<commit_message>
final report after improving accuracy
</commit_message>
<xml_diff>
--- a/Arambakam Mukesh - 19301497 - CA Report.docx
+++ b/Arambakam Mukesh - 19301497 - CA Report.docx
@@ -27,12 +27,7 @@
         <w:jc w:val="center"/>
       </w:pPr>
       <w:r>
-        <w:t>By Aramb</w:t>
-      </w:r>
-      <w:bookmarkStart w:id="0" w:name="_GoBack"/>
-      <w:bookmarkEnd w:id="0"/>
-      <w:r>
-        <w:t>akam Mukesh - 19301497</w:t>
+        <w:t>By Arambakam Mukesh - 19301497</w:t>
       </w:r>
     </w:p>
     <w:p/>
@@ -45,10 +40,10 @@
           <w:noProof/>
         </w:rPr>
         <w:drawing>
-          <wp:inline distT="0" distB="0" distL="0" distR="0" wp14:anchorId="5D22CFCE" wp14:editId="44587B9D">
-            <wp:extent cx="5943600" cy="3692525"/>
-            <wp:effectExtent l="0" t="0" r="0" b="3175"/>
-            <wp:docPr id="1" name="Picture 1" descr="A close up of a map&#10;&#10;Description automatically generated"/>
+          <wp:inline distT="0" distB="0" distL="0" distR="0" wp14:anchorId="5D22CFCE" wp14:editId="412A710F">
+            <wp:extent cx="5943600" cy="3692444"/>
+            <wp:effectExtent l="0" t="0" r="0" b="3810"/>
+            <wp:docPr id="1" name="Picture 1"/>
             <wp:cNvGraphicFramePr>
               <a:graphicFrameLocks xmlns:a="http://schemas.openxmlformats.org/drawingml/2006/main" noChangeAspect="1"/>
             </wp:cNvGraphicFramePr>
@@ -74,7 +69,7 @@
                   <pic:spPr>
                     <a:xfrm>
                       <a:off x="0" y="0"/>
-                      <a:ext cx="5943600" cy="3692525"/>
+                      <a:ext cx="5943600" cy="3692444"/>
                     </a:xfrm>
                     <a:prstGeom prst="rect">
                       <a:avLst/>
@@ -95,31 +90,33 @@
       <w:r>
         <w:t xml:space="preserve">Plot </w:t>
       </w:r>
-      <w:r>
-        <w:fldChar w:fldCharType="begin"/>
-      </w:r>
-      <w:r>
-        <w:instrText xml:space="preserve"> SEQ Plot \* ARABIC </w:instrText>
-      </w:r>
-      <w:r>
-        <w:fldChar w:fldCharType="separate"/>
-      </w:r>
-      <w:r>
-        <w:rPr>
-          <w:noProof/>
-        </w:rPr>
-        <w:t>1</w:t>
-      </w:r>
-      <w:r>
-        <w:fldChar w:fldCharType="end"/>
-      </w:r>
+      <w:fldSimple w:instr=" SEQ Plot \* ARABIC ">
+        <w:r>
+          <w:rPr>
+            <w:noProof/>
+          </w:rPr>
+          <w:t>1</w:t>
+        </w:r>
+      </w:fldSimple>
       <w:r>
         <w:t xml:space="preserve"> - DT over only X</w:t>
       </w:r>
     </w:p>
     <w:p>
       <w:r>
-        <w:t>Plot 1 represents the Decision Tree over the entire data set but with the Predictors though X1-X7. This DT predicts the data with an accuracy of 65% (0.65).</w:t>
+        <w:t xml:space="preserve">Plot 1 represents the Decision Tree over the entire data set but with the Predictors though X1-X7. This DT predicts with an accuracy of </w:t>
+      </w:r>
+      <w:r>
+        <w:t>80</w:t>
+      </w:r>
+      <w:r>
+        <w:t>% (0.</w:t>
+      </w:r>
+      <w:r>
+        <w:t>8</w:t>
+      </w:r>
+      <w:r>
+        <w:t>).</w:t>
       </w:r>
     </w:p>
     <w:p>
@@ -137,10 +134,10 @@
         </w:rPr>
         <w:lastRenderedPageBreak/>
         <w:drawing>
-          <wp:inline distT="0" distB="0" distL="0" distR="0" wp14:anchorId="415D73C0" wp14:editId="13E2DE6D">
-            <wp:extent cx="5943600" cy="3692525"/>
-            <wp:effectExtent l="0" t="0" r="0" b="3175"/>
-            <wp:docPr id="2" name="Picture 2" descr="A screenshot of a video game&#10;&#10;Description automatically generated"/>
+          <wp:inline distT="0" distB="0" distL="0" distR="0" wp14:anchorId="415D73C0" wp14:editId="74AA84D7">
+            <wp:extent cx="5943600" cy="3692444"/>
+            <wp:effectExtent l="0" t="0" r="0" b="3810"/>
+            <wp:docPr id="2" name="Picture 2"/>
             <wp:cNvGraphicFramePr>
               <a:graphicFrameLocks xmlns:a="http://schemas.openxmlformats.org/drawingml/2006/main" noChangeAspect="1"/>
             </wp:cNvGraphicFramePr>
@@ -166,7 +163,7 @@
                   <pic:spPr>
                     <a:xfrm>
                       <a:off x="0" y="0"/>
-                      <a:ext cx="5943600" cy="3692525"/>
+                      <a:ext cx="5943600" cy="3692444"/>
                     </a:xfrm>
                     <a:prstGeom prst="rect">
                       <a:avLst/>
@@ -187,58 +184,30 @@
       <w:r>
         <w:t xml:space="preserve">Plot </w:t>
       </w:r>
-      <w:r>
-        <w:fldChar w:fldCharType="begin"/>
-      </w:r>
-      <w:r>
-        <w:instrText xml:space="preserve"> SEQ Plot \* ARABIC </w:instrText>
-      </w:r>
-      <w:r>
-        <w:fldChar w:fldCharType="separate"/>
-      </w:r>
-      <w:r>
-        <w:rPr>
-          <w:noProof/>
-        </w:rPr>
-        <w:t>2</w:t>
-      </w:r>
-      <w:r>
-        <w:fldChar w:fldCharType="end"/>
-      </w:r>
+      <w:fldSimple w:instr=" SEQ Plot \* ARABIC ">
+        <w:r>
+          <w:rPr>
+            <w:noProof/>
+          </w:rPr>
+          <w:t>2</w:t>
+        </w:r>
+      </w:fldSimple>
       <w:r>
         <w:t xml:space="preserve"> - DT over only Y</w:t>
       </w:r>
     </w:p>
     <w:p>
       <w:r>
-        <w:t xml:space="preserve">Plot </w:t>
-      </w:r>
-      <w:r>
-        <w:t>2</w:t>
-      </w:r>
-      <w:r>
-        <w:t xml:space="preserve"> represents the Decision Tree over the entire data set but with the Predictors though </w:t>
-      </w:r>
-      <w:r>
-        <w:t>Y</w:t>
-      </w:r>
-      <w:r>
-        <w:t>1-</w:t>
-      </w:r>
-      <w:r>
-        <w:t>Y</w:t>
-      </w:r>
-      <w:r>
-        <w:t xml:space="preserve">7. This DT predicts the data with an accuracy of </w:t>
-      </w:r>
-      <w:r>
-        <w:t>72</w:t>
+        <w:t xml:space="preserve">Plot 2 represents the Decision Tree over the entire data set but with the Predictors though Y1-Y7. This DT predicts with an accuracy of </w:t>
+      </w:r>
+      <w:r>
+        <w:t>80</w:t>
       </w:r>
       <w:r>
         <w:t>% (0.</w:t>
       </w:r>
       <w:r>
-        <w:t>72</w:t>
+        <w:t>8</w:t>
       </w:r>
       <w:r>
         <w:t>).</w:t>
@@ -259,10 +228,10 @@
         </w:rPr>
         <w:lastRenderedPageBreak/>
         <w:drawing>
-          <wp:inline distT="0" distB="0" distL="0" distR="0" wp14:anchorId="7C9A82CE" wp14:editId="39ADE7CB">
-            <wp:extent cx="5943600" cy="3692525"/>
-            <wp:effectExtent l="0" t="0" r="0" b="3175"/>
-            <wp:docPr id="3" name="Picture 3" descr="A close up of a map&#10;&#10;Description automatically generated"/>
+          <wp:inline distT="0" distB="0" distL="0" distR="0" wp14:anchorId="7C9A82CE" wp14:editId="678EC3FC">
+            <wp:extent cx="5943600" cy="3692444"/>
+            <wp:effectExtent l="0" t="0" r="0" b="3810"/>
+            <wp:docPr id="3" name="Picture 3"/>
             <wp:cNvGraphicFramePr>
               <a:graphicFrameLocks xmlns:a="http://schemas.openxmlformats.org/drawingml/2006/main" noChangeAspect="1"/>
             </wp:cNvGraphicFramePr>
@@ -271,110 +240,6 @@
                 <pic:pic xmlns:pic="http://schemas.openxmlformats.org/drawingml/2006/picture">
                   <pic:nvPicPr>
                     <pic:cNvPr id="3" name="03 - XY.png"/>
-                    <pic:cNvPicPr/>
-                  </pic:nvPicPr>
-                  <pic:blipFill>
-                    <a:blip r:embed="rId6">
-                      <a:extLst>
-                        <a:ext uri="{28A0092B-C50C-407E-A947-70E740481C1C}">
-                          <a14:useLocalDpi xmlns:a14="http://schemas.microsoft.com/office/drawing/2010/main" val="0"/>
-                        </a:ext>
-                      </a:extLst>
-                    </a:blip>
-                    <a:stretch>
-                      <a:fillRect/>
-                    </a:stretch>
-                  </pic:blipFill>
-                  <pic:spPr>
-                    <a:xfrm>
-                      <a:off x="0" y="0"/>
-                      <a:ext cx="5943600" cy="3692525"/>
-                    </a:xfrm>
-                    <a:prstGeom prst="rect">
-                      <a:avLst/>
-                    </a:prstGeom>
-                  </pic:spPr>
-                </pic:pic>
-              </a:graphicData>
-            </a:graphic>
-          </wp:inline>
-        </w:drawing>
-      </w:r>
-    </w:p>
-    <w:p>
-      <w:pPr>
-        <w:pStyle w:val="Caption"/>
-        <w:jc w:val="center"/>
-      </w:pPr>
-      <w:r>
-        <w:t xml:space="preserve">Plot </w:t>
-      </w:r>
-      <w:r>
-        <w:fldChar w:fldCharType="begin"/>
-      </w:r>
-      <w:r>
-        <w:instrText xml:space="preserve"> SEQ Plot \* ARABIC </w:instrText>
-      </w:r>
-      <w:r>
-        <w:fldChar w:fldCharType="separate"/>
-      </w:r>
-      <w:r>
-        <w:rPr>
-          <w:noProof/>
-        </w:rPr>
-        <w:t>3</w:t>
-      </w:r>
-      <w:r>
-        <w:fldChar w:fldCharType="end"/>
-      </w:r>
-      <w:r>
-        <w:t xml:space="preserve"> - DT over X and Y</w:t>
-      </w:r>
-    </w:p>
-    <w:p>
-      <w:r>
-        <w:t xml:space="preserve">Plot </w:t>
-      </w:r>
-      <w:r>
-        <w:t>3</w:t>
-      </w:r>
-      <w:r>
-        <w:t xml:space="preserve"> represents the Decision Tree over the entire data set but with the Predictors though X1-X7</w:t>
-      </w:r>
-      <w:r>
-        <w:t xml:space="preserve"> and Y1-Y7</w:t>
-      </w:r>
-      <w:r>
-        <w:t>. This DT predicts the data with an accuracy of 65% (0.65).</w:t>
-      </w:r>
-    </w:p>
-    <w:p>
-      <w:r>
-        <w:br w:type="page"/>
-      </w:r>
-    </w:p>
-    <w:p>
-      <w:pPr>
-        <w:keepNext/>
-      </w:pPr>
-      <w:r>
-        <w:rPr>
-          <w:noProof/>
-        </w:rPr>
-        <w:lastRenderedPageBreak/>
-        <w:drawing>
-          <wp:inline distT="0" distB="0" distL="0" distR="0" wp14:anchorId="4B296FEA" wp14:editId="4EAB013A">
-            <wp:extent cx="5943600" cy="3692525"/>
-            <wp:effectExtent l="0" t="0" r="0" b="3175"/>
-            <wp:docPr id="4" name="Picture 4" descr="A close up of a map&#10;&#10;Description automatically generated"/>
-            <wp:cNvGraphicFramePr>
-              <a:graphicFrameLocks xmlns:a="http://schemas.openxmlformats.org/drawingml/2006/main" noChangeAspect="1"/>
-            </wp:cNvGraphicFramePr>
-            <a:graphic xmlns:a="http://schemas.openxmlformats.org/drawingml/2006/main">
-              <a:graphicData uri="http://schemas.openxmlformats.org/drawingml/2006/picture">
-                <pic:pic xmlns:pic="http://schemas.openxmlformats.org/drawingml/2006/picture">
-                  <pic:nvPicPr>
-                    <pic:cNvPr id="4" name="04 - X with G0.png"/>
                     <pic:cNvPicPr/>
                   </pic:nvPicPr>
                   <pic:blipFill>
@@ -392,7 +257,7 @@
                   <pic:spPr>
                     <a:xfrm>
                       <a:off x="0" y="0"/>
-                      <a:ext cx="5943600" cy="3692525"/>
+                      <a:ext cx="5943600" cy="3692444"/>
                     </a:xfrm>
                     <a:prstGeom prst="rect">
                       <a:avLst/>
@@ -413,58 +278,40 @@
       <w:r>
         <w:t xml:space="preserve">Plot </w:t>
       </w:r>
-      <w:r>
-        <w:fldChar w:fldCharType="begin"/>
-      </w:r>
-      <w:r>
-        <w:instrText xml:space="preserve"> SEQ Plot \* ARABIC </w:instrText>
-      </w:r>
-      <w:r>
-        <w:fldChar w:fldCharType="separate"/>
-      </w:r>
-      <w:r>
-        <w:rPr>
-          <w:noProof/>
-        </w:rPr>
-        <w:t>4</w:t>
-      </w:r>
-      <w:r>
-        <w:fldChar w:fldCharType="end"/>
-      </w:r>
-      <w:r>
-        <w:t xml:space="preserve"> - DT over X with Group 0</w:t>
-      </w:r>
-    </w:p>
-    <w:p>
-      <w:r>
-        <w:t xml:space="preserve">Plot </w:t>
-      </w:r>
-      <w:r>
-        <w:t>4</w:t>
-      </w:r>
-      <w:r>
-        <w:t xml:space="preserve"> represents the Decision Tree over </w:t>
-      </w:r>
-      <w:r>
-        <w:t>Group 0</w:t>
-      </w:r>
-      <w:r>
-        <w:t xml:space="preserve"> set but with the Predictors though X1-X7. This DT predicts the data with an accuracy of </w:t>
-      </w:r>
-      <w:r>
-        <w:t>73</w:t>
+      <w:fldSimple w:instr=" SEQ Plot \* ARABIC ">
+        <w:r>
+          <w:rPr>
+            <w:noProof/>
+          </w:rPr>
+          <w:t>3</w:t>
+        </w:r>
+      </w:fldSimple>
+      <w:r>
+        <w:t xml:space="preserve"> - DT over X and Y</w:t>
+      </w:r>
+    </w:p>
+    <w:p>
+      <w:r>
+        <w:t xml:space="preserve">Plot 3 represents the Decision Tree over the entire data set but with the Predictors though X1-X7 and Y1-Y7. This DT predicts with an accuracy of </w:t>
+      </w:r>
+      <w:r>
+        <w:t>80</w:t>
       </w:r>
       <w:r>
         <w:t>% (0.</w:t>
       </w:r>
       <w:r>
-        <w:t>73</w:t>
+        <w:t>8</w:t>
       </w:r>
       <w:r>
         <w:t>).</w:t>
       </w:r>
     </w:p>
-    <w:p/>
+    <w:p>
+      <w:r>
+        <w:br w:type="page"/>
+      </w:r>
+    </w:p>
     <w:p>
       <w:pPr>
         <w:keepNext/>
@@ -475,10 +322,10 @@
         </w:rPr>
         <w:lastRenderedPageBreak/>
         <w:drawing>
-          <wp:inline distT="0" distB="0" distL="0" distR="0" wp14:anchorId="42353112" wp14:editId="71E6067D">
-            <wp:extent cx="5943600" cy="3692525"/>
-            <wp:effectExtent l="0" t="0" r="0" b="3175"/>
-            <wp:docPr id="5" name="Picture 5" descr="A screenshot of a cell phone&#10;&#10;Description automatically generated"/>
+          <wp:inline distT="0" distB="0" distL="0" distR="0" wp14:anchorId="4B296FEA" wp14:editId="56DEDBD2">
+            <wp:extent cx="5943600" cy="3692444"/>
+            <wp:effectExtent l="0" t="0" r="0" b="3810"/>
+            <wp:docPr id="4" name="Picture 4"/>
             <wp:cNvGraphicFramePr>
               <a:graphicFrameLocks xmlns:a="http://schemas.openxmlformats.org/drawingml/2006/main" noChangeAspect="1"/>
             </wp:cNvGraphicFramePr>
@@ -486,7 +333,7 @@
               <a:graphicData uri="http://schemas.openxmlformats.org/drawingml/2006/picture">
                 <pic:pic xmlns:pic="http://schemas.openxmlformats.org/drawingml/2006/picture">
                   <pic:nvPicPr>
-                    <pic:cNvPr id="5" name="05 - X with G1.png"/>
+                    <pic:cNvPr id="4" name="04 - X with G0.png"/>
                     <pic:cNvPicPr/>
                   </pic:nvPicPr>
                   <pic:blipFill>
@@ -504,7 +351,7 @@
                   <pic:spPr>
                     <a:xfrm>
                       <a:off x="0" y="0"/>
-                      <a:ext cx="5943600" cy="3692525"/>
+                      <a:ext cx="5943600" cy="3692444"/>
                     </a:xfrm>
                     <a:prstGeom prst="rect">
                       <a:avLst/>
@@ -525,62 +372,42 @@
       <w:r>
         <w:t xml:space="preserve">Plot </w:t>
       </w:r>
-      <w:r>
-        <w:fldChar w:fldCharType="begin"/>
-      </w:r>
-      <w:r>
-        <w:instrText xml:space="preserve"> SEQ Plot \* ARABIC </w:instrText>
-      </w:r>
-      <w:r>
-        <w:fldChar w:fldCharType="separate"/>
-      </w:r>
-      <w:r>
-        <w:rPr>
-          <w:noProof/>
-        </w:rPr>
-        <w:t>5</w:t>
-      </w:r>
-      <w:r>
-        <w:fldChar w:fldCharType="end"/>
-      </w:r>
-      <w:r>
-        <w:t xml:space="preserve"> - DT over X with Group 1</w:t>
-      </w:r>
-    </w:p>
-    <w:p>
-      <w:r>
-        <w:t xml:space="preserve">Plot </w:t>
-      </w:r>
-      <w:r>
-        <w:t>5</w:t>
-      </w:r>
-      <w:r>
-        <w:t xml:space="preserve"> represents the Decision Tree over </w:t>
-      </w:r>
-      <w:r>
-        <w:t>Group 1</w:t>
-      </w:r>
-      <w:r>
-        <w:t xml:space="preserve"> set but with the Predictors though X1-X7. This DT predicts the data with an accuracy of </w:t>
-      </w:r>
-      <w:r>
-        <w:t>70</w:t>
-      </w:r>
-      <w:r>
-        <w:t>% (0.</w:t>
+      <w:fldSimple w:instr=" SEQ Plot \* ARABIC ">
+        <w:r>
+          <w:rPr>
+            <w:noProof/>
+          </w:rPr>
+          <w:t>4</w:t>
+        </w:r>
+      </w:fldSimple>
+      <w:r>
+        <w:t xml:space="preserve"> - DT over X with Group 0</w:t>
+      </w:r>
+    </w:p>
+    <w:p>
+      <w:r>
+        <w:t xml:space="preserve">Plot 4 represents the Decision Tree over </w:t>
+      </w:r>
+      <w:r>
+        <w:t>Group 0</w:t>
+      </w:r>
+      <w:r>
+        <w:t xml:space="preserve"> set but with the Predictors though X1-X7. This DT predicts with an accuracy of 7</w:t>
       </w:r>
       <w:r>
         <w:t>7</w:t>
       </w:r>
       <w:r>
+        <w:t>% (0.7</w:t>
+      </w:r>
+      <w:r>
+        <w:t>7</w:t>
+      </w:r>
+      <w:r>
         <w:t>).</w:t>
       </w:r>
     </w:p>
-    <w:p>
-      <w:r>
-        <w:br w:type="page"/>
-      </w:r>
-    </w:p>
+    <w:p/>
     <w:p>
       <w:pPr>
         <w:keepNext/>
@@ -591,10 +418,10 @@
         </w:rPr>
         <w:lastRenderedPageBreak/>
         <w:drawing>
-          <wp:inline distT="0" distB="0" distL="0" distR="0" wp14:anchorId="60C3D699" wp14:editId="68E3064D">
-            <wp:extent cx="5943600" cy="3692525"/>
-            <wp:effectExtent l="0" t="0" r="0" b="3175"/>
-            <wp:docPr id="6" name="Picture 6" descr="A screenshot of a cell phone&#10;&#10;Description automatically generated"/>
+          <wp:inline distT="0" distB="0" distL="0" distR="0" wp14:anchorId="42353112" wp14:editId="2592E5B9">
+            <wp:extent cx="5943600" cy="3692444"/>
+            <wp:effectExtent l="0" t="0" r="0" b="3810"/>
+            <wp:docPr id="5" name="Picture 5"/>
             <wp:cNvGraphicFramePr>
               <a:graphicFrameLocks xmlns:a="http://schemas.openxmlformats.org/drawingml/2006/main" noChangeAspect="1"/>
             </wp:cNvGraphicFramePr>
@@ -602,7 +429,7 @@
               <a:graphicData uri="http://schemas.openxmlformats.org/drawingml/2006/picture">
                 <pic:pic xmlns:pic="http://schemas.openxmlformats.org/drawingml/2006/picture">
                   <pic:nvPicPr>
-                    <pic:cNvPr id="6" name="06 - Y with G0.png"/>
+                    <pic:cNvPr id="5" name="05 - X with G1.png"/>
                     <pic:cNvPicPr/>
                   </pic:nvPicPr>
                   <pic:blipFill>
@@ -620,7 +447,7 @@
                   <pic:spPr>
                     <a:xfrm>
                       <a:off x="0" y="0"/>
-                      <a:ext cx="5943600" cy="3692525"/>
+                      <a:ext cx="5943600" cy="3692444"/>
                     </a:xfrm>
                     <a:prstGeom prst="rect">
                       <a:avLst/>
@@ -641,64 +468,36 @@
       <w:r>
         <w:t xml:space="preserve">Plot </w:t>
       </w:r>
-      <w:r>
-        <w:fldChar w:fldCharType="begin"/>
-      </w:r>
-      <w:r>
-        <w:instrText xml:space="preserve"> SEQ Plot \* ARABIC </w:instrText>
-      </w:r>
-      <w:r>
-        <w:fldChar w:fldCharType="separate"/>
-      </w:r>
-      <w:r>
-        <w:rPr>
-          <w:noProof/>
-        </w:rPr>
-        <w:t>6</w:t>
-      </w:r>
-      <w:r>
-        <w:fldChar w:fldCharType="end"/>
-      </w:r>
-      <w:r>
-        <w:t xml:space="preserve"> - DT over Y with Group 0</w:t>
-      </w:r>
-    </w:p>
-    <w:p>
-      <w:r>
-        <w:t xml:space="preserve">Plot </w:t>
-      </w:r>
-      <w:r>
-        <w:t>6</w:t>
-      </w:r>
-      <w:r>
-        <w:t xml:space="preserve"> represents the Decision Tree over </w:t>
-      </w:r>
-      <w:r>
-        <w:t xml:space="preserve">Group 0 </w:t>
-      </w:r>
-      <w:r>
-        <w:t xml:space="preserve">set but with the Predictors though </w:t>
-      </w:r>
-      <w:r>
-        <w:t>Y</w:t>
-      </w:r>
-      <w:r>
-        <w:t>1-</w:t>
-      </w:r>
-      <w:r>
-        <w:t>Y</w:t>
-      </w:r>
-      <w:r>
-        <w:t xml:space="preserve">7. This DT predicts the data with an accuracy of </w:t>
-      </w:r>
-      <w:r>
-        <w:t>70</w:t>
+      <w:fldSimple w:instr=" SEQ Plot \* ARABIC ">
+        <w:r>
+          <w:rPr>
+            <w:noProof/>
+          </w:rPr>
+          <w:t>5</w:t>
+        </w:r>
+      </w:fldSimple>
+      <w:r>
+        <w:t xml:space="preserve"> - DT over X with Group 1</w:t>
+      </w:r>
+    </w:p>
+    <w:p>
+      <w:r>
+        <w:t xml:space="preserve">Plot 5 represents the Decision Tree over Group 1 set but with the Predictors though X1-X7. This DT predicts with an accuracy of </w:t>
+      </w:r>
+      <w:r>
+        <w:t>7</w:t>
+      </w:r>
+      <w:r>
+        <w:t>8</w:t>
       </w:r>
       <w:r>
         <w:t>% (0.</w:t>
       </w:r>
       <w:r>
         <w:t>7</w:t>
+      </w:r>
+      <w:r>
+        <w:t>8</w:t>
       </w:r>
       <w:r>
         <w:t>).</w:t>
@@ -719,10 +518,10 @@
         </w:rPr>
         <w:lastRenderedPageBreak/>
         <w:drawing>
-          <wp:inline distT="0" distB="0" distL="0" distR="0" wp14:anchorId="61B736D1" wp14:editId="4A2380B9">
-            <wp:extent cx="5943600" cy="3692525"/>
-            <wp:effectExtent l="0" t="0" r="0" b="3175"/>
-            <wp:docPr id="7" name="Picture 7" descr="A screenshot of a cell phone&#10;&#10;Description automatically generated"/>
+          <wp:inline distT="0" distB="0" distL="0" distR="0" wp14:anchorId="60C3D699" wp14:editId="794035D6">
+            <wp:extent cx="5943600" cy="3692444"/>
+            <wp:effectExtent l="0" t="0" r="0" b="3810"/>
+            <wp:docPr id="6" name="Picture 6"/>
             <wp:cNvGraphicFramePr>
               <a:graphicFrameLocks xmlns:a="http://schemas.openxmlformats.org/drawingml/2006/main" noChangeAspect="1"/>
             </wp:cNvGraphicFramePr>
@@ -730,7 +529,7 @@
               <a:graphicData uri="http://schemas.openxmlformats.org/drawingml/2006/picture">
                 <pic:pic xmlns:pic="http://schemas.openxmlformats.org/drawingml/2006/picture">
                   <pic:nvPicPr>
-                    <pic:cNvPr id="7" name="07 - Y with G1.png"/>
+                    <pic:cNvPr id="6" name="06 - Y with G0.png"/>
                     <pic:cNvPicPr/>
                   </pic:nvPicPr>
                   <pic:blipFill>
@@ -748,7 +547,7 @@
                   <pic:spPr>
                     <a:xfrm>
                       <a:off x="0" y="0"/>
-                      <a:ext cx="5943600" cy="3692525"/>
+                      <a:ext cx="5943600" cy="3692444"/>
                     </a:xfrm>
                     <a:prstGeom prst="rect">
                       <a:avLst/>
@@ -769,103 +568,54 @@
       <w:r>
         <w:t xml:space="preserve">Plot </w:t>
       </w:r>
-      <w:r>
-        <w:fldChar w:fldCharType="begin"/>
-      </w:r>
-      <w:r>
-        <w:instrText xml:space="preserve"> SEQ Plot \* ARABIC </w:instrText>
-      </w:r>
-      <w:r>
-        <w:fldChar w:fldCharType="separate"/>
-      </w:r>
+      <w:fldSimple w:instr=" SEQ Plot \* ARABIC ">
+        <w:r>
+          <w:rPr>
+            <w:noProof/>
+          </w:rPr>
+          <w:t>6</w:t>
+        </w:r>
+      </w:fldSimple>
+      <w:r>
+        <w:t xml:space="preserve"> - DT over Y with Group 0</w:t>
+      </w:r>
+    </w:p>
+    <w:p>
+      <w:r>
+        <w:t>Plot 6 represents the Decision Tree over Group 0 set but with the Predictors though Y1-Y7. This DT predicts with an accuracy of 7</w:t>
+      </w:r>
+      <w:r>
+        <w:t>2</w:t>
+      </w:r>
+      <w:r>
+        <w:t>% (0.7</w:t>
+      </w:r>
+      <w:r>
+        <w:t>2</w:t>
+      </w:r>
+      <w:r>
+        <w:t>).</w:t>
+      </w:r>
+    </w:p>
+    <w:p>
+      <w:r>
+        <w:br w:type="page"/>
+      </w:r>
+    </w:p>
+    <w:p>
+      <w:pPr>
+        <w:keepNext/>
+      </w:pPr>
       <w:r>
         <w:rPr>
           <w:noProof/>
         </w:rPr>
-        <w:t>7</w:t>
-      </w:r>
-      <w:r>
-        <w:fldChar w:fldCharType="end"/>
-      </w:r>
-      <w:r>
-        <w:t xml:space="preserve"> - DT over Y with Group 1</w:t>
-      </w:r>
-    </w:p>
-    <w:p>
-      <w:r>
-        <w:t xml:space="preserve">Plot </w:t>
-      </w:r>
-      <w:r>
-        <w:t>7</w:t>
-      </w:r>
-      <w:r>
-        <w:t xml:space="preserve"> represents the Decision Tree over </w:t>
-      </w:r>
-      <w:r>
-        <w:t>Group 1</w:t>
-      </w:r>
-      <w:r>
-        <w:t xml:space="preserve"> set but with the Predictors though </w:t>
-      </w:r>
-      <w:r>
-        <w:t>Y</w:t>
-      </w:r>
-      <w:r>
-        <w:t>1-</w:t>
-      </w:r>
-      <w:r>
-        <w:t>Y</w:t>
-      </w:r>
-      <w:r>
-        <w:t xml:space="preserve">7. This DT predicts the data with an accuracy of </w:t>
-      </w:r>
-      <w:r>
-        <w:t>70</w:t>
-      </w:r>
-      <w:r>
-        <w:t>% (0.</w:t>
-      </w:r>
-      <w:r>
-        <w:t>7</w:t>
-      </w:r>
-      <w:r>
-        <w:t>).</w:t>
-      </w:r>
-    </w:p>
-    <w:p>
-      <w:pPr>
-        <w:rPr>
-          <w:color w:val="44546A" w:themeColor="text2"/>
-          <w:sz w:val="18"/>
-          <w:szCs w:val="18"/>
-        </w:rPr>
-      </w:pPr>
-      <w:r>
-        <w:rPr>
-          <w:color w:val="44546A" w:themeColor="text2"/>
-          <w:sz w:val="18"/>
-          <w:szCs w:val="18"/>
-        </w:rPr>
-        <w:br w:type="page"/>
-      </w:r>
-    </w:p>
-    <w:p>
-      <w:pPr>
-        <w:keepNext/>
-      </w:pPr>
-      <w:r>
-        <w:rPr>
-          <w:noProof/>
-          <w:color w:val="44546A" w:themeColor="text2"/>
-          <w:sz w:val="18"/>
-          <w:szCs w:val="18"/>
-        </w:rPr>
         <w:lastRenderedPageBreak/>
         <w:drawing>
-          <wp:inline distT="0" distB="0" distL="0" distR="0" wp14:anchorId="04011141" wp14:editId="794A286F">
-            <wp:extent cx="5943600" cy="3692525"/>
-            <wp:effectExtent l="0" t="0" r="0" b="3175"/>
-            <wp:docPr id="8" name="Picture 8" descr="A close up of a map&#10;&#10;Description automatically generated"/>
+          <wp:inline distT="0" distB="0" distL="0" distR="0" wp14:anchorId="61B736D1" wp14:editId="1F8C7FA5">
+            <wp:extent cx="5943600" cy="3692444"/>
+            <wp:effectExtent l="0" t="0" r="0" b="3810"/>
+            <wp:docPr id="7" name="Picture 7"/>
             <wp:cNvGraphicFramePr>
               <a:graphicFrameLocks xmlns:a="http://schemas.openxmlformats.org/drawingml/2006/main" noChangeAspect="1"/>
             </wp:cNvGraphicFramePr>
@@ -873,11 +623,11 @@
               <a:graphicData uri="http://schemas.openxmlformats.org/drawingml/2006/picture">
                 <pic:pic xmlns:pic="http://schemas.openxmlformats.org/drawingml/2006/picture">
                   <pic:nvPicPr>
-                    <pic:cNvPr id="8" name="08 - XY with G0.png"/>
+                    <pic:cNvPr id="7" name="07 - Y with G1.png"/>
                     <pic:cNvPicPr/>
                   </pic:nvPicPr>
                   <pic:blipFill>
-                    <a:blip r:embed="rId8">
+                    <a:blip r:embed="rId12">
                       <a:extLst>
                         <a:ext uri="{28A0092B-C50C-407E-A947-70E740481C1C}">
                           <a14:useLocalDpi xmlns:a14="http://schemas.microsoft.com/office/drawing/2010/main" val="0"/>
@@ -891,7 +641,7 @@
                   <pic:spPr>
                     <a:xfrm>
                       <a:off x="0" y="0"/>
-                      <a:ext cx="5943600" cy="3692525"/>
+                      <a:ext cx="5943600" cy="3692444"/>
                     </a:xfrm>
                     <a:prstGeom prst="rect">
                       <a:avLst/>
@@ -912,65 +662,49 @@
       <w:r>
         <w:t xml:space="preserve">Plot </w:t>
       </w:r>
-      <w:r>
-        <w:fldChar w:fldCharType="begin"/>
-      </w:r>
-      <w:r>
-        <w:instrText xml:space="preserve"> SEQ Plot \* ARABIC </w:instrText>
-      </w:r>
-      <w:r>
-        <w:fldChar w:fldCharType="separate"/>
-      </w:r>
-      <w:r>
+      <w:fldSimple w:instr=" SEQ Plot \* ARABIC ">
+        <w:r>
+          <w:rPr>
+            <w:noProof/>
+          </w:rPr>
+          <w:t>7</w:t>
+        </w:r>
+      </w:fldSimple>
+      <w:r>
+        <w:t xml:space="preserve"> - DT over Y with Group 1</w:t>
+      </w:r>
+    </w:p>
+    <w:p>
+      <w:r>
+        <w:t>Plot 7 represents the Decision Tree over Group 1 set but with the Predictors though Y1-Y7. This DT predicts with an accuracy of 7</w:t>
+      </w:r>
+      <w:r>
+        <w:t>5</w:t>
+      </w:r>
+      <w:r>
+        <w:t>% (0.7</w:t>
+      </w:r>
+      <w:r>
+        <w:t>5</w:t>
+      </w:r>
+      <w:r>
+        <w:t>).</w:t>
+      </w:r>
+    </w:p>
+    <w:p>
+      <w:pPr>
         <w:rPr>
-          <w:noProof/>
+          <w:color w:val="44546A" w:themeColor="text2"/>
+          <w:sz w:val="18"/>
+          <w:szCs w:val="18"/>
         </w:rPr>
-        <w:t>8</w:t>
-      </w:r>
-      <w:r>
-        <w:fldChar w:fldCharType="end"/>
-      </w:r>
-      <w:r>
-        <w:t xml:space="preserve"> - DT over X and Y with Group 0</w:t>
-      </w:r>
-    </w:p>
-    <w:p>
-      <w:r>
-        <w:t xml:space="preserve">Plot </w:t>
-      </w:r>
-      <w:r>
-        <w:t>8</w:t>
-      </w:r>
-      <w:r>
-        <w:t xml:space="preserve"> represents the Decision Tree </w:t>
-      </w:r>
-      <w:r>
-        <w:t>over Group 0</w:t>
-      </w:r>
-      <w:r>
-        <w:t xml:space="preserve"> set but with the Predictors though X1-X7</w:t>
-      </w:r>
-      <w:r>
-        <w:t xml:space="preserve"> and Y1-Y7</w:t>
-      </w:r>
-      <w:r>
-        <w:t xml:space="preserve">. This DT predicts the data with an accuracy of </w:t>
-      </w:r>
-      <w:r>
-        <w:t>73</w:t>
-      </w:r>
-      <w:r>
-        <w:t>% (0.</w:t>
-      </w:r>
-      <w:r>
-        <w:t>73</w:t>
-      </w:r>
-      <w:r>
-        <w:t>).</w:t>
-      </w:r>
-    </w:p>
-    <w:p>
-      <w:r>
+      </w:pPr>
+      <w:r>
+        <w:rPr>
+          <w:color w:val="44546A" w:themeColor="text2"/>
+          <w:sz w:val="18"/>
+          <w:szCs w:val="18"/>
+        </w:rPr>
         <w:br w:type="page"/>
       </w:r>
     </w:p>
@@ -981,13 +715,16 @@
       <w:r>
         <w:rPr>
           <w:noProof/>
+          <w:color w:val="44546A" w:themeColor="text2"/>
+          <w:sz w:val="18"/>
+          <w:szCs w:val="18"/>
         </w:rPr>
         <w:lastRenderedPageBreak/>
         <w:drawing>
-          <wp:inline distT="0" distB="0" distL="0" distR="0" wp14:anchorId="2171C275" wp14:editId="1FC5359B">
-            <wp:extent cx="5943600" cy="3692525"/>
-            <wp:effectExtent l="0" t="0" r="0" b="3175"/>
-            <wp:docPr id="9" name="Picture 9" descr="A screenshot of a cell phone&#10;&#10;Description automatically generated"/>
+          <wp:inline distT="0" distB="0" distL="0" distR="0" wp14:anchorId="04011141" wp14:editId="21272EAD">
+            <wp:extent cx="5943600" cy="3692444"/>
+            <wp:effectExtent l="0" t="0" r="0" b="3810"/>
+            <wp:docPr id="8" name="Picture 8"/>
             <wp:cNvGraphicFramePr>
               <a:graphicFrameLocks xmlns:a="http://schemas.openxmlformats.org/drawingml/2006/main" noChangeAspect="1"/>
             </wp:cNvGraphicFramePr>
@@ -995,7 +732,7 @@
               <a:graphicData uri="http://schemas.openxmlformats.org/drawingml/2006/picture">
                 <pic:pic xmlns:pic="http://schemas.openxmlformats.org/drawingml/2006/picture">
                   <pic:nvPicPr>
-                    <pic:cNvPr id="9" name="09 - XY with G1.png"/>
+                    <pic:cNvPr id="8" name="08 - XY with G0.png"/>
                     <pic:cNvPicPr/>
                   </pic:nvPicPr>
                   <pic:blipFill>
@@ -1013,7 +750,7 @@
                   <pic:spPr>
                     <a:xfrm>
                       <a:off x="0" y="0"/>
-                      <a:ext cx="5943600" cy="3692525"/>
+                      <a:ext cx="5943600" cy="3692444"/>
                     </a:xfrm>
                     <a:prstGeom prst="rect">
                       <a:avLst/>
@@ -1034,58 +771,127 @@
       <w:r>
         <w:t xml:space="preserve">Plot </w:t>
       </w:r>
-      <w:r>
-        <w:fldChar w:fldCharType="begin"/>
-      </w:r>
-      <w:r>
-        <w:instrText xml:space="preserve"> SEQ Plot \* ARABIC </w:instrText>
-      </w:r>
-      <w:r>
-        <w:fldChar w:fldCharType="separate"/>
-      </w:r>
+      <w:fldSimple w:instr=" SEQ Plot \* ARABIC ">
+        <w:r>
+          <w:rPr>
+            <w:noProof/>
+          </w:rPr>
+          <w:t>8</w:t>
+        </w:r>
+      </w:fldSimple>
+      <w:r>
+        <w:t xml:space="preserve"> - DT over X and Y with Group 0</w:t>
+      </w:r>
+    </w:p>
+    <w:p>
+      <w:r>
+        <w:t>Plot 8 represents the Decision Tree over Group 0 set but with the Predictors though X1-X7 and Y1-Y7. This DT predicts with an accuracy of 7</w:t>
+      </w:r>
+      <w:r>
+        <w:t>7</w:t>
+      </w:r>
+      <w:r>
+        <w:t>% (0.7</w:t>
+      </w:r>
+      <w:r>
+        <w:t>7</w:t>
+      </w:r>
+      <w:r>
+        <w:t>).</w:t>
+      </w:r>
+    </w:p>
+    <w:p>
+      <w:r>
+        <w:br w:type="page"/>
+      </w:r>
+    </w:p>
+    <w:p>
+      <w:pPr>
+        <w:keepNext/>
+      </w:pPr>
       <w:r>
         <w:rPr>
           <w:noProof/>
         </w:rPr>
-        <w:t>9</w:t>
-      </w:r>
-      <w:r>
-        <w:fldChar w:fldCharType="end"/>
-      </w:r>
+        <w:lastRenderedPageBreak/>
+        <w:drawing>
+          <wp:inline distT="0" distB="0" distL="0" distR="0" wp14:anchorId="2171C275" wp14:editId="197DEFFE">
+            <wp:extent cx="5943600" cy="3692444"/>
+            <wp:effectExtent l="0" t="0" r="0" b="3810"/>
+            <wp:docPr id="9" name="Picture 9"/>
+            <wp:cNvGraphicFramePr>
+              <a:graphicFrameLocks xmlns:a="http://schemas.openxmlformats.org/drawingml/2006/main" noChangeAspect="1"/>
+            </wp:cNvGraphicFramePr>
+            <a:graphic xmlns:a="http://schemas.openxmlformats.org/drawingml/2006/main">
+              <a:graphicData uri="http://schemas.openxmlformats.org/drawingml/2006/picture">
+                <pic:pic xmlns:pic="http://schemas.openxmlformats.org/drawingml/2006/picture">
+                  <pic:nvPicPr>
+                    <pic:cNvPr id="9" name="09 - XY with G1.png"/>
+                    <pic:cNvPicPr/>
+                  </pic:nvPicPr>
+                  <pic:blipFill>
+                    <a:blip r:embed="rId13">
+                      <a:extLst>
+                        <a:ext uri="{28A0092B-C50C-407E-A947-70E740481C1C}">
+                          <a14:useLocalDpi xmlns:a14="http://schemas.microsoft.com/office/drawing/2010/main" val="0"/>
+                        </a:ext>
+                      </a:extLst>
+                    </a:blip>
+                    <a:stretch>
+                      <a:fillRect/>
+                    </a:stretch>
+                  </pic:blipFill>
+                  <pic:spPr>
+                    <a:xfrm>
+                      <a:off x="0" y="0"/>
+                      <a:ext cx="5943600" cy="3692444"/>
+                    </a:xfrm>
+                    <a:prstGeom prst="rect">
+                      <a:avLst/>
+                    </a:prstGeom>
+                  </pic:spPr>
+                </pic:pic>
+              </a:graphicData>
+            </a:graphic>
+          </wp:inline>
+        </w:drawing>
+      </w:r>
+    </w:p>
+    <w:p>
+      <w:pPr>
+        <w:pStyle w:val="Caption"/>
+        <w:jc w:val="center"/>
+      </w:pPr>
+      <w:r>
+        <w:t xml:space="preserve">Plot </w:t>
+      </w:r>
+      <w:fldSimple w:instr=" SEQ Plot \* ARABIC ">
+        <w:r>
+          <w:rPr>
+            <w:noProof/>
+          </w:rPr>
+          <w:t>9</w:t>
+        </w:r>
+      </w:fldSimple>
       <w:r>
         <w:t xml:space="preserve"> - DT over X and Y with Group 1</w:t>
       </w:r>
     </w:p>
     <w:p>
       <w:r>
-        <w:t xml:space="preserve">Plot </w:t>
-      </w:r>
-      <w:r>
-        <w:t>9</w:t>
-      </w:r>
-      <w:r>
-        <w:t xml:space="preserve"> represents the Decision Tree over </w:t>
-      </w:r>
-      <w:r>
-        <w:t xml:space="preserve">Group 1 </w:t>
-      </w:r>
-      <w:r>
-        <w:t>set but with the Predictors though X1-X7</w:t>
-      </w:r>
-      <w:r>
-        <w:t xml:space="preserve"> and Y1-Y7</w:t>
-      </w:r>
-      <w:r>
-        <w:t xml:space="preserve">. This DT predicts the data with an accuracy of </w:t>
-      </w:r>
-      <w:r>
-        <w:t>70</w:t>
+        <w:t xml:space="preserve">Plot 9 represents the Decision Tree over Group 1 set but with the Predictors though X1-X7 and Y1-Y7. This DT predicts with an accuracy of </w:t>
+      </w:r>
+      <w:r>
+        <w:t>8</w:t>
+      </w:r>
+      <w:r>
+        <w:t>0</w:t>
       </w:r>
       <w:r>
         <w:t>% (0.</w:t>
       </w:r>
       <w:r>
-        <w:t>7</w:t>
+        <w:t>8</w:t>
       </w:r>
       <w:r>
         <w:t>).</w:t>
@@ -1131,6 +937,8 @@
         <w:lastRenderedPageBreak/>
         <w:t>Conclusion:</w:t>
       </w:r>
+      <w:bookmarkStart w:id="0" w:name="_GoBack"/>
+      <w:bookmarkEnd w:id="0"/>
     </w:p>
     <w:p>
       <w:pPr>
@@ -1188,242 +996,891 @@
                         <w:txbxContent>
                           <w:p>
                             <w:pPr>
-                              <w:spacing w:after="0"/>
-                              <w:rPr>
-                                <w:rFonts w:ascii="Courier New" w:hAnsi="Courier New" w:cs="Courier New"/>
+                              <w:shd w:val="clear" w:color="auto" w:fill="FFFFFF"/>
+                              <w:tabs>
+                                <w:tab w:val="left" w:pos="916"/>
+                                <w:tab w:val="left" w:pos="1832"/>
+                                <w:tab w:val="left" w:pos="2748"/>
+                                <w:tab w:val="left" w:pos="3664"/>
+                                <w:tab w:val="left" w:pos="4580"/>
+                                <w:tab w:val="left" w:pos="5496"/>
+                                <w:tab w:val="left" w:pos="6412"/>
+                                <w:tab w:val="left" w:pos="7328"/>
+                                <w:tab w:val="left" w:pos="8244"/>
+                                <w:tab w:val="left" w:pos="9160"/>
+                                <w:tab w:val="left" w:pos="10076"/>
+                                <w:tab w:val="left" w:pos="10992"/>
+                                <w:tab w:val="left" w:pos="11908"/>
+                                <w:tab w:val="left" w:pos="12824"/>
+                                <w:tab w:val="left" w:pos="13740"/>
+                                <w:tab w:val="left" w:pos="14656"/>
+                              </w:tabs>
+                              <w:wordWrap w:val="0"/>
+                              <w:spacing w:after="0" w:line="240" w:lineRule="auto"/>
+                              <w:rPr>
+                                <w:rFonts w:ascii="Lucida Console" w:eastAsia="Times New Roman" w:hAnsi="Lucida Console" w:cs="Courier New"/>
+                                <w:color w:val="000000"/>
+                                <w:sz w:val="20"/>
+                                <w:szCs w:val="20"/>
+                                <w:bdr w:val="none" w:sz="0" w:space="0" w:color="auto" w:frame="1"/>
                               </w:rPr>
                             </w:pPr>
                             <w:r>
                               <w:rPr>
-                                <w:rFonts w:ascii="Courier New" w:hAnsi="Courier New" w:cs="Courier New"/>
-                              </w:rPr>
-                              <w:t xml:space="preserve">n= 79 </w:t>
+                                <w:rFonts w:ascii="Lucida Console" w:eastAsia="Times New Roman" w:hAnsi="Lucida Console" w:cs="Courier New"/>
+                                <w:color w:val="000000"/>
+                                <w:sz w:val="20"/>
+                                <w:szCs w:val="20"/>
+                                <w:bdr w:val="none" w:sz="0" w:space="0" w:color="auto" w:frame="1"/>
+                              </w:rPr>
+                              <w:t xml:space="preserve">n= 236 </w:t>
                             </w:r>
                           </w:p>
                           <w:p>
                             <w:pPr>
-                              <w:spacing w:after="0"/>
-                              <w:rPr>
-                                <w:rFonts w:ascii="Courier New" w:hAnsi="Courier New" w:cs="Courier New"/>
+                              <w:shd w:val="clear" w:color="auto" w:fill="FFFFFF"/>
+                              <w:tabs>
+                                <w:tab w:val="left" w:pos="916"/>
+                                <w:tab w:val="left" w:pos="1832"/>
+                                <w:tab w:val="left" w:pos="2748"/>
+                                <w:tab w:val="left" w:pos="3664"/>
+                                <w:tab w:val="left" w:pos="4580"/>
+                                <w:tab w:val="left" w:pos="5496"/>
+                                <w:tab w:val="left" w:pos="6412"/>
+                                <w:tab w:val="left" w:pos="7328"/>
+                                <w:tab w:val="left" w:pos="8244"/>
+                                <w:tab w:val="left" w:pos="9160"/>
+                                <w:tab w:val="left" w:pos="10076"/>
+                                <w:tab w:val="left" w:pos="10992"/>
+                                <w:tab w:val="left" w:pos="11908"/>
+                                <w:tab w:val="left" w:pos="12824"/>
+                                <w:tab w:val="left" w:pos="13740"/>
+                                <w:tab w:val="left" w:pos="14656"/>
+                              </w:tabs>
+                              <w:wordWrap w:val="0"/>
+                              <w:spacing w:after="0" w:line="240" w:lineRule="auto"/>
+                              <w:rPr>
+                                <w:rFonts w:ascii="Lucida Console" w:eastAsia="Times New Roman" w:hAnsi="Lucida Console" w:cs="Courier New"/>
+                                <w:color w:val="000000"/>
+                                <w:sz w:val="20"/>
+                                <w:szCs w:val="20"/>
+                                <w:bdr w:val="none" w:sz="0" w:space="0" w:color="auto" w:frame="1"/>
                               </w:rPr>
                             </w:pPr>
                           </w:p>
                           <w:p>
                             <w:pPr>
-                              <w:spacing w:after="0"/>
-                              <w:rPr>
-                                <w:rFonts w:ascii="Courier New" w:hAnsi="Courier New" w:cs="Courier New"/>
+                              <w:shd w:val="clear" w:color="auto" w:fill="FFFFFF"/>
+                              <w:tabs>
+                                <w:tab w:val="left" w:pos="916"/>
+                                <w:tab w:val="left" w:pos="1832"/>
+                                <w:tab w:val="left" w:pos="2748"/>
+                                <w:tab w:val="left" w:pos="3664"/>
+                                <w:tab w:val="left" w:pos="4580"/>
+                                <w:tab w:val="left" w:pos="5496"/>
+                                <w:tab w:val="left" w:pos="6412"/>
+                                <w:tab w:val="left" w:pos="7328"/>
+                                <w:tab w:val="left" w:pos="8244"/>
+                                <w:tab w:val="left" w:pos="9160"/>
+                                <w:tab w:val="left" w:pos="10076"/>
+                                <w:tab w:val="left" w:pos="10992"/>
+                                <w:tab w:val="left" w:pos="11908"/>
+                                <w:tab w:val="left" w:pos="12824"/>
+                                <w:tab w:val="left" w:pos="13740"/>
+                                <w:tab w:val="left" w:pos="14656"/>
+                              </w:tabs>
+                              <w:wordWrap w:val="0"/>
+                              <w:spacing w:after="0" w:line="240" w:lineRule="auto"/>
+                              <w:rPr>
+                                <w:rFonts w:ascii="Lucida Console" w:eastAsia="Times New Roman" w:hAnsi="Lucida Console" w:cs="Courier New"/>
+                                <w:color w:val="000000"/>
+                                <w:sz w:val="20"/>
+                                <w:szCs w:val="20"/>
+                                <w:bdr w:val="none" w:sz="0" w:space="0" w:color="auto" w:frame="1"/>
                               </w:rPr>
                             </w:pPr>
                             <w:r>
                               <w:rPr>
-                                <w:rFonts w:ascii="Courier New" w:hAnsi="Courier New" w:cs="Courier New"/>
+                                <w:rFonts w:ascii="Lucida Console" w:eastAsia="Times New Roman" w:hAnsi="Lucida Console" w:cs="Courier New"/>
+                                <w:color w:val="000000"/>
+                                <w:sz w:val="20"/>
+                                <w:szCs w:val="20"/>
+                                <w:bdr w:val="none" w:sz="0" w:space="0" w:color="auto" w:frame="1"/>
                               </w:rPr>
                               <w:t xml:space="preserve">node), split, n, loss, </w:t>
                             </w:r>
                             <w:proofErr w:type="spellStart"/>
                             <w:r>
                               <w:rPr>
-                                <w:rFonts w:ascii="Courier New" w:hAnsi="Courier New" w:cs="Courier New"/>
+                                <w:rFonts w:ascii="Lucida Console" w:eastAsia="Times New Roman" w:hAnsi="Lucida Console" w:cs="Courier New"/>
+                                <w:color w:val="000000"/>
+                                <w:sz w:val="20"/>
+                                <w:szCs w:val="20"/>
+                                <w:bdr w:val="none" w:sz="0" w:space="0" w:color="auto" w:frame="1"/>
                               </w:rPr>
                               <w:t>yval</w:t>
                             </w:r>
                             <w:proofErr w:type="spellEnd"/>
                             <w:r>
                               <w:rPr>
-                                <w:rFonts w:ascii="Courier New" w:hAnsi="Courier New" w:cs="Courier New"/>
+                                <w:rFonts w:ascii="Lucida Console" w:eastAsia="Times New Roman" w:hAnsi="Lucida Console" w:cs="Courier New"/>
+                                <w:color w:val="000000"/>
+                                <w:sz w:val="20"/>
+                                <w:szCs w:val="20"/>
+                                <w:bdr w:val="none" w:sz="0" w:space="0" w:color="auto" w:frame="1"/>
                               </w:rPr>
                               <w:t>, (</w:t>
                             </w:r>
                             <w:proofErr w:type="spellStart"/>
                             <w:r>
                               <w:rPr>
-                                <w:rFonts w:ascii="Courier New" w:hAnsi="Courier New" w:cs="Courier New"/>
+                                <w:rFonts w:ascii="Lucida Console" w:eastAsia="Times New Roman" w:hAnsi="Lucida Console" w:cs="Courier New"/>
+                                <w:color w:val="000000"/>
+                                <w:sz w:val="20"/>
+                                <w:szCs w:val="20"/>
+                                <w:bdr w:val="none" w:sz="0" w:space="0" w:color="auto" w:frame="1"/>
                               </w:rPr>
                               <w:t>yprob</w:t>
                             </w:r>
                             <w:proofErr w:type="spellEnd"/>
                             <w:r>
                               <w:rPr>
-                                <w:rFonts w:ascii="Courier New" w:hAnsi="Courier New" w:cs="Courier New"/>
+                                <w:rFonts w:ascii="Lucida Console" w:eastAsia="Times New Roman" w:hAnsi="Lucida Console" w:cs="Courier New"/>
+                                <w:color w:val="000000"/>
+                                <w:sz w:val="20"/>
+                                <w:szCs w:val="20"/>
+                                <w:bdr w:val="none" w:sz="0" w:space="0" w:color="auto" w:frame="1"/>
                               </w:rPr>
                               <w:t>)</w:t>
                             </w:r>
                           </w:p>
                           <w:p>
                             <w:pPr>
-                              <w:spacing w:after="0"/>
-                              <w:rPr>
-                                <w:rFonts w:ascii="Courier New" w:hAnsi="Courier New" w:cs="Courier New"/>
+                              <w:shd w:val="clear" w:color="auto" w:fill="FFFFFF"/>
+                              <w:tabs>
+                                <w:tab w:val="left" w:pos="916"/>
+                                <w:tab w:val="left" w:pos="1832"/>
+                                <w:tab w:val="left" w:pos="2748"/>
+                                <w:tab w:val="left" w:pos="3664"/>
+                                <w:tab w:val="left" w:pos="4580"/>
+                                <w:tab w:val="left" w:pos="5496"/>
+                                <w:tab w:val="left" w:pos="6412"/>
+                                <w:tab w:val="left" w:pos="7328"/>
+                                <w:tab w:val="left" w:pos="8244"/>
+                                <w:tab w:val="left" w:pos="9160"/>
+                                <w:tab w:val="left" w:pos="10076"/>
+                                <w:tab w:val="left" w:pos="10992"/>
+                                <w:tab w:val="left" w:pos="11908"/>
+                                <w:tab w:val="left" w:pos="12824"/>
+                                <w:tab w:val="left" w:pos="13740"/>
+                                <w:tab w:val="left" w:pos="14656"/>
+                              </w:tabs>
+                              <w:wordWrap w:val="0"/>
+                              <w:spacing w:after="0" w:line="240" w:lineRule="auto"/>
+                              <w:rPr>
+                                <w:rFonts w:ascii="Lucida Console" w:eastAsia="Times New Roman" w:hAnsi="Lucida Console" w:cs="Courier New"/>
+                                <w:color w:val="000000"/>
+                                <w:sz w:val="20"/>
+                                <w:szCs w:val="20"/>
+                                <w:bdr w:val="none" w:sz="0" w:space="0" w:color="auto" w:frame="1"/>
                               </w:rPr>
                             </w:pPr>
                             <w:r>
                               <w:rPr>
-                                <w:rFonts w:ascii="Courier New" w:hAnsi="Courier New" w:cs="Courier New"/>
+                                <w:rFonts w:ascii="Lucida Console" w:eastAsia="Times New Roman" w:hAnsi="Lucida Console" w:cs="Courier New"/>
+                                <w:color w:val="000000"/>
+                                <w:sz w:val="20"/>
+                                <w:szCs w:val="20"/>
+                                <w:bdr w:val="none" w:sz="0" w:space="0" w:color="auto" w:frame="1"/>
                               </w:rPr>
                               <w:t xml:space="preserve">      * denotes terminal node</w:t>
                             </w:r>
                           </w:p>
                           <w:p>
                             <w:pPr>
-                              <w:spacing w:after="0"/>
-                              <w:rPr>
-                                <w:rFonts w:ascii="Courier New" w:hAnsi="Courier New" w:cs="Courier New"/>
+                              <w:shd w:val="clear" w:color="auto" w:fill="FFFFFF"/>
+                              <w:tabs>
+                                <w:tab w:val="left" w:pos="916"/>
+                                <w:tab w:val="left" w:pos="1832"/>
+                                <w:tab w:val="left" w:pos="2748"/>
+                                <w:tab w:val="left" w:pos="3664"/>
+                                <w:tab w:val="left" w:pos="4580"/>
+                                <w:tab w:val="left" w:pos="5496"/>
+                                <w:tab w:val="left" w:pos="6412"/>
+                                <w:tab w:val="left" w:pos="7328"/>
+                                <w:tab w:val="left" w:pos="8244"/>
+                                <w:tab w:val="left" w:pos="9160"/>
+                                <w:tab w:val="left" w:pos="10076"/>
+                                <w:tab w:val="left" w:pos="10992"/>
+                                <w:tab w:val="left" w:pos="11908"/>
+                                <w:tab w:val="left" w:pos="12824"/>
+                                <w:tab w:val="left" w:pos="13740"/>
+                                <w:tab w:val="left" w:pos="14656"/>
+                              </w:tabs>
+                              <w:wordWrap w:val="0"/>
+                              <w:spacing w:after="0" w:line="240" w:lineRule="auto"/>
+                              <w:rPr>
+                                <w:rFonts w:ascii="Lucida Console" w:eastAsia="Times New Roman" w:hAnsi="Lucida Console" w:cs="Courier New"/>
+                                <w:color w:val="000000"/>
+                                <w:sz w:val="20"/>
+                                <w:szCs w:val="20"/>
+                                <w:bdr w:val="none" w:sz="0" w:space="0" w:color="auto" w:frame="1"/>
                               </w:rPr>
                             </w:pPr>
                           </w:p>
                           <w:p>
                             <w:pPr>
-                              <w:spacing w:after="0"/>
-                              <w:rPr>
-                                <w:rFonts w:ascii="Courier New" w:hAnsi="Courier New" w:cs="Courier New"/>
+                              <w:shd w:val="clear" w:color="auto" w:fill="FFFFFF"/>
+                              <w:tabs>
+                                <w:tab w:val="left" w:pos="916"/>
+                                <w:tab w:val="left" w:pos="1832"/>
+                                <w:tab w:val="left" w:pos="2748"/>
+                                <w:tab w:val="left" w:pos="3664"/>
+                                <w:tab w:val="left" w:pos="4580"/>
+                                <w:tab w:val="left" w:pos="5496"/>
+                                <w:tab w:val="left" w:pos="6412"/>
+                                <w:tab w:val="left" w:pos="7328"/>
+                                <w:tab w:val="left" w:pos="8244"/>
+                                <w:tab w:val="left" w:pos="9160"/>
+                                <w:tab w:val="left" w:pos="10076"/>
+                                <w:tab w:val="left" w:pos="10992"/>
+                                <w:tab w:val="left" w:pos="11908"/>
+                                <w:tab w:val="left" w:pos="12824"/>
+                                <w:tab w:val="left" w:pos="13740"/>
+                                <w:tab w:val="left" w:pos="14656"/>
+                              </w:tabs>
+                              <w:wordWrap w:val="0"/>
+                              <w:spacing w:after="0" w:line="240" w:lineRule="auto"/>
+                              <w:rPr>
+                                <w:rFonts w:ascii="Lucida Console" w:eastAsia="Times New Roman" w:hAnsi="Lucida Console" w:cs="Courier New"/>
+                                <w:color w:val="000000"/>
+                                <w:sz w:val="20"/>
+                                <w:szCs w:val="20"/>
+                                <w:bdr w:val="none" w:sz="0" w:space="0" w:color="auto" w:frame="1"/>
                               </w:rPr>
                             </w:pPr>
                             <w:r>
                               <w:rPr>
-                                <w:rFonts w:ascii="Courier New" w:hAnsi="Courier New" w:cs="Courier New"/>
-                              </w:rPr>
-                              <w:t xml:space="preserve"> 1) root 79 37 N (0.5316456 0.4683544)  </w:t>
+                                <w:rFonts w:ascii="Lucida Console" w:eastAsia="Times New Roman" w:hAnsi="Lucida Console" w:cs="Courier New"/>
+                                <w:color w:val="000000"/>
+                                <w:sz w:val="20"/>
+                                <w:szCs w:val="20"/>
+                                <w:bdr w:val="none" w:sz="0" w:space="0" w:color="auto" w:frame="1"/>
+                              </w:rPr>
+                              <w:t xml:space="preserve"> 1) root 236 114 N (0.51694915 0.48305085)  </w:t>
                             </w:r>
                           </w:p>
                           <w:p>
                             <w:pPr>
-                              <w:spacing w:after="0"/>
-                              <w:rPr>
-                                <w:rFonts w:ascii="Courier New" w:hAnsi="Courier New" w:cs="Courier New"/>
+                              <w:shd w:val="clear" w:color="auto" w:fill="FFFFFF"/>
+                              <w:tabs>
+                                <w:tab w:val="left" w:pos="916"/>
+                                <w:tab w:val="left" w:pos="1832"/>
+                                <w:tab w:val="left" w:pos="2748"/>
+                                <w:tab w:val="left" w:pos="3664"/>
+                                <w:tab w:val="left" w:pos="4580"/>
+                                <w:tab w:val="left" w:pos="5496"/>
+                                <w:tab w:val="left" w:pos="6412"/>
+                                <w:tab w:val="left" w:pos="7328"/>
+                                <w:tab w:val="left" w:pos="8244"/>
+                                <w:tab w:val="left" w:pos="9160"/>
+                                <w:tab w:val="left" w:pos="10076"/>
+                                <w:tab w:val="left" w:pos="10992"/>
+                                <w:tab w:val="left" w:pos="11908"/>
+                                <w:tab w:val="left" w:pos="12824"/>
+                                <w:tab w:val="left" w:pos="13740"/>
+                                <w:tab w:val="left" w:pos="14656"/>
+                              </w:tabs>
+                              <w:wordWrap w:val="0"/>
+                              <w:spacing w:after="0" w:line="240" w:lineRule="auto"/>
+                              <w:rPr>
+                                <w:rFonts w:ascii="Lucida Console" w:eastAsia="Times New Roman" w:hAnsi="Lucida Console" w:cs="Courier New"/>
+                                <w:color w:val="000000"/>
+                                <w:sz w:val="20"/>
+                                <w:szCs w:val="20"/>
+                                <w:bdr w:val="none" w:sz="0" w:space="0" w:color="auto" w:frame="1"/>
                               </w:rPr>
                             </w:pPr>
                             <w:r>
                               <w:rPr>
-                                <w:rFonts w:ascii="Courier New" w:hAnsi="Courier New" w:cs="Courier New"/>
-                              </w:rPr>
-                              <w:t xml:space="preserve">   2) X4&lt; 89.585 60 20 N (0.6666667 0.3333333)  </w:t>
+                                <w:rFonts w:ascii="Lucida Console" w:eastAsia="Times New Roman" w:hAnsi="Lucida Console" w:cs="Courier New"/>
+                                <w:color w:val="000000"/>
+                                <w:sz w:val="20"/>
+                                <w:szCs w:val="20"/>
+                                <w:bdr w:val="none" w:sz="0" w:space="0" w:color="auto" w:frame="1"/>
+                              </w:rPr>
+                              <w:t xml:space="preserve">   2) X4&lt; 97.875 </w:t>
+                            </w:r>
+                            <w:proofErr w:type="gramStart"/>
+                            <w:r>
+                              <w:rPr>
+                                <w:rFonts w:ascii="Lucida Console" w:eastAsia="Times New Roman" w:hAnsi="Lucida Console" w:cs="Courier New"/>
+                                <w:color w:val="000000"/>
+                                <w:sz w:val="20"/>
+                                <w:szCs w:val="20"/>
+                                <w:bdr w:val="none" w:sz="0" w:space="0" w:color="auto" w:frame="1"/>
+                              </w:rPr>
+                              <w:t>154  47</w:t>
+                            </w:r>
+                            <w:proofErr w:type="gramEnd"/>
+                            <w:r>
+                              <w:rPr>
+                                <w:rFonts w:ascii="Lucida Console" w:eastAsia="Times New Roman" w:hAnsi="Lucida Console" w:cs="Courier New"/>
+                                <w:color w:val="000000"/>
+                                <w:sz w:val="20"/>
+                                <w:szCs w:val="20"/>
+                                <w:bdr w:val="none" w:sz="0" w:space="0" w:color="auto" w:frame="1"/>
+                              </w:rPr>
+                              <w:t xml:space="preserve"> N (0.69480519 0.30519481)  </w:t>
                             </w:r>
                           </w:p>
                           <w:p>
                             <w:pPr>
-                              <w:spacing w:after="0"/>
-                              <w:rPr>
-                                <w:rFonts w:ascii="Courier New" w:hAnsi="Courier New" w:cs="Courier New"/>
+                              <w:shd w:val="clear" w:color="auto" w:fill="FFFFFF"/>
+                              <w:tabs>
+                                <w:tab w:val="left" w:pos="916"/>
+                                <w:tab w:val="left" w:pos="1832"/>
+                                <w:tab w:val="left" w:pos="2748"/>
+                                <w:tab w:val="left" w:pos="3664"/>
+                                <w:tab w:val="left" w:pos="4580"/>
+                                <w:tab w:val="left" w:pos="5496"/>
+                                <w:tab w:val="left" w:pos="6412"/>
+                                <w:tab w:val="left" w:pos="7328"/>
+                                <w:tab w:val="left" w:pos="8244"/>
+                                <w:tab w:val="left" w:pos="9160"/>
+                                <w:tab w:val="left" w:pos="10076"/>
+                                <w:tab w:val="left" w:pos="10992"/>
+                                <w:tab w:val="left" w:pos="11908"/>
+                                <w:tab w:val="left" w:pos="12824"/>
+                                <w:tab w:val="left" w:pos="13740"/>
+                                <w:tab w:val="left" w:pos="14656"/>
+                              </w:tabs>
+                              <w:wordWrap w:val="0"/>
+                              <w:spacing w:after="0" w:line="240" w:lineRule="auto"/>
+                              <w:rPr>
+                                <w:rFonts w:ascii="Lucida Console" w:eastAsia="Times New Roman" w:hAnsi="Lucida Console" w:cs="Courier New"/>
+                                <w:color w:val="000000"/>
+                                <w:sz w:val="20"/>
+                                <w:szCs w:val="20"/>
+                                <w:bdr w:val="none" w:sz="0" w:space="0" w:color="auto" w:frame="1"/>
                               </w:rPr>
                             </w:pPr>
                             <w:r>
                               <w:rPr>
-                                <w:rFonts w:ascii="Courier New" w:hAnsi="Courier New" w:cs="Courier New"/>
-                              </w:rPr>
-                              <w:t xml:space="preserve">     4) X1&lt; 23.5 </w:t>
+                                <w:rFonts w:ascii="Lucida Console" w:eastAsia="Times New Roman" w:hAnsi="Lucida Console" w:cs="Courier New"/>
+                                <w:color w:val="000000"/>
+                                <w:sz w:val="20"/>
+                                <w:szCs w:val="20"/>
+                                <w:bdr w:val="none" w:sz="0" w:space="0" w:color="auto" w:frame="1"/>
+                              </w:rPr>
+                              <w:t xml:space="preserve">     4) X6&lt; 3.95 </w:t>
                             </w:r>
                             <w:proofErr w:type="gramStart"/>
                             <w:r>
                               <w:rPr>
-                                <w:rFonts w:ascii="Courier New" w:hAnsi="Courier New" w:cs="Courier New"/>
-                              </w:rPr>
-                              <w:t>27  5</w:t>
+                                <w:rFonts w:ascii="Lucida Console" w:eastAsia="Times New Roman" w:hAnsi="Lucida Console" w:cs="Courier New"/>
+                                <w:color w:val="000000"/>
+                                <w:sz w:val="20"/>
+                                <w:szCs w:val="20"/>
+                                <w:bdr w:val="none" w:sz="0" w:space="0" w:color="auto" w:frame="1"/>
+                              </w:rPr>
+                              <w:t>99  22</w:t>
                             </w:r>
                             <w:proofErr w:type="gramEnd"/>
                             <w:r>
                               <w:rPr>
-                                <w:rFonts w:ascii="Courier New" w:hAnsi="Courier New" w:cs="Courier New"/>
-                              </w:rPr>
-                              <w:t xml:space="preserve"> N (0.8148148 0.1851852) *</w:t>
+                                <w:rFonts w:ascii="Lucida Console" w:eastAsia="Times New Roman" w:hAnsi="Lucida Console" w:cs="Courier New"/>
+                                <w:color w:val="000000"/>
+                                <w:sz w:val="20"/>
+                                <w:szCs w:val="20"/>
+                                <w:bdr w:val="none" w:sz="0" w:space="0" w:color="auto" w:frame="1"/>
+                              </w:rPr>
+                              <w:t xml:space="preserve"> N (0.77777778 0.22222222)  </w:t>
                             </w:r>
                           </w:p>
                           <w:p>
                             <w:pPr>
-                              <w:spacing w:after="0"/>
-                              <w:rPr>
-                                <w:rFonts w:ascii="Courier New" w:hAnsi="Courier New" w:cs="Courier New"/>
+                              <w:shd w:val="clear" w:color="auto" w:fill="FFFFFF"/>
+                              <w:tabs>
+                                <w:tab w:val="left" w:pos="916"/>
+                                <w:tab w:val="left" w:pos="1832"/>
+                                <w:tab w:val="left" w:pos="2748"/>
+                                <w:tab w:val="left" w:pos="3664"/>
+                                <w:tab w:val="left" w:pos="4580"/>
+                                <w:tab w:val="left" w:pos="5496"/>
+                                <w:tab w:val="left" w:pos="6412"/>
+                                <w:tab w:val="left" w:pos="7328"/>
+                                <w:tab w:val="left" w:pos="8244"/>
+                                <w:tab w:val="left" w:pos="9160"/>
+                                <w:tab w:val="left" w:pos="10076"/>
+                                <w:tab w:val="left" w:pos="10992"/>
+                                <w:tab w:val="left" w:pos="11908"/>
+                                <w:tab w:val="left" w:pos="12824"/>
+                                <w:tab w:val="left" w:pos="13740"/>
+                                <w:tab w:val="left" w:pos="14656"/>
+                              </w:tabs>
+                              <w:wordWrap w:val="0"/>
+                              <w:spacing w:after="0" w:line="240" w:lineRule="auto"/>
+                              <w:rPr>
+                                <w:rFonts w:ascii="Lucida Console" w:eastAsia="Times New Roman" w:hAnsi="Lucida Console" w:cs="Courier New"/>
+                                <w:color w:val="000000"/>
+                                <w:sz w:val="20"/>
+                                <w:szCs w:val="20"/>
+                                <w:bdr w:val="none" w:sz="0" w:space="0" w:color="auto" w:frame="1"/>
                               </w:rPr>
                             </w:pPr>
                             <w:r>
                               <w:rPr>
-                                <w:rFonts w:ascii="Courier New" w:hAnsi="Courier New" w:cs="Courier New"/>
-                              </w:rPr>
-                              <w:t xml:space="preserve">     5) X1&gt;=23.5 33 15 N (0.5454545 0.4545455)  </w:t>
+                                <w:rFonts w:ascii="Lucida Console" w:eastAsia="Times New Roman" w:hAnsi="Lucida Console" w:cs="Courier New"/>
+                                <w:color w:val="000000"/>
+                                <w:sz w:val="20"/>
+                                <w:szCs w:val="20"/>
+                                <w:bdr w:val="none" w:sz="0" w:space="0" w:color="auto" w:frame="1"/>
+                              </w:rPr>
+                              <w:t xml:space="preserve">       8) X1&lt; 23.5 57   8 N (0.85964912 0.14035088) *</w:t>
                             </w:r>
                           </w:p>
                           <w:p>
                             <w:pPr>
-                              <w:spacing w:after="0"/>
-                              <w:rPr>
-                                <w:rFonts w:ascii="Courier New" w:hAnsi="Courier New" w:cs="Courier New"/>
+                              <w:shd w:val="clear" w:color="auto" w:fill="FFFFFF"/>
+                              <w:tabs>
+                                <w:tab w:val="left" w:pos="916"/>
+                                <w:tab w:val="left" w:pos="1832"/>
+                                <w:tab w:val="left" w:pos="2748"/>
+                                <w:tab w:val="left" w:pos="3664"/>
+                                <w:tab w:val="left" w:pos="4580"/>
+                                <w:tab w:val="left" w:pos="5496"/>
+                                <w:tab w:val="left" w:pos="6412"/>
+                                <w:tab w:val="left" w:pos="7328"/>
+                                <w:tab w:val="left" w:pos="8244"/>
+                                <w:tab w:val="left" w:pos="9160"/>
+                                <w:tab w:val="left" w:pos="10076"/>
+                                <w:tab w:val="left" w:pos="10992"/>
+                                <w:tab w:val="left" w:pos="11908"/>
+                                <w:tab w:val="left" w:pos="12824"/>
+                                <w:tab w:val="left" w:pos="13740"/>
+                                <w:tab w:val="left" w:pos="14656"/>
+                              </w:tabs>
+                              <w:wordWrap w:val="0"/>
+                              <w:spacing w:after="0" w:line="240" w:lineRule="auto"/>
+                              <w:rPr>
+                                <w:rFonts w:ascii="Lucida Console" w:eastAsia="Times New Roman" w:hAnsi="Lucida Console" w:cs="Courier New"/>
+                                <w:color w:val="000000"/>
+                                <w:sz w:val="20"/>
+                                <w:szCs w:val="20"/>
+                                <w:bdr w:val="none" w:sz="0" w:space="0" w:color="auto" w:frame="1"/>
                               </w:rPr>
                             </w:pPr>
                             <w:r>
                               <w:rPr>
-                                <w:rFonts w:ascii="Courier New" w:hAnsi="Courier New" w:cs="Courier New"/>
-                              </w:rPr>
-                              <w:t xml:space="preserve">      10) X7&gt;=459.75 </w:t>
+                                <w:rFonts w:ascii="Lucida Console" w:eastAsia="Times New Roman" w:hAnsi="Lucida Console" w:cs="Courier New"/>
+                                <w:color w:val="000000"/>
+                                <w:sz w:val="20"/>
+                                <w:szCs w:val="20"/>
+                                <w:bdr w:val="none" w:sz="0" w:space="0" w:color="auto" w:frame="1"/>
+                              </w:rPr>
+                              <w:t xml:space="preserve">       9) X1&gt;=23.5 </w:t>
                             </w:r>
                             <w:proofErr w:type="gramStart"/>
                             <w:r>
                               <w:rPr>
-                                <w:rFonts w:ascii="Courier New" w:hAnsi="Courier New" w:cs="Courier New"/>
-                              </w:rPr>
-                              <w:t>17  6</w:t>
+                                <w:rFonts w:ascii="Lucida Console" w:eastAsia="Times New Roman" w:hAnsi="Lucida Console" w:cs="Courier New"/>
+                                <w:color w:val="000000"/>
+                                <w:sz w:val="20"/>
+                                <w:szCs w:val="20"/>
+                                <w:bdr w:val="none" w:sz="0" w:space="0" w:color="auto" w:frame="1"/>
+                              </w:rPr>
+                              <w:t>42  14</w:t>
                             </w:r>
                             <w:proofErr w:type="gramEnd"/>
                             <w:r>
                               <w:rPr>
-                                <w:rFonts w:ascii="Courier New" w:hAnsi="Courier New" w:cs="Courier New"/>
-                              </w:rPr>
-                              <w:t xml:space="preserve"> N (0.6470588 0.3529412) *</w:t>
+                                <w:rFonts w:ascii="Lucida Console" w:eastAsia="Times New Roman" w:hAnsi="Lucida Console" w:cs="Courier New"/>
+                                <w:color w:val="000000"/>
+                                <w:sz w:val="20"/>
+                                <w:szCs w:val="20"/>
+                                <w:bdr w:val="none" w:sz="0" w:space="0" w:color="auto" w:frame="1"/>
+                              </w:rPr>
+                              <w:t xml:space="preserve"> N (0.66666667 0.33333333)  </w:t>
                             </w:r>
                           </w:p>
                           <w:p>
                             <w:pPr>
-                              <w:spacing w:after="0"/>
-                              <w:rPr>
-                                <w:rFonts w:ascii="Courier New" w:hAnsi="Courier New" w:cs="Courier New"/>
+                              <w:shd w:val="clear" w:color="auto" w:fill="FFFFFF"/>
+                              <w:tabs>
+                                <w:tab w:val="left" w:pos="916"/>
+                                <w:tab w:val="left" w:pos="1832"/>
+                                <w:tab w:val="left" w:pos="2748"/>
+                                <w:tab w:val="left" w:pos="3664"/>
+                                <w:tab w:val="left" w:pos="4580"/>
+                                <w:tab w:val="left" w:pos="5496"/>
+                                <w:tab w:val="left" w:pos="6412"/>
+                                <w:tab w:val="left" w:pos="7328"/>
+                                <w:tab w:val="left" w:pos="8244"/>
+                                <w:tab w:val="left" w:pos="9160"/>
+                                <w:tab w:val="left" w:pos="10076"/>
+                                <w:tab w:val="left" w:pos="10992"/>
+                                <w:tab w:val="left" w:pos="11908"/>
+                                <w:tab w:val="left" w:pos="12824"/>
+                                <w:tab w:val="left" w:pos="13740"/>
+                                <w:tab w:val="left" w:pos="14656"/>
+                              </w:tabs>
+                              <w:wordWrap w:val="0"/>
+                              <w:spacing w:after="0" w:line="240" w:lineRule="auto"/>
+                              <w:rPr>
+                                <w:rFonts w:ascii="Lucida Console" w:eastAsia="Times New Roman" w:hAnsi="Lucida Console" w:cs="Courier New"/>
+                                <w:color w:val="000000"/>
+                                <w:sz w:val="20"/>
+                                <w:szCs w:val="20"/>
+                                <w:bdr w:val="none" w:sz="0" w:space="0" w:color="auto" w:frame="1"/>
                               </w:rPr>
                             </w:pPr>
                             <w:r>
                               <w:rPr>
-                                <w:rFonts w:ascii="Courier New" w:hAnsi="Courier New" w:cs="Courier New"/>
-                              </w:rPr>
-                              <w:t xml:space="preserve">      11) X7&lt; 459.75 </w:t>
-                            </w:r>
-                            <w:proofErr w:type="gramStart"/>
-                            <w:r>
-                              <w:rPr>
-                                <w:rFonts w:ascii="Courier New" w:hAnsi="Courier New" w:cs="Courier New"/>
-                              </w:rPr>
-                              <w:t>16  7</w:t>
-                            </w:r>
-                            <w:proofErr w:type="gramEnd"/>
-                            <w:r>
-                              <w:rPr>
-                                <w:rFonts w:ascii="Courier New" w:hAnsi="Courier New" w:cs="Courier New"/>
-                              </w:rPr>
-                              <w:t xml:space="preserve"> Y (0.4375000 0.5625000) *</w:t>
+                                <w:rFonts w:ascii="Lucida Console" w:eastAsia="Times New Roman" w:hAnsi="Lucida Console" w:cs="Courier New"/>
+                                <w:color w:val="000000"/>
+                                <w:sz w:val="20"/>
+                                <w:szCs w:val="20"/>
+                                <w:bdr w:val="none" w:sz="0" w:space="0" w:color="auto" w:frame="1"/>
+                              </w:rPr>
+                              <w:t xml:space="preserve">        18) X5&gt;=8.975 28   5 N (0.82142857 0.17857143) *</w:t>
                             </w:r>
                           </w:p>
                           <w:p>
                             <w:pPr>
-                              <w:spacing w:after="0"/>
-                              <w:rPr>
-                                <w:rFonts w:ascii="Courier New" w:hAnsi="Courier New" w:cs="Courier New"/>
+                              <w:shd w:val="clear" w:color="auto" w:fill="FFFFFF"/>
+                              <w:tabs>
+                                <w:tab w:val="left" w:pos="916"/>
+                                <w:tab w:val="left" w:pos="1832"/>
+                                <w:tab w:val="left" w:pos="2748"/>
+                                <w:tab w:val="left" w:pos="3664"/>
+                                <w:tab w:val="left" w:pos="4580"/>
+                                <w:tab w:val="left" w:pos="5496"/>
+                                <w:tab w:val="left" w:pos="6412"/>
+                                <w:tab w:val="left" w:pos="7328"/>
+                                <w:tab w:val="left" w:pos="8244"/>
+                                <w:tab w:val="left" w:pos="9160"/>
+                                <w:tab w:val="left" w:pos="10076"/>
+                                <w:tab w:val="left" w:pos="10992"/>
+                                <w:tab w:val="left" w:pos="11908"/>
+                                <w:tab w:val="left" w:pos="12824"/>
+                                <w:tab w:val="left" w:pos="13740"/>
+                                <w:tab w:val="left" w:pos="14656"/>
+                              </w:tabs>
+                              <w:wordWrap w:val="0"/>
+                              <w:spacing w:after="0" w:line="240" w:lineRule="auto"/>
+                              <w:rPr>
+                                <w:rFonts w:ascii="Lucida Console" w:eastAsia="Times New Roman" w:hAnsi="Lucida Console" w:cs="Courier New"/>
+                                <w:color w:val="000000"/>
+                                <w:sz w:val="20"/>
+                                <w:szCs w:val="20"/>
+                                <w:bdr w:val="none" w:sz="0" w:space="0" w:color="auto" w:frame="1"/>
                               </w:rPr>
                             </w:pPr>
                             <w:r>
                               <w:rPr>
-                                <w:rFonts w:ascii="Courier New" w:hAnsi="Courier New" w:cs="Courier New"/>
-                              </w:rPr>
-                              <w:t xml:space="preserve">   3) X4&gt;=89.585 </w:t>
+                                <w:rFonts w:ascii="Lucida Console" w:eastAsia="Times New Roman" w:hAnsi="Lucida Console" w:cs="Courier New"/>
+                                <w:color w:val="000000"/>
+                                <w:sz w:val="20"/>
+                                <w:szCs w:val="20"/>
+                                <w:bdr w:val="none" w:sz="0" w:space="0" w:color="auto" w:frame="1"/>
+                              </w:rPr>
+                              <w:t xml:space="preserve">        19) X5&lt; 8.975 14   5 Y (0.35714286 0.64285714) *</w:t>
+                            </w:r>
+                          </w:p>
+                          <w:p>
+                            <w:pPr>
+                              <w:shd w:val="clear" w:color="auto" w:fill="FFFFFF"/>
+                              <w:tabs>
+                                <w:tab w:val="left" w:pos="916"/>
+                                <w:tab w:val="left" w:pos="1832"/>
+                                <w:tab w:val="left" w:pos="2748"/>
+                                <w:tab w:val="left" w:pos="3664"/>
+                                <w:tab w:val="left" w:pos="4580"/>
+                                <w:tab w:val="left" w:pos="5496"/>
+                                <w:tab w:val="left" w:pos="6412"/>
+                                <w:tab w:val="left" w:pos="7328"/>
+                                <w:tab w:val="left" w:pos="8244"/>
+                                <w:tab w:val="left" w:pos="9160"/>
+                                <w:tab w:val="left" w:pos="10076"/>
+                                <w:tab w:val="left" w:pos="10992"/>
+                                <w:tab w:val="left" w:pos="11908"/>
+                                <w:tab w:val="left" w:pos="12824"/>
+                                <w:tab w:val="left" w:pos="13740"/>
+                                <w:tab w:val="left" w:pos="14656"/>
+                              </w:tabs>
+                              <w:wordWrap w:val="0"/>
+                              <w:spacing w:after="0" w:line="240" w:lineRule="auto"/>
+                              <w:rPr>
+                                <w:rFonts w:ascii="Lucida Console" w:eastAsia="Times New Roman" w:hAnsi="Lucida Console" w:cs="Courier New"/>
+                                <w:color w:val="000000"/>
+                                <w:sz w:val="20"/>
+                                <w:szCs w:val="20"/>
+                                <w:bdr w:val="none" w:sz="0" w:space="0" w:color="auto" w:frame="1"/>
+                              </w:rPr>
+                            </w:pPr>
+                            <w:r>
+                              <w:rPr>
+                                <w:rFonts w:ascii="Lucida Console" w:eastAsia="Times New Roman" w:hAnsi="Lucida Console" w:cs="Courier New"/>
+                                <w:color w:val="000000"/>
+                                <w:sz w:val="20"/>
+                                <w:szCs w:val="20"/>
+                                <w:bdr w:val="none" w:sz="0" w:space="0" w:color="auto" w:frame="1"/>
+                              </w:rPr>
+                              <w:t xml:space="preserve">     5) X6&gt;=3.95 </w:t>
                             </w:r>
                             <w:proofErr w:type="gramStart"/>
                             <w:r>
                               <w:rPr>
-                                <w:rFonts w:ascii="Courier New" w:hAnsi="Courier New" w:cs="Courier New"/>
-                              </w:rPr>
-                              <w:t>19  2</w:t>
+                                <w:rFonts w:ascii="Lucida Console" w:eastAsia="Times New Roman" w:hAnsi="Lucida Console" w:cs="Courier New"/>
+                                <w:color w:val="000000"/>
+                                <w:sz w:val="20"/>
+                                <w:szCs w:val="20"/>
+                                <w:bdr w:val="none" w:sz="0" w:space="0" w:color="auto" w:frame="1"/>
+                              </w:rPr>
+                              <w:t>55  25</w:t>
                             </w:r>
                             <w:proofErr w:type="gramEnd"/>
                             <w:r>
                               <w:rPr>
-                                <w:rFonts w:ascii="Courier New" w:hAnsi="Courier New" w:cs="Courier New"/>
-                              </w:rPr>
-                              <w:t xml:space="preserve"> Y (0.1052632 0.8947368) *</w:t>
+                                <w:rFonts w:ascii="Lucida Console" w:eastAsia="Times New Roman" w:hAnsi="Lucida Console" w:cs="Courier New"/>
+                                <w:color w:val="000000"/>
+                                <w:sz w:val="20"/>
+                                <w:szCs w:val="20"/>
+                                <w:bdr w:val="none" w:sz="0" w:space="0" w:color="auto" w:frame="1"/>
+                              </w:rPr>
+                              <w:t xml:space="preserve"> N (0.54545455 0.45454545)  </w:t>
+                            </w:r>
+                          </w:p>
+                          <w:p>
+                            <w:pPr>
+                              <w:shd w:val="clear" w:color="auto" w:fill="FFFFFF"/>
+                              <w:tabs>
+                                <w:tab w:val="left" w:pos="916"/>
+                                <w:tab w:val="left" w:pos="1832"/>
+                                <w:tab w:val="left" w:pos="2748"/>
+                                <w:tab w:val="left" w:pos="3664"/>
+                                <w:tab w:val="left" w:pos="4580"/>
+                                <w:tab w:val="left" w:pos="5496"/>
+                                <w:tab w:val="left" w:pos="6412"/>
+                                <w:tab w:val="left" w:pos="7328"/>
+                                <w:tab w:val="left" w:pos="8244"/>
+                                <w:tab w:val="left" w:pos="9160"/>
+                                <w:tab w:val="left" w:pos="10076"/>
+                                <w:tab w:val="left" w:pos="10992"/>
+                                <w:tab w:val="left" w:pos="11908"/>
+                                <w:tab w:val="left" w:pos="12824"/>
+                                <w:tab w:val="left" w:pos="13740"/>
+                                <w:tab w:val="left" w:pos="14656"/>
+                              </w:tabs>
+                              <w:wordWrap w:val="0"/>
+                              <w:spacing w:after="0" w:line="240" w:lineRule="auto"/>
+                              <w:rPr>
+                                <w:rFonts w:ascii="Lucida Console" w:eastAsia="Times New Roman" w:hAnsi="Lucida Console" w:cs="Courier New"/>
+                                <w:color w:val="000000"/>
+                                <w:sz w:val="20"/>
+                                <w:szCs w:val="20"/>
+                                <w:bdr w:val="none" w:sz="0" w:space="0" w:color="auto" w:frame="1"/>
+                              </w:rPr>
+                            </w:pPr>
+                            <w:r>
+                              <w:rPr>
+                                <w:rFonts w:ascii="Lucida Console" w:eastAsia="Times New Roman" w:hAnsi="Lucida Console" w:cs="Courier New"/>
+                                <w:color w:val="000000"/>
+                                <w:sz w:val="20"/>
+                                <w:szCs w:val="20"/>
+                                <w:bdr w:val="none" w:sz="0" w:space="0" w:color="auto" w:frame="1"/>
+                              </w:rPr>
+                              <w:t xml:space="preserve">      10) X1&lt; 42.5 30   9 N (0.70000000 0.30000000) *</w:t>
+                            </w:r>
+                          </w:p>
+                          <w:p>
+                            <w:pPr>
+                              <w:shd w:val="clear" w:color="auto" w:fill="FFFFFF"/>
+                              <w:tabs>
+                                <w:tab w:val="left" w:pos="916"/>
+                                <w:tab w:val="left" w:pos="1832"/>
+                                <w:tab w:val="left" w:pos="2748"/>
+                                <w:tab w:val="left" w:pos="3664"/>
+                                <w:tab w:val="left" w:pos="4580"/>
+                                <w:tab w:val="left" w:pos="5496"/>
+                                <w:tab w:val="left" w:pos="6412"/>
+                                <w:tab w:val="left" w:pos="7328"/>
+                                <w:tab w:val="left" w:pos="8244"/>
+                                <w:tab w:val="left" w:pos="9160"/>
+                                <w:tab w:val="left" w:pos="10076"/>
+                                <w:tab w:val="left" w:pos="10992"/>
+                                <w:tab w:val="left" w:pos="11908"/>
+                                <w:tab w:val="left" w:pos="12824"/>
+                                <w:tab w:val="left" w:pos="13740"/>
+                                <w:tab w:val="left" w:pos="14656"/>
+                              </w:tabs>
+                              <w:wordWrap w:val="0"/>
+                              <w:spacing w:after="0" w:line="240" w:lineRule="auto"/>
+                              <w:rPr>
+                                <w:rFonts w:ascii="Lucida Console" w:eastAsia="Times New Roman" w:hAnsi="Lucida Console" w:cs="Courier New"/>
+                                <w:color w:val="000000"/>
+                                <w:sz w:val="20"/>
+                                <w:szCs w:val="20"/>
+                                <w:bdr w:val="none" w:sz="0" w:space="0" w:color="auto" w:frame="1"/>
+                              </w:rPr>
+                            </w:pPr>
+                            <w:r>
+                              <w:rPr>
+                                <w:rFonts w:ascii="Lucida Console" w:eastAsia="Times New Roman" w:hAnsi="Lucida Console" w:cs="Courier New"/>
+                                <w:color w:val="000000"/>
+                                <w:sz w:val="20"/>
+                                <w:szCs w:val="20"/>
+                                <w:bdr w:val="none" w:sz="0" w:space="0" w:color="auto" w:frame="1"/>
+                              </w:rPr>
+                              <w:t xml:space="preserve">      11) X1&gt;=42.5 25   9 Y (0.36000000 0.64000000) *</w:t>
+                            </w:r>
+                          </w:p>
+                          <w:p>
+                            <w:pPr>
+                              <w:shd w:val="clear" w:color="auto" w:fill="FFFFFF"/>
+                              <w:tabs>
+                                <w:tab w:val="left" w:pos="916"/>
+                                <w:tab w:val="left" w:pos="1832"/>
+                                <w:tab w:val="left" w:pos="2748"/>
+                                <w:tab w:val="left" w:pos="3664"/>
+                                <w:tab w:val="left" w:pos="4580"/>
+                                <w:tab w:val="left" w:pos="5496"/>
+                                <w:tab w:val="left" w:pos="6412"/>
+                                <w:tab w:val="left" w:pos="7328"/>
+                                <w:tab w:val="left" w:pos="8244"/>
+                                <w:tab w:val="left" w:pos="9160"/>
+                                <w:tab w:val="left" w:pos="10076"/>
+                                <w:tab w:val="left" w:pos="10992"/>
+                                <w:tab w:val="left" w:pos="11908"/>
+                                <w:tab w:val="left" w:pos="12824"/>
+                                <w:tab w:val="left" w:pos="13740"/>
+                                <w:tab w:val="left" w:pos="14656"/>
+                              </w:tabs>
+                              <w:wordWrap w:val="0"/>
+                              <w:spacing w:after="0" w:line="240" w:lineRule="auto"/>
+                              <w:rPr>
+                                <w:rFonts w:ascii="Lucida Console" w:eastAsia="Times New Roman" w:hAnsi="Lucida Console" w:cs="Courier New"/>
+                                <w:color w:val="000000"/>
+                                <w:sz w:val="20"/>
+                                <w:szCs w:val="20"/>
+                                <w:bdr w:val="none" w:sz="0" w:space="0" w:color="auto" w:frame="1"/>
+                              </w:rPr>
+                            </w:pPr>
+                            <w:r>
+                              <w:rPr>
+                                <w:rFonts w:ascii="Lucida Console" w:eastAsia="Times New Roman" w:hAnsi="Lucida Console" w:cs="Courier New"/>
+                                <w:color w:val="000000"/>
+                                <w:sz w:val="20"/>
+                                <w:szCs w:val="20"/>
+                                <w:bdr w:val="none" w:sz="0" w:space="0" w:color="auto" w:frame="1"/>
+                              </w:rPr>
+                              <w:t xml:space="preserve">   3) X4&gt;=97.875 </w:t>
+                            </w:r>
+                            <w:proofErr w:type="gramStart"/>
+                            <w:r>
+                              <w:rPr>
+                                <w:rFonts w:ascii="Lucida Console" w:eastAsia="Times New Roman" w:hAnsi="Lucida Console" w:cs="Courier New"/>
+                                <w:color w:val="000000"/>
+                                <w:sz w:val="20"/>
+                                <w:szCs w:val="20"/>
+                                <w:bdr w:val="none" w:sz="0" w:space="0" w:color="auto" w:frame="1"/>
+                              </w:rPr>
+                              <w:t>82  15</w:t>
+                            </w:r>
+                            <w:proofErr w:type="gramEnd"/>
+                            <w:r>
+                              <w:rPr>
+                                <w:rFonts w:ascii="Lucida Console" w:eastAsia="Times New Roman" w:hAnsi="Lucida Console" w:cs="Courier New"/>
+                                <w:color w:val="000000"/>
+                                <w:sz w:val="20"/>
+                                <w:szCs w:val="20"/>
+                                <w:bdr w:val="none" w:sz="0" w:space="0" w:color="auto" w:frame="1"/>
+                              </w:rPr>
+                              <w:t xml:space="preserve"> Y (0.18292683 0.81707317)  </w:t>
+                            </w:r>
+                          </w:p>
+                          <w:p>
+                            <w:pPr>
+                              <w:shd w:val="clear" w:color="auto" w:fill="FFFFFF"/>
+                              <w:tabs>
+                                <w:tab w:val="left" w:pos="916"/>
+                                <w:tab w:val="left" w:pos="1832"/>
+                                <w:tab w:val="left" w:pos="2748"/>
+                                <w:tab w:val="left" w:pos="3664"/>
+                                <w:tab w:val="left" w:pos="4580"/>
+                                <w:tab w:val="left" w:pos="5496"/>
+                                <w:tab w:val="left" w:pos="6412"/>
+                                <w:tab w:val="left" w:pos="7328"/>
+                                <w:tab w:val="left" w:pos="8244"/>
+                                <w:tab w:val="left" w:pos="9160"/>
+                                <w:tab w:val="left" w:pos="10076"/>
+                                <w:tab w:val="left" w:pos="10992"/>
+                                <w:tab w:val="left" w:pos="11908"/>
+                                <w:tab w:val="left" w:pos="12824"/>
+                                <w:tab w:val="left" w:pos="13740"/>
+                                <w:tab w:val="left" w:pos="14656"/>
+                              </w:tabs>
+                              <w:wordWrap w:val="0"/>
+                              <w:spacing w:after="0" w:line="240" w:lineRule="auto"/>
+                              <w:rPr>
+                                <w:rFonts w:ascii="Lucida Console" w:eastAsia="Times New Roman" w:hAnsi="Lucida Console" w:cs="Courier New"/>
+                                <w:color w:val="000000"/>
+                                <w:sz w:val="20"/>
+                                <w:szCs w:val="20"/>
+                                <w:bdr w:val="none" w:sz="0" w:space="0" w:color="auto" w:frame="1"/>
+                              </w:rPr>
+                            </w:pPr>
+                            <w:r>
+                              <w:rPr>
+                                <w:rFonts w:ascii="Lucida Console" w:eastAsia="Times New Roman" w:hAnsi="Lucida Console" w:cs="Courier New"/>
+                                <w:color w:val="000000"/>
+                                <w:sz w:val="20"/>
+                                <w:szCs w:val="20"/>
+                                <w:bdr w:val="none" w:sz="0" w:space="0" w:color="auto" w:frame="1"/>
+                              </w:rPr>
+                              <w:t xml:space="preserve">     6) X1&lt; 23.5 10   2 N (0.80000000 0.20000000) *</w:t>
+                            </w:r>
+                          </w:p>
+                          <w:p>
+                            <w:pPr>
+                              <w:shd w:val="clear" w:color="auto" w:fill="FFFFFF"/>
+                              <w:tabs>
+                                <w:tab w:val="left" w:pos="916"/>
+                                <w:tab w:val="left" w:pos="1832"/>
+                                <w:tab w:val="left" w:pos="2748"/>
+                                <w:tab w:val="left" w:pos="3664"/>
+                                <w:tab w:val="left" w:pos="4580"/>
+                                <w:tab w:val="left" w:pos="5496"/>
+                                <w:tab w:val="left" w:pos="6412"/>
+                                <w:tab w:val="left" w:pos="7328"/>
+                                <w:tab w:val="left" w:pos="8244"/>
+                                <w:tab w:val="left" w:pos="9160"/>
+                                <w:tab w:val="left" w:pos="10076"/>
+                                <w:tab w:val="left" w:pos="10992"/>
+                                <w:tab w:val="left" w:pos="11908"/>
+                                <w:tab w:val="left" w:pos="12824"/>
+                                <w:tab w:val="left" w:pos="13740"/>
+                                <w:tab w:val="left" w:pos="14656"/>
+                              </w:tabs>
+                              <w:wordWrap w:val="0"/>
+                              <w:spacing w:after="0" w:line="240" w:lineRule="auto"/>
+                              <w:rPr>
+                                <w:rFonts w:ascii="Lucida Console" w:eastAsia="Times New Roman" w:hAnsi="Lucida Console" w:cs="Courier New"/>
+                                <w:color w:val="000000"/>
+                                <w:sz w:val="20"/>
+                                <w:szCs w:val="20"/>
+                              </w:rPr>
+                            </w:pPr>
+                            <w:r>
+                              <w:rPr>
+                                <w:rFonts w:ascii="Lucida Console" w:eastAsia="Times New Roman" w:hAnsi="Lucida Console" w:cs="Courier New"/>
+                                <w:color w:val="000000"/>
+                                <w:sz w:val="20"/>
+                                <w:szCs w:val="20"/>
+                                <w:bdr w:val="none" w:sz="0" w:space="0" w:color="auto" w:frame="1"/>
+                              </w:rPr>
+                              <w:t xml:space="preserve">     7) X1&gt;=23.5 72   7 Y (0.09722222 0.90277778) *</w:t>
                             </w:r>
                           </w:p>
                         </w:txbxContent>
@@ -1454,242 +1911,891 @@
                   <w:txbxContent>
                     <w:p>
                       <w:pPr>
-                        <w:spacing w:after="0"/>
-                        <w:rPr>
-                          <w:rFonts w:ascii="Courier New" w:hAnsi="Courier New" w:cs="Courier New"/>
+                        <w:shd w:val="clear" w:color="auto" w:fill="FFFFFF"/>
+                        <w:tabs>
+                          <w:tab w:val="left" w:pos="916"/>
+                          <w:tab w:val="left" w:pos="1832"/>
+                          <w:tab w:val="left" w:pos="2748"/>
+                          <w:tab w:val="left" w:pos="3664"/>
+                          <w:tab w:val="left" w:pos="4580"/>
+                          <w:tab w:val="left" w:pos="5496"/>
+                          <w:tab w:val="left" w:pos="6412"/>
+                          <w:tab w:val="left" w:pos="7328"/>
+                          <w:tab w:val="left" w:pos="8244"/>
+                          <w:tab w:val="left" w:pos="9160"/>
+                          <w:tab w:val="left" w:pos="10076"/>
+                          <w:tab w:val="left" w:pos="10992"/>
+                          <w:tab w:val="left" w:pos="11908"/>
+                          <w:tab w:val="left" w:pos="12824"/>
+                          <w:tab w:val="left" w:pos="13740"/>
+                          <w:tab w:val="left" w:pos="14656"/>
+                        </w:tabs>
+                        <w:wordWrap w:val="0"/>
+                        <w:spacing w:after="0" w:line="240" w:lineRule="auto"/>
+                        <w:rPr>
+                          <w:rFonts w:ascii="Lucida Console" w:eastAsia="Times New Roman" w:hAnsi="Lucida Console" w:cs="Courier New"/>
+                          <w:color w:val="000000"/>
+                          <w:sz w:val="20"/>
+                          <w:szCs w:val="20"/>
+                          <w:bdr w:val="none" w:sz="0" w:space="0" w:color="auto" w:frame="1"/>
                         </w:rPr>
                       </w:pPr>
                       <w:r>
                         <w:rPr>
-                          <w:rFonts w:ascii="Courier New" w:hAnsi="Courier New" w:cs="Courier New"/>
-                        </w:rPr>
-                        <w:t xml:space="preserve">n= 79 </w:t>
+                          <w:rFonts w:ascii="Lucida Console" w:eastAsia="Times New Roman" w:hAnsi="Lucida Console" w:cs="Courier New"/>
+                          <w:color w:val="000000"/>
+                          <w:sz w:val="20"/>
+                          <w:szCs w:val="20"/>
+                          <w:bdr w:val="none" w:sz="0" w:space="0" w:color="auto" w:frame="1"/>
+                        </w:rPr>
+                        <w:t xml:space="preserve">n= 236 </w:t>
                       </w:r>
                     </w:p>
                     <w:p>
                       <w:pPr>
-                        <w:spacing w:after="0"/>
-                        <w:rPr>
-                          <w:rFonts w:ascii="Courier New" w:hAnsi="Courier New" w:cs="Courier New"/>
+                        <w:shd w:val="clear" w:color="auto" w:fill="FFFFFF"/>
+                        <w:tabs>
+                          <w:tab w:val="left" w:pos="916"/>
+                          <w:tab w:val="left" w:pos="1832"/>
+                          <w:tab w:val="left" w:pos="2748"/>
+                          <w:tab w:val="left" w:pos="3664"/>
+                          <w:tab w:val="left" w:pos="4580"/>
+                          <w:tab w:val="left" w:pos="5496"/>
+                          <w:tab w:val="left" w:pos="6412"/>
+                          <w:tab w:val="left" w:pos="7328"/>
+                          <w:tab w:val="left" w:pos="8244"/>
+                          <w:tab w:val="left" w:pos="9160"/>
+                          <w:tab w:val="left" w:pos="10076"/>
+                          <w:tab w:val="left" w:pos="10992"/>
+                          <w:tab w:val="left" w:pos="11908"/>
+                          <w:tab w:val="left" w:pos="12824"/>
+                          <w:tab w:val="left" w:pos="13740"/>
+                          <w:tab w:val="left" w:pos="14656"/>
+                        </w:tabs>
+                        <w:wordWrap w:val="0"/>
+                        <w:spacing w:after="0" w:line="240" w:lineRule="auto"/>
+                        <w:rPr>
+                          <w:rFonts w:ascii="Lucida Console" w:eastAsia="Times New Roman" w:hAnsi="Lucida Console" w:cs="Courier New"/>
+                          <w:color w:val="000000"/>
+                          <w:sz w:val="20"/>
+                          <w:szCs w:val="20"/>
+                          <w:bdr w:val="none" w:sz="0" w:space="0" w:color="auto" w:frame="1"/>
                         </w:rPr>
                       </w:pPr>
                     </w:p>
                     <w:p>
                       <w:pPr>
-                        <w:spacing w:after="0"/>
-                        <w:rPr>
-                          <w:rFonts w:ascii="Courier New" w:hAnsi="Courier New" w:cs="Courier New"/>
+                        <w:shd w:val="clear" w:color="auto" w:fill="FFFFFF"/>
+                        <w:tabs>
+                          <w:tab w:val="left" w:pos="916"/>
+                          <w:tab w:val="left" w:pos="1832"/>
+                          <w:tab w:val="left" w:pos="2748"/>
+                          <w:tab w:val="left" w:pos="3664"/>
+                          <w:tab w:val="left" w:pos="4580"/>
+                          <w:tab w:val="left" w:pos="5496"/>
+                          <w:tab w:val="left" w:pos="6412"/>
+                          <w:tab w:val="left" w:pos="7328"/>
+                          <w:tab w:val="left" w:pos="8244"/>
+                          <w:tab w:val="left" w:pos="9160"/>
+                          <w:tab w:val="left" w:pos="10076"/>
+                          <w:tab w:val="left" w:pos="10992"/>
+                          <w:tab w:val="left" w:pos="11908"/>
+                          <w:tab w:val="left" w:pos="12824"/>
+                          <w:tab w:val="left" w:pos="13740"/>
+                          <w:tab w:val="left" w:pos="14656"/>
+                        </w:tabs>
+                        <w:wordWrap w:val="0"/>
+                        <w:spacing w:after="0" w:line="240" w:lineRule="auto"/>
+                        <w:rPr>
+                          <w:rFonts w:ascii="Lucida Console" w:eastAsia="Times New Roman" w:hAnsi="Lucida Console" w:cs="Courier New"/>
+                          <w:color w:val="000000"/>
+                          <w:sz w:val="20"/>
+                          <w:szCs w:val="20"/>
+                          <w:bdr w:val="none" w:sz="0" w:space="0" w:color="auto" w:frame="1"/>
                         </w:rPr>
                       </w:pPr>
                       <w:r>
                         <w:rPr>
-                          <w:rFonts w:ascii="Courier New" w:hAnsi="Courier New" w:cs="Courier New"/>
+                          <w:rFonts w:ascii="Lucida Console" w:eastAsia="Times New Roman" w:hAnsi="Lucida Console" w:cs="Courier New"/>
+                          <w:color w:val="000000"/>
+                          <w:sz w:val="20"/>
+                          <w:szCs w:val="20"/>
+                          <w:bdr w:val="none" w:sz="0" w:space="0" w:color="auto" w:frame="1"/>
                         </w:rPr>
                         <w:t xml:space="preserve">node), split, n, loss, </w:t>
                       </w:r>
                       <w:proofErr w:type="spellStart"/>
                       <w:r>
                         <w:rPr>
-                          <w:rFonts w:ascii="Courier New" w:hAnsi="Courier New" w:cs="Courier New"/>
+                          <w:rFonts w:ascii="Lucida Console" w:eastAsia="Times New Roman" w:hAnsi="Lucida Console" w:cs="Courier New"/>
+                          <w:color w:val="000000"/>
+                          <w:sz w:val="20"/>
+                          <w:szCs w:val="20"/>
+                          <w:bdr w:val="none" w:sz="0" w:space="0" w:color="auto" w:frame="1"/>
                         </w:rPr>
                         <w:t>yval</w:t>
                       </w:r>
                       <w:proofErr w:type="spellEnd"/>
                       <w:r>
                         <w:rPr>
-                          <w:rFonts w:ascii="Courier New" w:hAnsi="Courier New" w:cs="Courier New"/>
+                          <w:rFonts w:ascii="Lucida Console" w:eastAsia="Times New Roman" w:hAnsi="Lucida Console" w:cs="Courier New"/>
+                          <w:color w:val="000000"/>
+                          <w:sz w:val="20"/>
+                          <w:szCs w:val="20"/>
+                          <w:bdr w:val="none" w:sz="0" w:space="0" w:color="auto" w:frame="1"/>
                         </w:rPr>
                         <w:t>, (</w:t>
                       </w:r>
                       <w:proofErr w:type="spellStart"/>
                       <w:r>
                         <w:rPr>
-                          <w:rFonts w:ascii="Courier New" w:hAnsi="Courier New" w:cs="Courier New"/>
+                          <w:rFonts w:ascii="Lucida Console" w:eastAsia="Times New Roman" w:hAnsi="Lucida Console" w:cs="Courier New"/>
+                          <w:color w:val="000000"/>
+                          <w:sz w:val="20"/>
+                          <w:szCs w:val="20"/>
+                          <w:bdr w:val="none" w:sz="0" w:space="0" w:color="auto" w:frame="1"/>
                         </w:rPr>
                         <w:t>yprob</w:t>
                       </w:r>
                       <w:proofErr w:type="spellEnd"/>
                       <w:r>
                         <w:rPr>
-                          <w:rFonts w:ascii="Courier New" w:hAnsi="Courier New" w:cs="Courier New"/>
+                          <w:rFonts w:ascii="Lucida Console" w:eastAsia="Times New Roman" w:hAnsi="Lucida Console" w:cs="Courier New"/>
+                          <w:color w:val="000000"/>
+                          <w:sz w:val="20"/>
+                          <w:szCs w:val="20"/>
+                          <w:bdr w:val="none" w:sz="0" w:space="0" w:color="auto" w:frame="1"/>
                         </w:rPr>
                         <w:t>)</w:t>
                       </w:r>
                     </w:p>
                     <w:p>
                       <w:pPr>
-                        <w:spacing w:after="0"/>
-                        <w:rPr>
-                          <w:rFonts w:ascii="Courier New" w:hAnsi="Courier New" w:cs="Courier New"/>
+                        <w:shd w:val="clear" w:color="auto" w:fill="FFFFFF"/>
+                        <w:tabs>
+                          <w:tab w:val="left" w:pos="916"/>
+                          <w:tab w:val="left" w:pos="1832"/>
+                          <w:tab w:val="left" w:pos="2748"/>
+                          <w:tab w:val="left" w:pos="3664"/>
+                          <w:tab w:val="left" w:pos="4580"/>
+                          <w:tab w:val="left" w:pos="5496"/>
+                          <w:tab w:val="left" w:pos="6412"/>
+                          <w:tab w:val="left" w:pos="7328"/>
+                          <w:tab w:val="left" w:pos="8244"/>
+                          <w:tab w:val="left" w:pos="9160"/>
+                          <w:tab w:val="left" w:pos="10076"/>
+                          <w:tab w:val="left" w:pos="10992"/>
+                          <w:tab w:val="left" w:pos="11908"/>
+                          <w:tab w:val="left" w:pos="12824"/>
+                          <w:tab w:val="left" w:pos="13740"/>
+                          <w:tab w:val="left" w:pos="14656"/>
+                        </w:tabs>
+                        <w:wordWrap w:val="0"/>
+                        <w:spacing w:after="0" w:line="240" w:lineRule="auto"/>
+                        <w:rPr>
+                          <w:rFonts w:ascii="Lucida Console" w:eastAsia="Times New Roman" w:hAnsi="Lucida Console" w:cs="Courier New"/>
+                          <w:color w:val="000000"/>
+                          <w:sz w:val="20"/>
+                          <w:szCs w:val="20"/>
+                          <w:bdr w:val="none" w:sz="0" w:space="0" w:color="auto" w:frame="1"/>
                         </w:rPr>
                       </w:pPr>
                       <w:r>
                         <w:rPr>
-                          <w:rFonts w:ascii="Courier New" w:hAnsi="Courier New" w:cs="Courier New"/>
+                          <w:rFonts w:ascii="Lucida Console" w:eastAsia="Times New Roman" w:hAnsi="Lucida Console" w:cs="Courier New"/>
+                          <w:color w:val="000000"/>
+                          <w:sz w:val="20"/>
+                          <w:szCs w:val="20"/>
+                          <w:bdr w:val="none" w:sz="0" w:space="0" w:color="auto" w:frame="1"/>
                         </w:rPr>
                         <w:t xml:space="preserve">      * denotes terminal node</w:t>
                       </w:r>
                     </w:p>
                     <w:p>
                       <w:pPr>
-                        <w:spacing w:after="0"/>
-                        <w:rPr>
-                          <w:rFonts w:ascii="Courier New" w:hAnsi="Courier New" w:cs="Courier New"/>
+                        <w:shd w:val="clear" w:color="auto" w:fill="FFFFFF"/>
+                        <w:tabs>
+                          <w:tab w:val="left" w:pos="916"/>
+                          <w:tab w:val="left" w:pos="1832"/>
+                          <w:tab w:val="left" w:pos="2748"/>
+                          <w:tab w:val="left" w:pos="3664"/>
+                          <w:tab w:val="left" w:pos="4580"/>
+                          <w:tab w:val="left" w:pos="5496"/>
+                          <w:tab w:val="left" w:pos="6412"/>
+                          <w:tab w:val="left" w:pos="7328"/>
+                          <w:tab w:val="left" w:pos="8244"/>
+                          <w:tab w:val="left" w:pos="9160"/>
+                          <w:tab w:val="left" w:pos="10076"/>
+                          <w:tab w:val="left" w:pos="10992"/>
+                          <w:tab w:val="left" w:pos="11908"/>
+                          <w:tab w:val="left" w:pos="12824"/>
+                          <w:tab w:val="left" w:pos="13740"/>
+                          <w:tab w:val="left" w:pos="14656"/>
+                        </w:tabs>
+                        <w:wordWrap w:val="0"/>
+                        <w:spacing w:after="0" w:line="240" w:lineRule="auto"/>
+                        <w:rPr>
+                          <w:rFonts w:ascii="Lucida Console" w:eastAsia="Times New Roman" w:hAnsi="Lucida Console" w:cs="Courier New"/>
+                          <w:color w:val="000000"/>
+                          <w:sz w:val="20"/>
+                          <w:szCs w:val="20"/>
+                          <w:bdr w:val="none" w:sz="0" w:space="0" w:color="auto" w:frame="1"/>
                         </w:rPr>
                       </w:pPr>
                     </w:p>
                     <w:p>
                       <w:pPr>
-                        <w:spacing w:after="0"/>
-                        <w:rPr>
-                          <w:rFonts w:ascii="Courier New" w:hAnsi="Courier New" w:cs="Courier New"/>
+                        <w:shd w:val="clear" w:color="auto" w:fill="FFFFFF"/>
+                        <w:tabs>
+                          <w:tab w:val="left" w:pos="916"/>
+                          <w:tab w:val="left" w:pos="1832"/>
+                          <w:tab w:val="left" w:pos="2748"/>
+                          <w:tab w:val="left" w:pos="3664"/>
+                          <w:tab w:val="left" w:pos="4580"/>
+                          <w:tab w:val="left" w:pos="5496"/>
+                          <w:tab w:val="left" w:pos="6412"/>
+                          <w:tab w:val="left" w:pos="7328"/>
+                          <w:tab w:val="left" w:pos="8244"/>
+                          <w:tab w:val="left" w:pos="9160"/>
+                          <w:tab w:val="left" w:pos="10076"/>
+                          <w:tab w:val="left" w:pos="10992"/>
+                          <w:tab w:val="left" w:pos="11908"/>
+                          <w:tab w:val="left" w:pos="12824"/>
+                          <w:tab w:val="left" w:pos="13740"/>
+                          <w:tab w:val="left" w:pos="14656"/>
+                        </w:tabs>
+                        <w:wordWrap w:val="0"/>
+                        <w:spacing w:after="0" w:line="240" w:lineRule="auto"/>
+                        <w:rPr>
+                          <w:rFonts w:ascii="Lucida Console" w:eastAsia="Times New Roman" w:hAnsi="Lucida Console" w:cs="Courier New"/>
+                          <w:color w:val="000000"/>
+                          <w:sz w:val="20"/>
+                          <w:szCs w:val="20"/>
+                          <w:bdr w:val="none" w:sz="0" w:space="0" w:color="auto" w:frame="1"/>
                         </w:rPr>
                       </w:pPr>
                       <w:r>
                         <w:rPr>
-                          <w:rFonts w:ascii="Courier New" w:hAnsi="Courier New" w:cs="Courier New"/>
-                        </w:rPr>
-                        <w:t xml:space="preserve"> 1) root 79 37 N (0.5316456 0.4683544)  </w:t>
+                          <w:rFonts w:ascii="Lucida Console" w:eastAsia="Times New Roman" w:hAnsi="Lucida Console" w:cs="Courier New"/>
+                          <w:color w:val="000000"/>
+                          <w:sz w:val="20"/>
+                          <w:szCs w:val="20"/>
+                          <w:bdr w:val="none" w:sz="0" w:space="0" w:color="auto" w:frame="1"/>
+                        </w:rPr>
+                        <w:t xml:space="preserve"> 1) root 236 114 N (0.51694915 0.48305085)  </w:t>
                       </w:r>
                     </w:p>
                     <w:p>
                       <w:pPr>
-                        <w:spacing w:after="0"/>
-                        <w:rPr>
-                          <w:rFonts w:ascii="Courier New" w:hAnsi="Courier New" w:cs="Courier New"/>
+                        <w:shd w:val="clear" w:color="auto" w:fill="FFFFFF"/>
+                        <w:tabs>
+                          <w:tab w:val="left" w:pos="916"/>
+                          <w:tab w:val="left" w:pos="1832"/>
+                          <w:tab w:val="left" w:pos="2748"/>
+                          <w:tab w:val="left" w:pos="3664"/>
+                          <w:tab w:val="left" w:pos="4580"/>
+                          <w:tab w:val="left" w:pos="5496"/>
+                          <w:tab w:val="left" w:pos="6412"/>
+                          <w:tab w:val="left" w:pos="7328"/>
+                          <w:tab w:val="left" w:pos="8244"/>
+                          <w:tab w:val="left" w:pos="9160"/>
+                          <w:tab w:val="left" w:pos="10076"/>
+                          <w:tab w:val="left" w:pos="10992"/>
+                          <w:tab w:val="left" w:pos="11908"/>
+                          <w:tab w:val="left" w:pos="12824"/>
+                          <w:tab w:val="left" w:pos="13740"/>
+                          <w:tab w:val="left" w:pos="14656"/>
+                        </w:tabs>
+                        <w:wordWrap w:val="0"/>
+                        <w:spacing w:after="0" w:line="240" w:lineRule="auto"/>
+                        <w:rPr>
+                          <w:rFonts w:ascii="Lucida Console" w:eastAsia="Times New Roman" w:hAnsi="Lucida Console" w:cs="Courier New"/>
+                          <w:color w:val="000000"/>
+                          <w:sz w:val="20"/>
+                          <w:szCs w:val="20"/>
+                          <w:bdr w:val="none" w:sz="0" w:space="0" w:color="auto" w:frame="1"/>
                         </w:rPr>
                       </w:pPr>
                       <w:r>
                         <w:rPr>
-                          <w:rFonts w:ascii="Courier New" w:hAnsi="Courier New" w:cs="Courier New"/>
-                        </w:rPr>
-                        <w:t xml:space="preserve">   2) X4&lt; 89.585 60 20 N (0.6666667 0.3333333)  </w:t>
+                          <w:rFonts w:ascii="Lucida Console" w:eastAsia="Times New Roman" w:hAnsi="Lucida Console" w:cs="Courier New"/>
+                          <w:color w:val="000000"/>
+                          <w:sz w:val="20"/>
+                          <w:szCs w:val="20"/>
+                          <w:bdr w:val="none" w:sz="0" w:space="0" w:color="auto" w:frame="1"/>
+                        </w:rPr>
+                        <w:t xml:space="preserve">   2) X4&lt; 97.875 </w:t>
+                      </w:r>
+                      <w:proofErr w:type="gramStart"/>
+                      <w:r>
+                        <w:rPr>
+                          <w:rFonts w:ascii="Lucida Console" w:eastAsia="Times New Roman" w:hAnsi="Lucida Console" w:cs="Courier New"/>
+                          <w:color w:val="000000"/>
+                          <w:sz w:val="20"/>
+                          <w:szCs w:val="20"/>
+                          <w:bdr w:val="none" w:sz="0" w:space="0" w:color="auto" w:frame="1"/>
+                        </w:rPr>
+                        <w:t>154  47</w:t>
+                      </w:r>
+                      <w:proofErr w:type="gramEnd"/>
+                      <w:r>
+                        <w:rPr>
+                          <w:rFonts w:ascii="Lucida Console" w:eastAsia="Times New Roman" w:hAnsi="Lucida Console" w:cs="Courier New"/>
+                          <w:color w:val="000000"/>
+                          <w:sz w:val="20"/>
+                          <w:szCs w:val="20"/>
+                          <w:bdr w:val="none" w:sz="0" w:space="0" w:color="auto" w:frame="1"/>
+                        </w:rPr>
+                        <w:t xml:space="preserve"> N (0.69480519 0.30519481)  </w:t>
                       </w:r>
                     </w:p>
                     <w:p>
                       <w:pPr>
-                        <w:spacing w:after="0"/>
-                        <w:rPr>
-                          <w:rFonts w:ascii="Courier New" w:hAnsi="Courier New" w:cs="Courier New"/>
+                        <w:shd w:val="clear" w:color="auto" w:fill="FFFFFF"/>
+                        <w:tabs>
+                          <w:tab w:val="left" w:pos="916"/>
+                          <w:tab w:val="left" w:pos="1832"/>
+                          <w:tab w:val="left" w:pos="2748"/>
+                          <w:tab w:val="left" w:pos="3664"/>
+                          <w:tab w:val="left" w:pos="4580"/>
+                          <w:tab w:val="left" w:pos="5496"/>
+                          <w:tab w:val="left" w:pos="6412"/>
+                          <w:tab w:val="left" w:pos="7328"/>
+                          <w:tab w:val="left" w:pos="8244"/>
+                          <w:tab w:val="left" w:pos="9160"/>
+                          <w:tab w:val="left" w:pos="10076"/>
+                          <w:tab w:val="left" w:pos="10992"/>
+                          <w:tab w:val="left" w:pos="11908"/>
+                          <w:tab w:val="left" w:pos="12824"/>
+                          <w:tab w:val="left" w:pos="13740"/>
+                          <w:tab w:val="left" w:pos="14656"/>
+                        </w:tabs>
+                        <w:wordWrap w:val="0"/>
+                        <w:spacing w:after="0" w:line="240" w:lineRule="auto"/>
+                        <w:rPr>
+                          <w:rFonts w:ascii="Lucida Console" w:eastAsia="Times New Roman" w:hAnsi="Lucida Console" w:cs="Courier New"/>
+                          <w:color w:val="000000"/>
+                          <w:sz w:val="20"/>
+                          <w:szCs w:val="20"/>
+                          <w:bdr w:val="none" w:sz="0" w:space="0" w:color="auto" w:frame="1"/>
                         </w:rPr>
                       </w:pPr>
                       <w:r>
                         <w:rPr>
-                          <w:rFonts w:ascii="Courier New" w:hAnsi="Courier New" w:cs="Courier New"/>
-                        </w:rPr>
-                        <w:t xml:space="preserve">     4) X1&lt; 23.5 </w:t>
+                          <w:rFonts w:ascii="Lucida Console" w:eastAsia="Times New Roman" w:hAnsi="Lucida Console" w:cs="Courier New"/>
+                          <w:color w:val="000000"/>
+                          <w:sz w:val="20"/>
+                          <w:szCs w:val="20"/>
+                          <w:bdr w:val="none" w:sz="0" w:space="0" w:color="auto" w:frame="1"/>
+                        </w:rPr>
+                        <w:t xml:space="preserve">     4) X6&lt; 3.95 </w:t>
                       </w:r>
                       <w:proofErr w:type="gramStart"/>
                       <w:r>
                         <w:rPr>
-                          <w:rFonts w:ascii="Courier New" w:hAnsi="Courier New" w:cs="Courier New"/>
-                        </w:rPr>
-                        <w:t>27  5</w:t>
+                          <w:rFonts w:ascii="Lucida Console" w:eastAsia="Times New Roman" w:hAnsi="Lucida Console" w:cs="Courier New"/>
+                          <w:color w:val="000000"/>
+                          <w:sz w:val="20"/>
+                          <w:szCs w:val="20"/>
+                          <w:bdr w:val="none" w:sz="0" w:space="0" w:color="auto" w:frame="1"/>
+                        </w:rPr>
+                        <w:t>99  22</w:t>
                       </w:r>
                       <w:proofErr w:type="gramEnd"/>
                       <w:r>
                         <w:rPr>
-                          <w:rFonts w:ascii="Courier New" w:hAnsi="Courier New" w:cs="Courier New"/>
-                        </w:rPr>
-                        <w:t xml:space="preserve"> N (0.8148148 0.1851852) *</w:t>
+                          <w:rFonts w:ascii="Lucida Console" w:eastAsia="Times New Roman" w:hAnsi="Lucida Console" w:cs="Courier New"/>
+                          <w:color w:val="000000"/>
+                          <w:sz w:val="20"/>
+                          <w:szCs w:val="20"/>
+                          <w:bdr w:val="none" w:sz="0" w:space="0" w:color="auto" w:frame="1"/>
+                        </w:rPr>
+                        <w:t xml:space="preserve"> N (0.77777778 0.22222222)  </w:t>
                       </w:r>
                     </w:p>
                     <w:p>
                       <w:pPr>
-                        <w:spacing w:after="0"/>
-                        <w:rPr>
-                          <w:rFonts w:ascii="Courier New" w:hAnsi="Courier New" w:cs="Courier New"/>
+                        <w:shd w:val="clear" w:color="auto" w:fill="FFFFFF"/>
+                        <w:tabs>
+                          <w:tab w:val="left" w:pos="916"/>
+                          <w:tab w:val="left" w:pos="1832"/>
+                          <w:tab w:val="left" w:pos="2748"/>
+                          <w:tab w:val="left" w:pos="3664"/>
+                          <w:tab w:val="left" w:pos="4580"/>
+                          <w:tab w:val="left" w:pos="5496"/>
+                          <w:tab w:val="left" w:pos="6412"/>
+                          <w:tab w:val="left" w:pos="7328"/>
+                          <w:tab w:val="left" w:pos="8244"/>
+                          <w:tab w:val="left" w:pos="9160"/>
+                          <w:tab w:val="left" w:pos="10076"/>
+                          <w:tab w:val="left" w:pos="10992"/>
+                          <w:tab w:val="left" w:pos="11908"/>
+                          <w:tab w:val="left" w:pos="12824"/>
+                          <w:tab w:val="left" w:pos="13740"/>
+                          <w:tab w:val="left" w:pos="14656"/>
+                        </w:tabs>
+                        <w:wordWrap w:val="0"/>
+                        <w:spacing w:after="0" w:line="240" w:lineRule="auto"/>
+                        <w:rPr>
+                          <w:rFonts w:ascii="Lucida Console" w:eastAsia="Times New Roman" w:hAnsi="Lucida Console" w:cs="Courier New"/>
+                          <w:color w:val="000000"/>
+                          <w:sz w:val="20"/>
+                          <w:szCs w:val="20"/>
+                          <w:bdr w:val="none" w:sz="0" w:space="0" w:color="auto" w:frame="1"/>
                         </w:rPr>
                       </w:pPr>
                       <w:r>
                         <w:rPr>
-                          <w:rFonts w:ascii="Courier New" w:hAnsi="Courier New" w:cs="Courier New"/>
-                        </w:rPr>
-                        <w:t xml:space="preserve">     5) X1&gt;=23.5 33 15 N (0.5454545 0.4545455)  </w:t>
+                          <w:rFonts w:ascii="Lucida Console" w:eastAsia="Times New Roman" w:hAnsi="Lucida Console" w:cs="Courier New"/>
+                          <w:color w:val="000000"/>
+                          <w:sz w:val="20"/>
+                          <w:szCs w:val="20"/>
+                          <w:bdr w:val="none" w:sz="0" w:space="0" w:color="auto" w:frame="1"/>
+                        </w:rPr>
+                        <w:t xml:space="preserve">       8) X1&lt; 23.5 57   8 N (0.85964912 0.14035088) *</w:t>
                       </w:r>
                     </w:p>
                     <w:p>
                       <w:pPr>
-                        <w:spacing w:after="0"/>
-                        <w:rPr>
-                          <w:rFonts w:ascii="Courier New" w:hAnsi="Courier New" w:cs="Courier New"/>
+                        <w:shd w:val="clear" w:color="auto" w:fill="FFFFFF"/>
+                        <w:tabs>
+                          <w:tab w:val="left" w:pos="916"/>
+                          <w:tab w:val="left" w:pos="1832"/>
+                          <w:tab w:val="left" w:pos="2748"/>
+                          <w:tab w:val="left" w:pos="3664"/>
+                          <w:tab w:val="left" w:pos="4580"/>
+                          <w:tab w:val="left" w:pos="5496"/>
+                          <w:tab w:val="left" w:pos="6412"/>
+                          <w:tab w:val="left" w:pos="7328"/>
+                          <w:tab w:val="left" w:pos="8244"/>
+                          <w:tab w:val="left" w:pos="9160"/>
+                          <w:tab w:val="left" w:pos="10076"/>
+                          <w:tab w:val="left" w:pos="10992"/>
+                          <w:tab w:val="left" w:pos="11908"/>
+                          <w:tab w:val="left" w:pos="12824"/>
+                          <w:tab w:val="left" w:pos="13740"/>
+                          <w:tab w:val="left" w:pos="14656"/>
+                        </w:tabs>
+                        <w:wordWrap w:val="0"/>
+                        <w:spacing w:after="0" w:line="240" w:lineRule="auto"/>
+                        <w:rPr>
+                          <w:rFonts w:ascii="Lucida Console" w:eastAsia="Times New Roman" w:hAnsi="Lucida Console" w:cs="Courier New"/>
+                          <w:color w:val="000000"/>
+                          <w:sz w:val="20"/>
+                          <w:szCs w:val="20"/>
+                          <w:bdr w:val="none" w:sz="0" w:space="0" w:color="auto" w:frame="1"/>
                         </w:rPr>
                       </w:pPr>
                       <w:r>
                         <w:rPr>
-                          <w:rFonts w:ascii="Courier New" w:hAnsi="Courier New" w:cs="Courier New"/>
-                        </w:rPr>
-                        <w:t xml:space="preserve">      10) X7&gt;=459.75 </w:t>
+                          <w:rFonts w:ascii="Lucida Console" w:eastAsia="Times New Roman" w:hAnsi="Lucida Console" w:cs="Courier New"/>
+                          <w:color w:val="000000"/>
+                          <w:sz w:val="20"/>
+                          <w:szCs w:val="20"/>
+                          <w:bdr w:val="none" w:sz="0" w:space="0" w:color="auto" w:frame="1"/>
+                        </w:rPr>
+                        <w:t xml:space="preserve">       9) X1&gt;=23.5 </w:t>
                       </w:r>
                       <w:proofErr w:type="gramStart"/>
                       <w:r>
                         <w:rPr>
-                          <w:rFonts w:ascii="Courier New" w:hAnsi="Courier New" w:cs="Courier New"/>
-                        </w:rPr>
-                        <w:t>17  6</w:t>
+                          <w:rFonts w:ascii="Lucida Console" w:eastAsia="Times New Roman" w:hAnsi="Lucida Console" w:cs="Courier New"/>
+                          <w:color w:val="000000"/>
+                          <w:sz w:val="20"/>
+                          <w:szCs w:val="20"/>
+                          <w:bdr w:val="none" w:sz="0" w:space="0" w:color="auto" w:frame="1"/>
+                        </w:rPr>
+                        <w:t>42  14</w:t>
                       </w:r>
                       <w:proofErr w:type="gramEnd"/>
                       <w:r>
                         <w:rPr>
-                          <w:rFonts w:ascii="Courier New" w:hAnsi="Courier New" w:cs="Courier New"/>
-                        </w:rPr>
-                        <w:t xml:space="preserve"> N (0.6470588 0.3529412) *</w:t>
+                          <w:rFonts w:ascii="Lucida Console" w:eastAsia="Times New Roman" w:hAnsi="Lucida Console" w:cs="Courier New"/>
+                          <w:color w:val="000000"/>
+                          <w:sz w:val="20"/>
+                          <w:szCs w:val="20"/>
+                          <w:bdr w:val="none" w:sz="0" w:space="0" w:color="auto" w:frame="1"/>
+                        </w:rPr>
+                        <w:t xml:space="preserve"> N (0.66666667 0.33333333)  </w:t>
                       </w:r>
                     </w:p>
                     <w:p>
                       <w:pPr>
-                        <w:spacing w:after="0"/>
-                        <w:rPr>
-                          <w:rFonts w:ascii="Courier New" w:hAnsi="Courier New" w:cs="Courier New"/>
+                        <w:shd w:val="clear" w:color="auto" w:fill="FFFFFF"/>
+                        <w:tabs>
+                          <w:tab w:val="left" w:pos="916"/>
+                          <w:tab w:val="left" w:pos="1832"/>
+                          <w:tab w:val="left" w:pos="2748"/>
+                          <w:tab w:val="left" w:pos="3664"/>
+                          <w:tab w:val="left" w:pos="4580"/>
+                          <w:tab w:val="left" w:pos="5496"/>
+                          <w:tab w:val="left" w:pos="6412"/>
+                          <w:tab w:val="left" w:pos="7328"/>
+                          <w:tab w:val="left" w:pos="8244"/>
+                          <w:tab w:val="left" w:pos="9160"/>
+                          <w:tab w:val="left" w:pos="10076"/>
+                          <w:tab w:val="left" w:pos="10992"/>
+                          <w:tab w:val="left" w:pos="11908"/>
+                          <w:tab w:val="left" w:pos="12824"/>
+                          <w:tab w:val="left" w:pos="13740"/>
+                          <w:tab w:val="left" w:pos="14656"/>
+                        </w:tabs>
+                        <w:wordWrap w:val="0"/>
+                        <w:spacing w:after="0" w:line="240" w:lineRule="auto"/>
+                        <w:rPr>
+                          <w:rFonts w:ascii="Lucida Console" w:eastAsia="Times New Roman" w:hAnsi="Lucida Console" w:cs="Courier New"/>
+                          <w:color w:val="000000"/>
+                          <w:sz w:val="20"/>
+                          <w:szCs w:val="20"/>
+                          <w:bdr w:val="none" w:sz="0" w:space="0" w:color="auto" w:frame="1"/>
                         </w:rPr>
                       </w:pPr>
                       <w:r>
                         <w:rPr>
-                          <w:rFonts w:ascii="Courier New" w:hAnsi="Courier New" w:cs="Courier New"/>
-                        </w:rPr>
-                        <w:t xml:space="preserve">      11) X7&lt; 459.75 </w:t>
-                      </w:r>
-                      <w:proofErr w:type="gramStart"/>
-                      <w:r>
-                        <w:rPr>
-                          <w:rFonts w:ascii="Courier New" w:hAnsi="Courier New" w:cs="Courier New"/>
-                        </w:rPr>
-                        <w:t>16  7</w:t>
-                      </w:r>
-                      <w:proofErr w:type="gramEnd"/>
-                      <w:r>
-                        <w:rPr>
-                          <w:rFonts w:ascii="Courier New" w:hAnsi="Courier New" w:cs="Courier New"/>
-                        </w:rPr>
-                        <w:t xml:space="preserve"> Y (0.4375000 0.5625000) *</w:t>
+                          <w:rFonts w:ascii="Lucida Console" w:eastAsia="Times New Roman" w:hAnsi="Lucida Console" w:cs="Courier New"/>
+                          <w:color w:val="000000"/>
+                          <w:sz w:val="20"/>
+                          <w:szCs w:val="20"/>
+                          <w:bdr w:val="none" w:sz="0" w:space="0" w:color="auto" w:frame="1"/>
+                        </w:rPr>
+                        <w:t xml:space="preserve">        18) X5&gt;=8.975 28   5 N (0.82142857 0.17857143) *</w:t>
                       </w:r>
                     </w:p>
                     <w:p>
                       <w:pPr>
-                        <w:spacing w:after="0"/>
-                        <w:rPr>
-                          <w:rFonts w:ascii="Courier New" w:hAnsi="Courier New" w:cs="Courier New"/>
+                        <w:shd w:val="clear" w:color="auto" w:fill="FFFFFF"/>
+                        <w:tabs>
+                          <w:tab w:val="left" w:pos="916"/>
+                          <w:tab w:val="left" w:pos="1832"/>
+                          <w:tab w:val="left" w:pos="2748"/>
+                          <w:tab w:val="left" w:pos="3664"/>
+                          <w:tab w:val="left" w:pos="4580"/>
+                          <w:tab w:val="left" w:pos="5496"/>
+                          <w:tab w:val="left" w:pos="6412"/>
+                          <w:tab w:val="left" w:pos="7328"/>
+                          <w:tab w:val="left" w:pos="8244"/>
+                          <w:tab w:val="left" w:pos="9160"/>
+                          <w:tab w:val="left" w:pos="10076"/>
+                          <w:tab w:val="left" w:pos="10992"/>
+                          <w:tab w:val="left" w:pos="11908"/>
+                          <w:tab w:val="left" w:pos="12824"/>
+                          <w:tab w:val="left" w:pos="13740"/>
+                          <w:tab w:val="left" w:pos="14656"/>
+                        </w:tabs>
+                        <w:wordWrap w:val="0"/>
+                        <w:spacing w:after="0" w:line="240" w:lineRule="auto"/>
+                        <w:rPr>
+                          <w:rFonts w:ascii="Lucida Console" w:eastAsia="Times New Roman" w:hAnsi="Lucida Console" w:cs="Courier New"/>
+                          <w:color w:val="000000"/>
+                          <w:sz w:val="20"/>
+                          <w:szCs w:val="20"/>
+                          <w:bdr w:val="none" w:sz="0" w:space="0" w:color="auto" w:frame="1"/>
                         </w:rPr>
                       </w:pPr>
                       <w:r>
                         <w:rPr>
-                          <w:rFonts w:ascii="Courier New" w:hAnsi="Courier New" w:cs="Courier New"/>
-                        </w:rPr>
-                        <w:t xml:space="preserve">   3) X4&gt;=89.585 </w:t>
+                          <w:rFonts w:ascii="Lucida Console" w:eastAsia="Times New Roman" w:hAnsi="Lucida Console" w:cs="Courier New"/>
+                          <w:color w:val="000000"/>
+                          <w:sz w:val="20"/>
+                          <w:szCs w:val="20"/>
+                          <w:bdr w:val="none" w:sz="0" w:space="0" w:color="auto" w:frame="1"/>
+                        </w:rPr>
+                        <w:t xml:space="preserve">        19) X5&lt; 8.975 14   5 Y (0.35714286 0.64285714) *</w:t>
+                      </w:r>
+                    </w:p>
+                    <w:p>
+                      <w:pPr>
+                        <w:shd w:val="clear" w:color="auto" w:fill="FFFFFF"/>
+                        <w:tabs>
+                          <w:tab w:val="left" w:pos="916"/>
+                          <w:tab w:val="left" w:pos="1832"/>
+                          <w:tab w:val="left" w:pos="2748"/>
+                          <w:tab w:val="left" w:pos="3664"/>
+                          <w:tab w:val="left" w:pos="4580"/>
+                          <w:tab w:val="left" w:pos="5496"/>
+                          <w:tab w:val="left" w:pos="6412"/>
+                          <w:tab w:val="left" w:pos="7328"/>
+                          <w:tab w:val="left" w:pos="8244"/>
+                          <w:tab w:val="left" w:pos="9160"/>
+                          <w:tab w:val="left" w:pos="10076"/>
+                          <w:tab w:val="left" w:pos="10992"/>
+                          <w:tab w:val="left" w:pos="11908"/>
+                          <w:tab w:val="left" w:pos="12824"/>
+                          <w:tab w:val="left" w:pos="13740"/>
+                          <w:tab w:val="left" w:pos="14656"/>
+                        </w:tabs>
+                        <w:wordWrap w:val="0"/>
+                        <w:spacing w:after="0" w:line="240" w:lineRule="auto"/>
+                        <w:rPr>
+                          <w:rFonts w:ascii="Lucida Console" w:eastAsia="Times New Roman" w:hAnsi="Lucida Console" w:cs="Courier New"/>
+                          <w:color w:val="000000"/>
+                          <w:sz w:val="20"/>
+                          <w:szCs w:val="20"/>
+                          <w:bdr w:val="none" w:sz="0" w:space="0" w:color="auto" w:frame="1"/>
+                        </w:rPr>
+                      </w:pPr>
+                      <w:r>
+                        <w:rPr>
+                          <w:rFonts w:ascii="Lucida Console" w:eastAsia="Times New Roman" w:hAnsi="Lucida Console" w:cs="Courier New"/>
+                          <w:color w:val="000000"/>
+                          <w:sz w:val="20"/>
+                          <w:szCs w:val="20"/>
+                          <w:bdr w:val="none" w:sz="0" w:space="0" w:color="auto" w:frame="1"/>
+                        </w:rPr>
+                        <w:t xml:space="preserve">     5) X6&gt;=3.95 </w:t>
                       </w:r>
                       <w:proofErr w:type="gramStart"/>
                       <w:r>
                         <w:rPr>
-                          <w:rFonts w:ascii="Courier New" w:hAnsi="Courier New" w:cs="Courier New"/>
-                        </w:rPr>
-                        <w:t>19  2</w:t>
+                          <w:rFonts w:ascii="Lucida Console" w:eastAsia="Times New Roman" w:hAnsi="Lucida Console" w:cs="Courier New"/>
+                          <w:color w:val="000000"/>
+                          <w:sz w:val="20"/>
+                          <w:szCs w:val="20"/>
+                          <w:bdr w:val="none" w:sz="0" w:space="0" w:color="auto" w:frame="1"/>
+                        </w:rPr>
+                        <w:t>55  25</w:t>
                       </w:r>
                       <w:proofErr w:type="gramEnd"/>
                       <w:r>
                         <w:rPr>
-                          <w:rFonts w:ascii="Courier New" w:hAnsi="Courier New" w:cs="Courier New"/>
-                        </w:rPr>
-                        <w:t xml:space="preserve"> Y (0.1052632 0.8947368) *</w:t>
+                          <w:rFonts w:ascii="Lucida Console" w:eastAsia="Times New Roman" w:hAnsi="Lucida Console" w:cs="Courier New"/>
+                          <w:color w:val="000000"/>
+                          <w:sz w:val="20"/>
+                          <w:szCs w:val="20"/>
+                          <w:bdr w:val="none" w:sz="0" w:space="0" w:color="auto" w:frame="1"/>
+                        </w:rPr>
+                        <w:t xml:space="preserve"> N (0.54545455 0.45454545)  </w:t>
+                      </w:r>
+                    </w:p>
+                    <w:p>
+                      <w:pPr>
+                        <w:shd w:val="clear" w:color="auto" w:fill="FFFFFF"/>
+                        <w:tabs>
+                          <w:tab w:val="left" w:pos="916"/>
+                          <w:tab w:val="left" w:pos="1832"/>
+                          <w:tab w:val="left" w:pos="2748"/>
+                          <w:tab w:val="left" w:pos="3664"/>
+                          <w:tab w:val="left" w:pos="4580"/>
+                          <w:tab w:val="left" w:pos="5496"/>
+                          <w:tab w:val="left" w:pos="6412"/>
+                          <w:tab w:val="left" w:pos="7328"/>
+                          <w:tab w:val="left" w:pos="8244"/>
+                          <w:tab w:val="left" w:pos="9160"/>
+                          <w:tab w:val="left" w:pos="10076"/>
+                          <w:tab w:val="left" w:pos="10992"/>
+                          <w:tab w:val="left" w:pos="11908"/>
+                          <w:tab w:val="left" w:pos="12824"/>
+                          <w:tab w:val="left" w:pos="13740"/>
+                          <w:tab w:val="left" w:pos="14656"/>
+                        </w:tabs>
+                        <w:wordWrap w:val="0"/>
+                        <w:spacing w:after="0" w:line="240" w:lineRule="auto"/>
+                        <w:rPr>
+                          <w:rFonts w:ascii="Lucida Console" w:eastAsia="Times New Roman" w:hAnsi="Lucida Console" w:cs="Courier New"/>
+                          <w:color w:val="000000"/>
+                          <w:sz w:val="20"/>
+                          <w:szCs w:val="20"/>
+                          <w:bdr w:val="none" w:sz="0" w:space="0" w:color="auto" w:frame="1"/>
+                        </w:rPr>
+                      </w:pPr>
+                      <w:r>
+                        <w:rPr>
+                          <w:rFonts w:ascii="Lucida Console" w:eastAsia="Times New Roman" w:hAnsi="Lucida Console" w:cs="Courier New"/>
+                          <w:color w:val="000000"/>
+                          <w:sz w:val="20"/>
+                          <w:szCs w:val="20"/>
+                          <w:bdr w:val="none" w:sz="0" w:space="0" w:color="auto" w:frame="1"/>
+                        </w:rPr>
+                        <w:t xml:space="preserve">      10) X1&lt; 42.5 30   9 N (0.70000000 0.30000000) *</w:t>
+                      </w:r>
+                    </w:p>
+                    <w:p>
+                      <w:pPr>
+                        <w:shd w:val="clear" w:color="auto" w:fill="FFFFFF"/>
+                        <w:tabs>
+                          <w:tab w:val="left" w:pos="916"/>
+                          <w:tab w:val="left" w:pos="1832"/>
+                          <w:tab w:val="left" w:pos="2748"/>
+                          <w:tab w:val="left" w:pos="3664"/>
+                          <w:tab w:val="left" w:pos="4580"/>
+                          <w:tab w:val="left" w:pos="5496"/>
+                          <w:tab w:val="left" w:pos="6412"/>
+                          <w:tab w:val="left" w:pos="7328"/>
+                          <w:tab w:val="left" w:pos="8244"/>
+                          <w:tab w:val="left" w:pos="9160"/>
+                          <w:tab w:val="left" w:pos="10076"/>
+                          <w:tab w:val="left" w:pos="10992"/>
+                          <w:tab w:val="left" w:pos="11908"/>
+                          <w:tab w:val="left" w:pos="12824"/>
+                          <w:tab w:val="left" w:pos="13740"/>
+                          <w:tab w:val="left" w:pos="14656"/>
+                        </w:tabs>
+                        <w:wordWrap w:val="0"/>
+                        <w:spacing w:after="0" w:line="240" w:lineRule="auto"/>
+                        <w:rPr>
+                          <w:rFonts w:ascii="Lucida Console" w:eastAsia="Times New Roman" w:hAnsi="Lucida Console" w:cs="Courier New"/>
+                          <w:color w:val="000000"/>
+                          <w:sz w:val="20"/>
+                          <w:szCs w:val="20"/>
+                          <w:bdr w:val="none" w:sz="0" w:space="0" w:color="auto" w:frame="1"/>
+                        </w:rPr>
+                      </w:pPr>
+                      <w:r>
+                        <w:rPr>
+                          <w:rFonts w:ascii="Lucida Console" w:eastAsia="Times New Roman" w:hAnsi="Lucida Console" w:cs="Courier New"/>
+                          <w:color w:val="000000"/>
+                          <w:sz w:val="20"/>
+                          <w:szCs w:val="20"/>
+                          <w:bdr w:val="none" w:sz="0" w:space="0" w:color="auto" w:frame="1"/>
+                        </w:rPr>
+                        <w:t xml:space="preserve">      11) X1&gt;=42.5 25   9 Y (0.36000000 0.64000000) *</w:t>
+                      </w:r>
+                    </w:p>
+                    <w:p>
+                      <w:pPr>
+                        <w:shd w:val="clear" w:color="auto" w:fill="FFFFFF"/>
+                        <w:tabs>
+                          <w:tab w:val="left" w:pos="916"/>
+                          <w:tab w:val="left" w:pos="1832"/>
+                          <w:tab w:val="left" w:pos="2748"/>
+                          <w:tab w:val="left" w:pos="3664"/>
+                          <w:tab w:val="left" w:pos="4580"/>
+                          <w:tab w:val="left" w:pos="5496"/>
+                          <w:tab w:val="left" w:pos="6412"/>
+                          <w:tab w:val="left" w:pos="7328"/>
+                          <w:tab w:val="left" w:pos="8244"/>
+                          <w:tab w:val="left" w:pos="9160"/>
+                          <w:tab w:val="left" w:pos="10076"/>
+                          <w:tab w:val="left" w:pos="10992"/>
+                          <w:tab w:val="left" w:pos="11908"/>
+                          <w:tab w:val="left" w:pos="12824"/>
+                          <w:tab w:val="left" w:pos="13740"/>
+                          <w:tab w:val="left" w:pos="14656"/>
+                        </w:tabs>
+                        <w:wordWrap w:val="0"/>
+                        <w:spacing w:after="0" w:line="240" w:lineRule="auto"/>
+                        <w:rPr>
+                          <w:rFonts w:ascii="Lucida Console" w:eastAsia="Times New Roman" w:hAnsi="Lucida Console" w:cs="Courier New"/>
+                          <w:color w:val="000000"/>
+                          <w:sz w:val="20"/>
+                          <w:szCs w:val="20"/>
+                          <w:bdr w:val="none" w:sz="0" w:space="0" w:color="auto" w:frame="1"/>
+                        </w:rPr>
+                      </w:pPr>
+                      <w:r>
+                        <w:rPr>
+                          <w:rFonts w:ascii="Lucida Console" w:eastAsia="Times New Roman" w:hAnsi="Lucida Console" w:cs="Courier New"/>
+                          <w:color w:val="000000"/>
+                          <w:sz w:val="20"/>
+                          <w:szCs w:val="20"/>
+                          <w:bdr w:val="none" w:sz="0" w:space="0" w:color="auto" w:frame="1"/>
+                        </w:rPr>
+                        <w:t xml:space="preserve">   3) X4&gt;=97.875 </w:t>
+                      </w:r>
+                      <w:proofErr w:type="gramStart"/>
+                      <w:r>
+                        <w:rPr>
+                          <w:rFonts w:ascii="Lucida Console" w:eastAsia="Times New Roman" w:hAnsi="Lucida Console" w:cs="Courier New"/>
+                          <w:color w:val="000000"/>
+                          <w:sz w:val="20"/>
+                          <w:szCs w:val="20"/>
+                          <w:bdr w:val="none" w:sz="0" w:space="0" w:color="auto" w:frame="1"/>
+                        </w:rPr>
+                        <w:t>82  15</w:t>
+                      </w:r>
+                      <w:proofErr w:type="gramEnd"/>
+                      <w:r>
+                        <w:rPr>
+                          <w:rFonts w:ascii="Lucida Console" w:eastAsia="Times New Roman" w:hAnsi="Lucida Console" w:cs="Courier New"/>
+                          <w:color w:val="000000"/>
+                          <w:sz w:val="20"/>
+                          <w:szCs w:val="20"/>
+                          <w:bdr w:val="none" w:sz="0" w:space="0" w:color="auto" w:frame="1"/>
+                        </w:rPr>
+                        <w:t xml:space="preserve"> Y (0.18292683 0.81707317)  </w:t>
+                      </w:r>
+                    </w:p>
+                    <w:p>
+                      <w:pPr>
+                        <w:shd w:val="clear" w:color="auto" w:fill="FFFFFF"/>
+                        <w:tabs>
+                          <w:tab w:val="left" w:pos="916"/>
+                          <w:tab w:val="left" w:pos="1832"/>
+                          <w:tab w:val="left" w:pos="2748"/>
+                          <w:tab w:val="left" w:pos="3664"/>
+                          <w:tab w:val="left" w:pos="4580"/>
+                          <w:tab w:val="left" w:pos="5496"/>
+                          <w:tab w:val="left" w:pos="6412"/>
+                          <w:tab w:val="left" w:pos="7328"/>
+                          <w:tab w:val="left" w:pos="8244"/>
+                          <w:tab w:val="left" w:pos="9160"/>
+                          <w:tab w:val="left" w:pos="10076"/>
+                          <w:tab w:val="left" w:pos="10992"/>
+                          <w:tab w:val="left" w:pos="11908"/>
+                          <w:tab w:val="left" w:pos="12824"/>
+                          <w:tab w:val="left" w:pos="13740"/>
+                          <w:tab w:val="left" w:pos="14656"/>
+                        </w:tabs>
+                        <w:wordWrap w:val="0"/>
+                        <w:spacing w:after="0" w:line="240" w:lineRule="auto"/>
+                        <w:rPr>
+                          <w:rFonts w:ascii="Lucida Console" w:eastAsia="Times New Roman" w:hAnsi="Lucida Console" w:cs="Courier New"/>
+                          <w:color w:val="000000"/>
+                          <w:sz w:val="20"/>
+                          <w:szCs w:val="20"/>
+                          <w:bdr w:val="none" w:sz="0" w:space="0" w:color="auto" w:frame="1"/>
+                        </w:rPr>
+                      </w:pPr>
+                      <w:r>
+                        <w:rPr>
+                          <w:rFonts w:ascii="Lucida Console" w:eastAsia="Times New Roman" w:hAnsi="Lucida Console" w:cs="Courier New"/>
+                          <w:color w:val="000000"/>
+                          <w:sz w:val="20"/>
+                          <w:szCs w:val="20"/>
+                          <w:bdr w:val="none" w:sz="0" w:space="0" w:color="auto" w:frame="1"/>
+                        </w:rPr>
+                        <w:t xml:space="preserve">     6) X1&lt; 23.5 10   2 N (0.80000000 0.20000000) *</w:t>
+                      </w:r>
+                    </w:p>
+                    <w:p>
+                      <w:pPr>
+                        <w:shd w:val="clear" w:color="auto" w:fill="FFFFFF"/>
+                        <w:tabs>
+                          <w:tab w:val="left" w:pos="916"/>
+                          <w:tab w:val="left" w:pos="1832"/>
+                          <w:tab w:val="left" w:pos="2748"/>
+                          <w:tab w:val="left" w:pos="3664"/>
+                          <w:tab w:val="left" w:pos="4580"/>
+                          <w:tab w:val="left" w:pos="5496"/>
+                          <w:tab w:val="left" w:pos="6412"/>
+                          <w:tab w:val="left" w:pos="7328"/>
+                          <w:tab w:val="left" w:pos="8244"/>
+                          <w:tab w:val="left" w:pos="9160"/>
+                          <w:tab w:val="left" w:pos="10076"/>
+                          <w:tab w:val="left" w:pos="10992"/>
+                          <w:tab w:val="left" w:pos="11908"/>
+                          <w:tab w:val="left" w:pos="12824"/>
+                          <w:tab w:val="left" w:pos="13740"/>
+                          <w:tab w:val="left" w:pos="14656"/>
+                        </w:tabs>
+                        <w:wordWrap w:val="0"/>
+                        <w:spacing w:after="0" w:line="240" w:lineRule="auto"/>
+                        <w:rPr>
+                          <w:rFonts w:ascii="Lucida Console" w:eastAsia="Times New Roman" w:hAnsi="Lucida Console" w:cs="Courier New"/>
+                          <w:color w:val="000000"/>
+                          <w:sz w:val="20"/>
+                          <w:szCs w:val="20"/>
+                        </w:rPr>
+                      </w:pPr>
+                      <w:r>
+                        <w:rPr>
+                          <w:rFonts w:ascii="Lucida Console" w:eastAsia="Times New Roman" w:hAnsi="Lucida Console" w:cs="Courier New"/>
+                          <w:color w:val="000000"/>
+                          <w:sz w:val="20"/>
+                          <w:szCs w:val="20"/>
+                          <w:bdr w:val="none" w:sz="0" w:space="0" w:color="auto" w:frame="1"/>
+                        </w:rPr>
+                        <w:t xml:space="preserve">     7) X1&gt;=23.5 72   7 Y (0.09722222 0.90277778) *</w:t>
                       </w:r>
                     </w:p>
                   </w:txbxContent>
@@ -1711,27 +2817,55 @@
           <w:b/>
           <w:bCs/>
         </w:rPr>
-        <w:t>Group 0 with the Predictors X1-X7</w:t>
-      </w:r>
-      <w:r>
-        <w:t xml:space="preserve"> as it has the highest </w:t>
+        <w:t>Entire Dataset</w:t>
       </w:r>
       <w:r>
         <w:rPr>
           <w:b/>
           <w:bCs/>
         </w:rPr>
-        <w:t>accuracy of 73%</w:t>
-      </w:r>
-      <w:r>
-        <w:t xml:space="preserve"> - see </w:t>
+        <w:t xml:space="preserve"> with the Predictors X1-X7</w:t>
+      </w:r>
+      <w:r>
+        <w:t xml:space="preserve"> as it has the highest </w:t>
       </w:r>
       <w:r>
         <w:rPr>
           <w:b/>
           <w:bCs/>
         </w:rPr>
-        <w:t>Plot 4</w:t>
+        <w:t xml:space="preserve">accuracy of </w:t>
+      </w:r>
+      <w:r>
+        <w:rPr>
+          <w:b/>
+          <w:bCs/>
+        </w:rPr>
+        <w:t>80</w:t>
+      </w:r>
+      <w:r>
+        <w:rPr>
+          <w:b/>
+          <w:bCs/>
+        </w:rPr>
+        <w:t>%</w:t>
+      </w:r>
+      <w:r>
+        <w:t xml:space="preserve"> - see </w:t>
+      </w:r>
+      <w:r>
+        <w:rPr>
+          <w:b/>
+          <w:bCs/>
+        </w:rPr>
+        <w:t xml:space="preserve">Plot </w:t>
+      </w:r>
+      <w:r>
+        <w:rPr>
+          <w:b/>
+          <w:bCs/>
+        </w:rPr>
+        <w:t>1</w:t>
       </w:r>
       <w:r>
         <w:t xml:space="preserve"> for the DT. </w:t>
@@ -1750,10 +2884,52 @@
         <w:ind w:firstLine="720"/>
       </w:pPr>
       <w:r>
-        <w:t>Though the DT generated over Group 0 with Predictors X1-X7 and Y1-Y7 also has an accuracy of 73% - see Plot 8 for the DT – it requires an additional predictor to result into the same DT as shown in Plot 4. Both Plot 4 and 8 have the same DT thought different predictors were used. The final DT in the Plot uses the same</w:t>
-      </w:r>
-      <w:r>
-        <w:t>.</w:t>
+        <w:t xml:space="preserve">Though the DT generated over </w:t>
+      </w:r>
+      <w:r>
+        <w:t>the entire dataset</w:t>
+      </w:r>
+      <w:r>
+        <w:t xml:space="preserve"> with Predictors X1-X7 and Y1-Y7</w:t>
+      </w:r>
+      <w:r>
+        <w:t xml:space="preserve"> and DT generated over Group 1 with Predictors X1-X7 and Y1-Y7 </w:t>
+      </w:r>
+      <w:r>
+        <w:t xml:space="preserve">also </w:t>
+      </w:r>
+      <w:r>
+        <w:t>have</w:t>
+      </w:r>
+      <w:r>
+        <w:t xml:space="preserve"> an accuracy of </w:t>
+      </w:r>
+      <w:r>
+        <w:t>80</w:t>
+      </w:r>
+      <w:r>
+        <w:t xml:space="preserve">% - see Plot </w:t>
+      </w:r>
+      <w:r>
+        <w:t>3 and Plot 9</w:t>
+      </w:r>
+      <w:r>
+        <w:t xml:space="preserve"> for the DT</w:t>
+      </w:r>
+      <w:r>
+        <w:t>’s</w:t>
+      </w:r>
+      <w:r>
+        <w:t xml:space="preserve"> – </w:t>
+      </w:r>
+      <w:r>
+        <w:t>they</w:t>
+      </w:r>
+      <w:r>
+        <w:t xml:space="preserve"> require additional predictor to </w:t>
+      </w:r>
+      <w:r>
+        <w:t>come to the same accuracy level.</w:t>
       </w:r>
     </w:p>
     <w:p>
@@ -1768,7 +2944,7 @@
       </w:r>
     </w:p>
     <w:p>
-      <w:hyperlink r:id="rId12" w:history="1">
+      <w:hyperlink r:id="rId14" w:history="1">
         <w:r>
           <w:rPr>
             <w:rStyle w:val="Hyperlink"/>
@@ -1778,7 +2954,7 @@
       </w:hyperlink>
     </w:p>
     <w:sectPr>
-      <w:footerReference w:type="default" r:id="rId13"/>
+      <w:footerReference w:type="default" r:id="rId15"/>
       <w:pgSz w:w="12240" w:h="15840"/>
       <w:pgMar w:top="1440" w:right="1440" w:bottom="1440" w:left="1440" w:header="720" w:footer="720" w:gutter="0"/>
       <w:cols w:space="720"/>
@@ -2023,6 +3199,7 @@
     <w:lsdException w:name="HTML Sample" w:semiHidden="1" w:unhideWhenUsed="1"/>
     <w:lsdException w:name="HTML Typewriter" w:semiHidden="1" w:unhideWhenUsed="1"/>
     <w:lsdException w:name="HTML Variable" w:semiHidden="1" w:unhideWhenUsed="1"/>
+    <w:lsdException w:name="Normal Table" w:semiHidden="1" w:unhideWhenUsed="1"/>
     <w:lsdException w:name="annotation subject" w:semiHidden="1" w:unhideWhenUsed="1"/>
     <w:lsdException w:name="No List" w:semiHidden="1" w:unhideWhenUsed="1"/>
     <w:lsdException w:name="Outline List 1" w:semiHidden="1" w:unhideWhenUsed="1"/>
@@ -2069,8 +3246,10 @@
     <w:lsdException w:name="Table Subtle 2" w:semiHidden="1" w:unhideWhenUsed="1"/>
     <w:lsdException w:name="Table Web 1" w:semiHidden="1" w:unhideWhenUsed="1"/>
     <w:lsdException w:name="Table Web 2" w:semiHidden="1" w:unhideWhenUsed="1"/>
+    <w:lsdException w:name="Table Web 3" w:semiHidden="1" w:unhideWhenUsed="1"/>
     <w:lsdException w:name="Balloon Text" w:semiHidden="1" w:unhideWhenUsed="1"/>
     <w:lsdException w:name="Table Grid" w:uiPriority="39"/>
+    <w:lsdException w:name="Table Theme" w:semiHidden="1" w:unhideWhenUsed="1"/>
     <w:lsdException w:name="Placeholder Text" w:semiHidden="1"/>
     <w:lsdException w:name="No Spacing" w:uiPriority="1" w:qFormat="1"/>
     <w:lsdException w:name="Light Shading" w:uiPriority="60"/>
@@ -2399,6 +3578,59 @@
     <w:uiPriority w:val="99"/>
     <w:rsid w:val="007C569F"/>
   </w:style>
+  <w:style w:type="paragraph" w:styleId="HTMLPreformatted">
+    <w:name w:val="HTML Preformatted"/>
+    <w:basedOn w:val="Normal"/>
+    <w:link w:val="HTMLPreformattedChar"/>
+    <w:uiPriority w:val="99"/>
+    <w:semiHidden/>
+    <w:unhideWhenUsed/>
+    <w:rsid w:val="00E16822"/>
+    <w:pPr>
+      <w:tabs>
+        <w:tab w:val="left" w:pos="916"/>
+        <w:tab w:val="left" w:pos="1832"/>
+        <w:tab w:val="left" w:pos="2748"/>
+        <w:tab w:val="left" w:pos="3664"/>
+        <w:tab w:val="left" w:pos="4580"/>
+        <w:tab w:val="left" w:pos="5496"/>
+        <w:tab w:val="left" w:pos="6412"/>
+        <w:tab w:val="left" w:pos="7328"/>
+        <w:tab w:val="left" w:pos="8244"/>
+        <w:tab w:val="left" w:pos="9160"/>
+        <w:tab w:val="left" w:pos="10076"/>
+        <w:tab w:val="left" w:pos="10992"/>
+        <w:tab w:val="left" w:pos="11908"/>
+        <w:tab w:val="left" w:pos="12824"/>
+        <w:tab w:val="left" w:pos="13740"/>
+        <w:tab w:val="left" w:pos="14656"/>
+      </w:tabs>
+      <w:spacing w:after="0" w:line="240" w:lineRule="auto"/>
+    </w:pPr>
+    <w:rPr>
+      <w:rFonts w:ascii="Courier New" w:eastAsia="Times New Roman" w:hAnsi="Courier New" w:cs="Courier New"/>
+      <w:sz w:val="20"/>
+      <w:szCs w:val="20"/>
+    </w:rPr>
+  </w:style>
+  <w:style w:type="character" w:customStyle="1" w:styleId="HTMLPreformattedChar">
+    <w:name w:val="HTML Preformatted Char"/>
+    <w:basedOn w:val="DefaultParagraphFont"/>
+    <w:link w:val="HTMLPreformatted"/>
+    <w:uiPriority w:val="99"/>
+    <w:semiHidden/>
+    <w:rsid w:val="00E16822"/>
+    <w:rPr>
+      <w:rFonts w:ascii="Courier New" w:eastAsia="Times New Roman" w:hAnsi="Courier New" w:cs="Courier New"/>
+      <w:sz w:val="20"/>
+      <w:szCs w:val="20"/>
+    </w:rPr>
+  </w:style>
+  <w:style w:type="character" w:customStyle="1" w:styleId="gd15mcfceub">
+    <w:name w:val="gd15mcfceub"/>
+    <w:basedOn w:val="DefaultParagraphFont"/>
+    <w:rsid w:val="00E16822"/>
+  </w:style>
 </w:styles>
 </file>
 

</xml_diff>

<commit_message>
added info about the conclusion
</commit_message>
<xml_diff>
--- a/Arambakam Mukesh - 19301497 - CA Report.docx
+++ b/Arambakam Mukesh - 19301497 - CA Report.docx
@@ -90,14 +90,27 @@
       <w:r>
         <w:t xml:space="preserve">Plot </w:t>
       </w:r>
-      <w:fldSimple w:instr=" SEQ Plot \* ARABIC ">
-        <w:r>
-          <w:rPr>
-            <w:noProof/>
-          </w:rPr>
-          <w:t>1</w:t>
-        </w:r>
-      </w:fldSimple>
+      <w:r>
+        <w:fldChar w:fldCharType="begin"/>
+      </w:r>
+      <w:r>
+        <w:instrText xml:space="preserve"> SEQ Plot \* ARABIC </w:instrText>
+      </w:r>
+      <w:r>
+        <w:fldChar w:fldCharType="separate"/>
+      </w:r>
+      <w:r>
+        <w:rPr>
+          <w:noProof/>
+        </w:rPr>
+        <w:t>1</w:t>
+      </w:r>
+      <w:r>
+        <w:rPr>
+          <w:noProof/>
+        </w:rPr>
+        <w:fldChar w:fldCharType="end"/>
+      </w:r>
       <w:r>
         <w:t xml:space="preserve"> - DT over only X</w:t>
       </w:r>
@@ -184,14 +197,27 @@
       <w:r>
         <w:t xml:space="preserve">Plot </w:t>
       </w:r>
-      <w:fldSimple w:instr=" SEQ Plot \* ARABIC ">
-        <w:r>
-          <w:rPr>
-            <w:noProof/>
-          </w:rPr>
-          <w:t>2</w:t>
-        </w:r>
-      </w:fldSimple>
+      <w:r>
+        <w:fldChar w:fldCharType="begin"/>
+      </w:r>
+      <w:r>
+        <w:instrText xml:space="preserve"> SEQ Plot \* ARABIC </w:instrText>
+      </w:r>
+      <w:r>
+        <w:fldChar w:fldCharType="separate"/>
+      </w:r>
+      <w:r>
+        <w:rPr>
+          <w:noProof/>
+        </w:rPr>
+        <w:t>2</w:t>
+      </w:r>
+      <w:r>
+        <w:rPr>
+          <w:noProof/>
+        </w:rPr>
+        <w:fldChar w:fldCharType="end"/>
+      </w:r>
       <w:r>
         <w:t xml:space="preserve"> - DT over only Y</w:t>
       </w:r>
@@ -278,14 +304,27 @@
       <w:r>
         <w:t xml:space="preserve">Plot </w:t>
       </w:r>
-      <w:fldSimple w:instr=" SEQ Plot \* ARABIC ">
-        <w:r>
-          <w:rPr>
-            <w:noProof/>
-          </w:rPr>
-          <w:t>3</w:t>
-        </w:r>
-      </w:fldSimple>
+      <w:r>
+        <w:fldChar w:fldCharType="begin"/>
+      </w:r>
+      <w:r>
+        <w:instrText xml:space="preserve"> SEQ Plot \* ARABIC </w:instrText>
+      </w:r>
+      <w:r>
+        <w:fldChar w:fldCharType="separate"/>
+      </w:r>
+      <w:r>
+        <w:rPr>
+          <w:noProof/>
+        </w:rPr>
+        <w:t>3</w:t>
+      </w:r>
+      <w:r>
+        <w:rPr>
+          <w:noProof/>
+        </w:rPr>
+        <w:fldChar w:fldCharType="end"/>
+      </w:r>
       <w:r>
         <w:t xml:space="preserve"> - DT over X and Y</w:t>
       </w:r>
@@ -372,14 +411,27 @@
       <w:r>
         <w:t xml:space="preserve">Plot </w:t>
       </w:r>
-      <w:fldSimple w:instr=" SEQ Plot \* ARABIC ">
-        <w:r>
-          <w:rPr>
-            <w:noProof/>
-          </w:rPr>
-          <w:t>4</w:t>
-        </w:r>
-      </w:fldSimple>
+      <w:r>
+        <w:fldChar w:fldCharType="begin"/>
+      </w:r>
+      <w:r>
+        <w:instrText xml:space="preserve"> SEQ Plot \* ARABIC </w:instrText>
+      </w:r>
+      <w:r>
+        <w:fldChar w:fldCharType="separate"/>
+      </w:r>
+      <w:r>
+        <w:rPr>
+          <w:noProof/>
+        </w:rPr>
+        <w:t>4</w:t>
+      </w:r>
+      <w:r>
+        <w:rPr>
+          <w:noProof/>
+        </w:rPr>
+        <w:fldChar w:fldCharType="end"/>
+      </w:r>
       <w:r>
         <w:t xml:space="preserve"> - DT over X with Group 0</w:t>
       </w:r>
@@ -468,14 +520,27 @@
       <w:r>
         <w:t xml:space="preserve">Plot </w:t>
       </w:r>
-      <w:fldSimple w:instr=" SEQ Plot \* ARABIC ">
-        <w:r>
-          <w:rPr>
-            <w:noProof/>
-          </w:rPr>
-          <w:t>5</w:t>
-        </w:r>
-      </w:fldSimple>
+      <w:r>
+        <w:fldChar w:fldCharType="begin"/>
+      </w:r>
+      <w:r>
+        <w:instrText xml:space="preserve"> SEQ Plot \* ARABIC </w:instrText>
+      </w:r>
+      <w:r>
+        <w:fldChar w:fldCharType="separate"/>
+      </w:r>
+      <w:r>
+        <w:rPr>
+          <w:noProof/>
+        </w:rPr>
+        <w:t>5</w:t>
+      </w:r>
+      <w:r>
+        <w:rPr>
+          <w:noProof/>
+        </w:rPr>
+        <w:fldChar w:fldCharType="end"/>
+      </w:r>
       <w:r>
         <w:t xml:space="preserve"> - DT over X with Group 1</w:t>
       </w:r>
@@ -568,14 +633,27 @@
       <w:r>
         <w:t xml:space="preserve">Plot </w:t>
       </w:r>
-      <w:fldSimple w:instr=" SEQ Plot \* ARABIC ">
-        <w:r>
-          <w:rPr>
-            <w:noProof/>
-          </w:rPr>
-          <w:t>6</w:t>
-        </w:r>
-      </w:fldSimple>
+      <w:r>
+        <w:fldChar w:fldCharType="begin"/>
+      </w:r>
+      <w:r>
+        <w:instrText xml:space="preserve"> SEQ Plot \* ARABIC </w:instrText>
+      </w:r>
+      <w:r>
+        <w:fldChar w:fldCharType="separate"/>
+      </w:r>
+      <w:r>
+        <w:rPr>
+          <w:noProof/>
+        </w:rPr>
+        <w:t>6</w:t>
+      </w:r>
+      <w:r>
+        <w:rPr>
+          <w:noProof/>
+        </w:rPr>
+        <w:fldChar w:fldCharType="end"/>
+      </w:r>
       <w:r>
         <w:t xml:space="preserve"> - DT over Y with Group 0</w:t>
       </w:r>
@@ -662,14 +740,30 @@
       <w:r>
         <w:t xml:space="preserve">Plot </w:t>
       </w:r>
-      <w:fldSimple w:instr=" SEQ Plot \* ARABIC ">
-        <w:r>
-          <w:rPr>
-            <w:noProof/>
-          </w:rPr>
-          <w:t>7</w:t>
-        </w:r>
-      </w:fldSimple>
+      <w:r>
+        <w:fldChar w:fldCharType="begin"/>
+      </w:r>
+      <w:r>
+        <w:instrText xml:space="preserve"> SEQ Plot \*</w:instrText>
+      </w:r>
+      <w:r>
+        <w:instrText xml:space="preserve"> ARABIC </w:instrText>
+      </w:r>
+      <w:r>
+        <w:fldChar w:fldCharType="separate"/>
+      </w:r>
+      <w:r>
+        <w:rPr>
+          <w:noProof/>
+        </w:rPr>
+        <w:t>7</w:t>
+      </w:r>
+      <w:r>
+        <w:rPr>
+          <w:noProof/>
+        </w:rPr>
+        <w:fldChar w:fldCharType="end"/>
+      </w:r>
       <w:r>
         <w:t xml:space="preserve"> - DT over Y with Group 1</w:t>
       </w:r>
@@ -771,14 +865,27 @@
       <w:r>
         <w:t xml:space="preserve">Plot </w:t>
       </w:r>
-      <w:fldSimple w:instr=" SEQ Plot \* ARABIC ">
-        <w:r>
-          <w:rPr>
-            <w:noProof/>
-          </w:rPr>
-          <w:t>8</w:t>
-        </w:r>
-      </w:fldSimple>
+      <w:r>
+        <w:fldChar w:fldCharType="begin"/>
+      </w:r>
+      <w:r>
+        <w:instrText xml:space="preserve"> SEQ Plot \* ARABIC </w:instrText>
+      </w:r>
+      <w:r>
+        <w:fldChar w:fldCharType="separate"/>
+      </w:r>
+      <w:r>
+        <w:rPr>
+          <w:noProof/>
+        </w:rPr>
+        <w:t>8</w:t>
+      </w:r>
+      <w:r>
+        <w:rPr>
+          <w:noProof/>
+        </w:rPr>
+        <w:fldChar w:fldCharType="end"/>
+      </w:r>
       <w:r>
         <w:t xml:space="preserve"> - DT over X and Y with Group 0</w:t>
       </w:r>
@@ -865,14 +972,27 @@
       <w:r>
         <w:t xml:space="preserve">Plot </w:t>
       </w:r>
-      <w:fldSimple w:instr=" SEQ Plot \* ARABIC ">
-        <w:r>
-          <w:rPr>
-            <w:noProof/>
-          </w:rPr>
-          <w:t>9</w:t>
-        </w:r>
-      </w:fldSimple>
+      <w:r>
+        <w:fldChar w:fldCharType="begin"/>
+      </w:r>
+      <w:r>
+        <w:instrText xml:space="preserve"> SEQ Plot \* ARABIC </w:instrText>
+      </w:r>
+      <w:r>
+        <w:fldChar w:fldCharType="separate"/>
+      </w:r>
+      <w:r>
+        <w:rPr>
+          <w:noProof/>
+        </w:rPr>
+        <w:t>9</w:t>
+      </w:r>
+      <w:r>
+        <w:rPr>
+          <w:noProof/>
+        </w:rPr>
+        <w:fldChar w:fldCharType="end"/>
+      </w:r>
       <w:r>
         <w:t xml:space="preserve"> - DT over X and Y with Group 1</w:t>
       </w:r>
@@ -937,8 +1057,6 @@
         <w:lastRenderedPageBreak/>
         <w:t>Conclusion:</w:t>
       </w:r>
-      <w:bookmarkStart w:id="0" w:name="_GoBack"/>
-      <w:bookmarkEnd w:id="0"/>
     </w:p>
     <w:p>
       <w:pPr>
@@ -1033,7 +1151,7 @@
                                 <w:szCs w:val="20"/>
                                 <w:bdr w:val="none" w:sz="0" w:space="0" w:color="auto" w:frame="1"/>
                               </w:rPr>
-                              <w:t xml:space="preserve">n= 236 </w:t>
+                              <w:t xml:space="preserve">n= 155 </w:t>
                             </w:r>
                           </w:p>
                           <w:p>
@@ -1267,7 +1385,7 @@
                                 <w:szCs w:val="20"/>
                                 <w:bdr w:val="none" w:sz="0" w:space="0" w:color="auto" w:frame="1"/>
                               </w:rPr>
-                              <w:t xml:space="preserve"> 1) root 236 114 N (0.51694915 0.48305085)  </w:t>
+                              <w:t xml:space="preserve"> 1) root 155 77 N (0.5032258 0.4967742)  </w:t>
                             </w:r>
                           </w:p>
                           <w:p>
@@ -1309,29 +1427,7 @@
                                 <w:szCs w:val="20"/>
                                 <w:bdr w:val="none" w:sz="0" w:space="0" w:color="auto" w:frame="1"/>
                               </w:rPr>
-                              <w:t xml:space="preserve">   2) X4&lt; 97.875 </w:t>
-                            </w:r>
-                            <w:proofErr w:type="gramStart"/>
-                            <w:r>
-                              <w:rPr>
-                                <w:rFonts w:ascii="Lucida Console" w:eastAsia="Times New Roman" w:hAnsi="Lucida Console" w:cs="Courier New"/>
-                                <w:color w:val="000000"/>
-                                <w:sz w:val="20"/>
-                                <w:szCs w:val="20"/>
-                                <w:bdr w:val="none" w:sz="0" w:space="0" w:color="auto" w:frame="1"/>
-                              </w:rPr>
-                              <w:t>154  47</w:t>
-                            </w:r>
-                            <w:proofErr w:type="gramEnd"/>
-                            <w:r>
-                              <w:rPr>
-                                <w:rFonts w:ascii="Lucida Console" w:eastAsia="Times New Roman" w:hAnsi="Lucida Console" w:cs="Courier New"/>
-                                <w:color w:val="000000"/>
-                                <w:sz w:val="20"/>
-                                <w:szCs w:val="20"/>
-                                <w:bdr w:val="none" w:sz="0" w:space="0" w:color="auto" w:frame="1"/>
-                              </w:rPr>
-                              <w:t xml:space="preserve"> N (0.69480519 0.30519481)  </w:t>
+                              <w:t xml:space="preserve">   2) X4&lt; 97.875 86 22 N (0.7441860 0.2558140)  </w:t>
                             </w:r>
                           </w:p>
                           <w:p>
@@ -1384,7 +1480,7 @@
                                 <w:szCs w:val="20"/>
                                 <w:bdr w:val="none" w:sz="0" w:space="0" w:color="auto" w:frame="1"/>
                               </w:rPr>
-                              <w:t>99  22</w:t>
+                              <w:t>49  5</w:t>
                             </w:r>
                             <w:proofErr w:type="gramEnd"/>
                             <w:r>
@@ -1395,7 +1491,7 @@
                                 <w:szCs w:val="20"/>
                                 <w:bdr w:val="none" w:sz="0" w:space="0" w:color="auto" w:frame="1"/>
                               </w:rPr>
-                              <w:t xml:space="preserve"> N (0.77777778 0.22222222)  </w:t>
+                              <w:t xml:space="preserve"> N (0.8979592 0.1020408) *</w:t>
                             </w:r>
                           </w:p>
                           <w:p>
@@ -1437,7 +1533,7 @@
                                 <w:szCs w:val="20"/>
                                 <w:bdr w:val="none" w:sz="0" w:space="0" w:color="auto" w:frame="1"/>
                               </w:rPr>
-                              <w:t xml:space="preserve">       8) X1&lt; 23.5 57   8 N (0.85964912 0.14035088) *</w:t>
+                              <w:t xml:space="preserve">     5) X6&gt;=3.95 37 17 N (0.5405405 0.4594595)  </w:t>
                             </w:r>
                           </w:p>
                           <w:p>
@@ -1479,7 +1575,7 @@
                                 <w:szCs w:val="20"/>
                                 <w:bdr w:val="none" w:sz="0" w:space="0" w:color="auto" w:frame="1"/>
                               </w:rPr>
-                              <w:t xml:space="preserve">       9) X1&gt;=23.5 </w:t>
+                              <w:t xml:space="preserve">      10) X5&lt; 22.485 </w:t>
                             </w:r>
                             <w:proofErr w:type="gramStart"/>
                             <w:r>
@@ -1490,7 +1586,7 @@
                                 <w:szCs w:val="20"/>
                                 <w:bdr w:val="none" w:sz="0" w:space="0" w:color="auto" w:frame="1"/>
                               </w:rPr>
-                              <w:t>42  14</w:t>
+                              <w:t>21  7</w:t>
                             </w:r>
                             <w:proofErr w:type="gramEnd"/>
                             <w:r>
@@ -1501,7 +1597,7 @@
                                 <w:szCs w:val="20"/>
                                 <w:bdr w:val="none" w:sz="0" w:space="0" w:color="auto" w:frame="1"/>
                               </w:rPr>
-                              <w:t xml:space="preserve"> N (0.66666667 0.33333333)  </w:t>
+                              <w:t xml:space="preserve"> N (0.6666667 0.3333333) *</w:t>
                             </w:r>
                           </w:p>
                           <w:p>
@@ -1543,7 +1639,29 @@
                                 <w:szCs w:val="20"/>
                                 <w:bdr w:val="none" w:sz="0" w:space="0" w:color="auto" w:frame="1"/>
                               </w:rPr>
-                              <w:t xml:space="preserve">        18) X5&gt;=8.975 28   5 N (0.82142857 0.17857143) *</w:t>
+                              <w:t xml:space="preserve">      11) X5&gt;=22.485 </w:t>
+                            </w:r>
+                            <w:proofErr w:type="gramStart"/>
+                            <w:r>
+                              <w:rPr>
+                                <w:rFonts w:ascii="Lucida Console" w:eastAsia="Times New Roman" w:hAnsi="Lucida Console" w:cs="Courier New"/>
+                                <w:color w:val="000000"/>
+                                <w:sz w:val="20"/>
+                                <w:szCs w:val="20"/>
+                                <w:bdr w:val="none" w:sz="0" w:space="0" w:color="auto" w:frame="1"/>
+                              </w:rPr>
+                              <w:t>16  6</w:t>
+                            </w:r>
+                            <w:proofErr w:type="gramEnd"/>
+                            <w:r>
+                              <w:rPr>
+                                <w:rFonts w:ascii="Lucida Console" w:eastAsia="Times New Roman" w:hAnsi="Lucida Console" w:cs="Courier New"/>
+                                <w:color w:val="000000"/>
+                                <w:sz w:val="20"/>
+                                <w:szCs w:val="20"/>
+                                <w:bdr w:val="none" w:sz="0" w:space="0" w:color="auto" w:frame="1"/>
+                              </w:rPr>
+                              <w:t xml:space="preserve"> Y (0.3750000 0.6250000) *</w:t>
                             </w:r>
                           </w:p>
                           <w:p>
@@ -1585,7 +1703,7 @@
                                 <w:szCs w:val="20"/>
                                 <w:bdr w:val="none" w:sz="0" w:space="0" w:color="auto" w:frame="1"/>
                               </w:rPr>
-                              <w:t xml:space="preserve">        19) X5&lt; 8.975 14   5 Y (0.35714286 0.64285714) *</w:t>
+                              <w:t xml:space="preserve">   3) X4&gt;=97.875 69 14 Y (0.2028986 0.7971014)  </w:t>
                             </w:r>
                           </w:p>
                           <w:p>
@@ -1627,7 +1745,7 @@
                                 <w:szCs w:val="20"/>
                                 <w:bdr w:val="none" w:sz="0" w:space="0" w:color="auto" w:frame="1"/>
                               </w:rPr>
-                              <w:t xml:space="preserve">     5) X6&gt;=3.95 </w:t>
+                              <w:t xml:space="preserve">     6) X7&lt; 605.4 </w:t>
                             </w:r>
                             <w:proofErr w:type="gramStart"/>
                             <w:r>
@@ -1638,7 +1756,7 @@
                                 <w:szCs w:val="20"/>
                                 <w:bdr w:val="none" w:sz="0" w:space="0" w:color="auto" w:frame="1"/>
                               </w:rPr>
-                              <w:t>55  25</w:t>
+                              <w:t>12  3</w:t>
                             </w:r>
                             <w:proofErr w:type="gramEnd"/>
                             <w:r>
@@ -1649,7 +1767,7 @@
                                 <w:szCs w:val="20"/>
                                 <w:bdr w:val="none" w:sz="0" w:space="0" w:color="auto" w:frame="1"/>
                               </w:rPr>
-                              <w:t xml:space="preserve"> N (0.54545455 0.45454545)  </w:t>
+                              <w:t xml:space="preserve"> N (0.7500000 0.2500000) *</w:t>
                             </w:r>
                           </w:p>
                           <w:p>
@@ -1680,7 +1798,6 @@
                                 <w:color w:val="000000"/>
                                 <w:sz w:val="20"/>
                                 <w:szCs w:val="20"/>
-                                <w:bdr w:val="none" w:sz="0" w:space="0" w:color="auto" w:frame="1"/>
                               </w:rPr>
                             </w:pPr>
                             <w:r>
@@ -1691,7 +1808,29 @@
                                 <w:szCs w:val="20"/>
                                 <w:bdr w:val="none" w:sz="0" w:space="0" w:color="auto" w:frame="1"/>
                               </w:rPr>
-                              <w:t xml:space="preserve">      10) X1&lt; 42.5 30   9 N (0.70000000 0.30000000) *</w:t>
+                              <w:t xml:space="preserve">     7) X7&gt;=605.4 </w:t>
+                            </w:r>
+                            <w:proofErr w:type="gramStart"/>
+                            <w:r>
+                              <w:rPr>
+                                <w:rFonts w:ascii="Lucida Console" w:eastAsia="Times New Roman" w:hAnsi="Lucida Console" w:cs="Courier New"/>
+                                <w:color w:val="000000"/>
+                                <w:sz w:val="20"/>
+                                <w:szCs w:val="20"/>
+                                <w:bdr w:val="none" w:sz="0" w:space="0" w:color="auto" w:frame="1"/>
+                              </w:rPr>
+                              <w:t>57  5</w:t>
+                            </w:r>
+                            <w:proofErr w:type="gramEnd"/>
+                            <w:r>
+                              <w:rPr>
+                                <w:rFonts w:ascii="Lucida Console" w:eastAsia="Times New Roman" w:hAnsi="Lucida Console" w:cs="Courier New"/>
+                                <w:color w:val="000000"/>
+                                <w:sz w:val="20"/>
+                                <w:szCs w:val="20"/>
+                                <w:bdr w:val="none" w:sz="0" w:space="0" w:color="auto" w:frame="1"/>
+                              </w:rPr>
+                              <w:t xml:space="preserve"> Y (0.0877193 0.9122807) *</w:t>
                             </w:r>
                           </w:p>
                           <w:p>
@@ -1722,166 +1861,8 @@
                                 <w:color w:val="000000"/>
                                 <w:sz w:val="20"/>
                                 <w:szCs w:val="20"/>
-                                <w:bdr w:val="none" w:sz="0" w:space="0" w:color="auto" w:frame="1"/>
                               </w:rPr>
                             </w:pPr>
-                            <w:r>
-                              <w:rPr>
-                                <w:rFonts w:ascii="Lucida Console" w:eastAsia="Times New Roman" w:hAnsi="Lucida Console" w:cs="Courier New"/>
-                                <w:color w:val="000000"/>
-                                <w:sz w:val="20"/>
-                                <w:szCs w:val="20"/>
-                                <w:bdr w:val="none" w:sz="0" w:space="0" w:color="auto" w:frame="1"/>
-                              </w:rPr>
-                              <w:t xml:space="preserve">      11) X1&gt;=42.5 25   9 Y (0.36000000 0.64000000) *</w:t>
-                            </w:r>
-                          </w:p>
-                          <w:p>
-                            <w:pPr>
-                              <w:shd w:val="clear" w:color="auto" w:fill="FFFFFF"/>
-                              <w:tabs>
-                                <w:tab w:val="left" w:pos="916"/>
-                                <w:tab w:val="left" w:pos="1832"/>
-                                <w:tab w:val="left" w:pos="2748"/>
-                                <w:tab w:val="left" w:pos="3664"/>
-                                <w:tab w:val="left" w:pos="4580"/>
-                                <w:tab w:val="left" w:pos="5496"/>
-                                <w:tab w:val="left" w:pos="6412"/>
-                                <w:tab w:val="left" w:pos="7328"/>
-                                <w:tab w:val="left" w:pos="8244"/>
-                                <w:tab w:val="left" w:pos="9160"/>
-                                <w:tab w:val="left" w:pos="10076"/>
-                                <w:tab w:val="left" w:pos="10992"/>
-                                <w:tab w:val="left" w:pos="11908"/>
-                                <w:tab w:val="left" w:pos="12824"/>
-                                <w:tab w:val="left" w:pos="13740"/>
-                                <w:tab w:val="left" w:pos="14656"/>
-                              </w:tabs>
-                              <w:wordWrap w:val="0"/>
-                              <w:spacing w:after="0" w:line="240" w:lineRule="auto"/>
-                              <w:rPr>
-                                <w:rFonts w:ascii="Lucida Console" w:eastAsia="Times New Roman" w:hAnsi="Lucida Console" w:cs="Courier New"/>
-                                <w:color w:val="000000"/>
-                                <w:sz w:val="20"/>
-                                <w:szCs w:val="20"/>
-                                <w:bdr w:val="none" w:sz="0" w:space="0" w:color="auto" w:frame="1"/>
-                              </w:rPr>
-                            </w:pPr>
-                            <w:r>
-                              <w:rPr>
-                                <w:rFonts w:ascii="Lucida Console" w:eastAsia="Times New Roman" w:hAnsi="Lucida Console" w:cs="Courier New"/>
-                                <w:color w:val="000000"/>
-                                <w:sz w:val="20"/>
-                                <w:szCs w:val="20"/>
-                                <w:bdr w:val="none" w:sz="0" w:space="0" w:color="auto" w:frame="1"/>
-                              </w:rPr>
-                              <w:t xml:space="preserve">   3) X4&gt;=97.875 </w:t>
-                            </w:r>
-                            <w:proofErr w:type="gramStart"/>
-                            <w:r>
-                              <w:rPr>
-                                <w:rFonts w:ascii="Lucida Console" w:eastAsia="Times New Roman" w:hAnsi="Lucida Console" w:cs="Courier New"/>
-                                <w:color w:val="000000"/>
-                                <w:sz w:val="20"/>
-                                <w:szCs w:val="20"/>
-                                <w:bdr w:val="none" w:sz="0" w:space="0" w:color="auto" w:frame="1"/>
-                              </w:rPr>
-                              <w:t>82  15</w:t>
-                            </w:r>
-                            <w:proofErr w:type="gramEnd"/>
-                            <w:r>
-                              <w:rPr>
-                                <w:rFonts w:ascii="Lucida Console" w:eastAsia="Times New Roman" w:hAnsi="Lucida Console" w:cs="Courier New"/>
-                                <w:color w:val="000000"/>
-                                <w:sz w:val="20"/>
-                                <w:szCs w:val="20"/>
-                                <w:bdr w:val="none" w:sz="0" w:space="0" w:color="auto" w:frame="1"/>
-                              </w:rPr>
-                              <w:t xml:space="preserve"> Y (0.18292683 0.81707317)  </w:t>
-                            </w:r>
-                          </w:p>
-                          <w:p>
-                            <w:pPr>
-                              <w:shd w:val="clear" w:color="auto" w:fill="FFFFFF"/>
-                              <w:tabs>
-                                <w:tab w:val="left" w:pos="916"/>
-                                <w:tab w:val="left" w:pos="1832"/>
-                                <w:tab w:val="left" w:pos="2748"/>
-                                <w:tab w:val="left" w:pos="3664"/>
-                                <w:tab w:val="left" w:pos="4580"/>
-                                <w:tab w:val="left" w:pos="5496"/>
-                                <w:tab w:val="left" w:pos="6412"/>
-                                <w:tab w:val="left" w:pos="7328"/>
-                                <w:tab w:val="left" w:pos="8244"/>
-                                <w:tab w:val="left" w:pos="9160"/>
-                                <w:tab w:val="left" w:pos="10076"/>
-                                <w:tab w:val="left" w:pos="10992"/>
-                                <w:tab w:val="left" w:pos="11908"/>
-                                <w:tab w:val="left" w:pos="12824"/>
-                                <w:tab w:val="left" w:pos="13740"/>
-                                <w:tab w:val="left" w:pos="14656"/>
-                              </w:tabs>
-                              <w:wordWrap w:val="0"/>
-                              <w:spacing w:after="0" w:line="240" w:lineRule="auto"/>
-                              <w:rPr>
-                                <w:rFonts w:ascii="Lucida Console" w:eastAsia="Times New Roman" w:hAnsi="Lucida Console" w:cs="Courier New"/>
-                                <w:color w:val="000000"/>
-                                <w:sz w:val="20"/>
-                                <w:szCs w:val="20"/>
-                                <w:bdr w:val="none" w:sz="0" w:space="0" w:color="auto" w:frame="1"/>
-                              </w:rPr>
-                            </w:pPr>
-                            <w:r>
-                              <w:rPr>
-                                <w:rFonts w:ascii="Lucida Console" w:eastAsia="Times New Roman" w:hAnsi="Lucida Console" w:cs="Courier New"/>
-                                <w:color w:val="000000"/>
-                                <w:sz w:val="20"/>
-                                <w:szCs w:val="20"/>
-                                <w:bdr w:val="none" w:sz="0" w:space="0" w:color="auto" w:frame="1"/>
-                              </w:rPr>
-                              <w:t xml:space="preserve">     6) X1&lt; 23.5 10   2 N (0.80000000 0.20000000) *</w:t>
-                            </w:r>
-                          </w:p>
-                          <w:p>
-                            <w:pPr>
-                              <w:shd w:val="clear" w:color="auto" w:fill="FFFFFF"/>
-                              <w:tabs>
-                                <w:tab w:val="left" w:pos="916"/>
-                                <w:tab w:val="left" w:pos="1832"/>
-                                <w:tab w:val="left" w:pos="2748"/>
-                                <w:tab w:val="left" w:pos="3664"/>
-                                <w:tab w:val="left" w:pos="4580"/>
-                                <w:tab w:val="left" w:pos="5496"/>
-                                <w:tab w:val="left" w:pos="6412"/>
-                                <w:tab w:val="left" w:pos="7328"/>
-                                <w:tab w:val="left" w:pos="8244"/>
-                                <w:tab w:val="left" w:pos="9160"/>
-                                <w:tab w:val="left" w:pos="10076"/>
-                                <w:tab w:val="left" w:pos="10992"/>
-                                <w:tab w:val="left" w:pos="11908"/>
-                                <w:tab w:val="left" w:pos="12824"/>
-                                <w:tab w:val="left" w:pos="13740"/>
-                                <w:tab w:val="left" w:pos="14656"/>
-                              </w:tabs>
-                              <w:wordWrap w:val="0"/>
-                              <w:spacing w:after="0" w:line="240" w:lineRule="auto"/>
-                              <w:rPr>
-                                <w:rFonts w:ascii="Lucida Console" w:eastAsia="Times New Roman" w:hAnsi="Lucida Console" w:cs="Courier New"/>
-                                <w:color w:val="000000"/>
-                                <w:sz w:val="20"/>
-                                <w:szCs w:val="20"/>
-                              </w:rPr>
-                            </w:pPr>
-                            <w:r>
-                              <w:rPr>
-                                <w:rFonts w:ascii="Lucida Console" w:eastAsia="Times New Roman" w:hAnsi="Lucida Console" w:cs="Courier New"/>
-                                <w:color w:val="000000"/>
-                                <w:sz w:val="20"/>
-                                <w:szCs w:val="20"/>
-                                <w:bdr w:val="none" w:sz="0" w:space="0" w:color="auto" w:frame="1"/>
-                              </w:rPr>
-                              <w:t xml:space="preserve">     7) X1&gt;=23.5 72   7 Y (0.09722222 0.90277778) *</w:t>
-                            </w:r>
                           </w:p>
                         </w:txbxContent>
                       </wps:txbx>
@@ -1948,7 +1929,7 @@
                           <w:szCs w:val="20"/>
                           <w:bdr w:val="none" w:sz="0" w:space="0" w:color="auto" w:frame="1"/>
                         </w:rPr>
-                        <w:t xml:space="preserve">n= 236 </w:t>
+                        <w:t xml:space="preserve">n= 155 </w:t>
                       </w:r>
                     </w:p>
                     <w:p>
@@ -2182,7 +2163,7 @@
                           <w:szCs w:val="20"/>
                           <w:bdr w:val="none" w:sz="0" w:space="0" w:color="auto" w:frame="1"/>
                         </w:rPr>
-                        <w:t xml:space="preserve"> 1) root 236 114 N (0.51694915 0.48305085)  </w:t>
+                        <w:t xml:space="preserve"> 1) root 155 77 N (0.5032258 0.4967742)  </w:t>
                       </w:r>
                     </w:p>
                     <w:p>
@@ -2224,29 +2205,7 @@
                           <w:szCs w:val="20"/>
                           <w:bdr w:val="none" w:sz="0" w:space="0" w:color="auto" w:frame="1"/>
                         </w:rPr>
-                        <w:t xml:space="preserve">   2) X4&lt; 97.875 </w:t>
-                      </w:r>
-                      <w:proofErr w:type="gramStart"/>
-                      <w:r>
-                        <w:rPr>
-                          <w:rFonts w:ascii="Lucida Console" w:eastAsia="Times New Roman" w:hAnsi="Lucida Console" w:cs="Courier New"/>
-                          <w:color w:val="000000"/>
-                          <w:sz w:val="20"/>
-                          <w:szCs w:val="20"/>
-                          <w:bdr w:val="none" w:sz="0" w:space="0" w:color="auto" w:frame="1"/>
-                        </w:rPr>
-                        <w:t>154  47</w:t>
-                      </w:r>
-                      <w:proofErr w:type="gramEnd"/>
-                      <w:r>
-                        <w:rPr>
-                          <w:rFonts w:ascii="Lucida Console" w:eastAsia="Times New Roman" w:hAnsi="Lucida Console" w:cs="Courier New"/>
-                          <w:color w:val="000000"/>
-                          <w:sz w:val="20"/>
-                          <w:szCs w:val="20"/>
-                          <w:bdr w:val="none" w:sz="0" w:space="0" w:color="auto" w:frame="1"/>
-                        </w:rPr>
-                        <w:t xml:space="preserve"> N (0.69480519 0.30519481)  </w:t>
+                        <w:t xml:space="preserve">   2) X4&lt; 97.875 86 22 N (0.7441860 0.2558140)  </w:t>
                       </w:r>
                     </w:p>
                     <w:p>
@@ -2299,7 +2258,7 @@
                           <w:szCs w:val="20"/>
                           <w:bdr w:val="none" w:sz="0" w:space="0" w:color="auto" w:frame="1"/>
                         </w:rPr>
-                        <w:t>99  22</w:t>
+                        <w:t>49  5</w:t>
                       </w:r>
                       <w:proofErr w:type="gramEnd"/>
                       <w:r>
@@ -2310,7 +2269,7 @@
                           <w:szCs w:val="20"/>
                           <w:bdr w:val="none" w:sz="0" w:space="0" w:color="auto" w:frame="1"/>
                         </w:rPr>
-                        <w:t xml:space="preserve"> N (0.77777778 0.22222222)  </w:t>
+                        <w:t xml:space="preserve"> N (0.8979592 0.1020408) *</w:t>
                       </w:r>
                     </w:p>
                     <w:p>
@@ -2352,7 +2311,7 @@
                           <w:szCs w:val="20"/>
                           <w:bdr w:val="none" w:sz="0" w:space="0" w:color="auto" w:frame="1"/>
                         </w:rPr>
-                        <w:t xml:space="preserve">       8) X1&lt; 23.5 57   8 N (0.85964912 0.14035088) *</w:t>
+                        <w:t xml:space="preserve">     5) X6&gt;=3.95 37 17 N (0.5405405 0.4594595)  </w:t>
                       </w:r>
                     </w:p>
                     <w:p>
@@ -2394,7 +2353,7 @@
                           <w:szCs w:val="20"/>
                           <w:bdr w:val="none" w:sz="0" w:space="0" w:color="auto" w:frame="1"/>
                         </w:rPr>
-                        <w:t xml:space="preserve">       9) X1&gt;=23.5 </w:t>
+                        <w:t xml:space="preserve">      10) X5&lt; 22.485 </w:t>
                       </w:r>
                       <w:proofErr w:type="gramStart"/>
                       <w:r>
@@ -2405,7 +2364,7 @@
                           <w:szCs w:val="20"/>
                           <w:bdr w:val="none" w:sz="0" w:space="0" w:color="auto" w:frame="1"/>
                         </w:rPr>
-                        <w:t>42  14</w:t>
+                        <w:t>21  7</w:t>
                       </w:r>
                       <w:proofErr w:type="gramEnd"/>
                       <w:r>
@@ -2416,7 +2375,7 @@
                           <w:szCs w:val="20"/>
                           <w:bdr w:val="none" w:sz="0" w:space="0" w:color="auto" w:frame="1"/>
                         </w:rPr>
-                        <w:t xml:space="preserve"> N (0.66666667 0.33333333)  </w:t>
+                        <w:t xml:space="preserve"> N (0.6666667 0.3333333) *</w:t>
                       </w:r>
                     </w:p>
                     <w:p>
@@ -2458,7 +2417,29 @@
                           <w:szCs w:val="20"/>
                           <w:bdr w:val="none" w:sz="0" w:space="0" w:color="auto" w:frame="1"/>
                         </w:rPr>
-                        <w:t xml:space="preserve">        18) X5&gt;=8.975 28   5 N (0.82142857 0.17857143) *</w:t>
+                        <w:t xml:space="preserve">      11) X5&gt;=22.485 </w:t>
+                      </w:r>
+                      <w:proofErr w:type="gramStart"/>
+                      <w:r>
+                        <w:rPr>
+                          <w:rFonts w:ascii="Lucida Console" w:eastAsia="Times New Roman" w:hAnsi="Lucida Console" w:cs="Courier New"/>
+                          <w:color w:val="000000"/>
+                          <w:sz w:val="20"/>
+                          <w:szCs w:val="20"/>
+                          <w:bdr w:val="none" w:sz="0" w:space="0" w:color="auto" w:frame="1"/>
+                        </w:rPr>
+                        <w:t>16  6</w:t>
+                      </w:r>
+                      <w:proofErr w:type="gramEnd"/>
+                      <w:r>
+                        <w:rPr>
+                          <w:rFonts w:ascii="Lucida Console" w:eastAsia="Times New Roman" w:hAnsi="Lucida Console" w:cs="Courier New"/>
+                          <w:color w:val="000000"/>
+                          <w:sz w:val="20"/>
+                          <w:szCs w:val="20"/>
+                          <w:bdr w:val="none" w:sz="0" w:space="0" w:color="auto" w:frame="1"/>
+                        </w:rPr>
+                        <w:t xml:space="preserve"> Y (0.3750000 0.6250000) *</w:t>
                       </w:r>
                     </w:p>
                     <w:p>
@@ -2500,7 +2481,7 @@
                           <w:szCs w:val="20"/>
                           <w:bdr w:val="none" w:sz="0" w:space="0" w:color="auto" w:frame="1"/>
                         </w:rPr>
-                        <w:t xml:space="preserve">        19) X5&lt; 8.975 14   5 Y (0.35714286 0.64285714) *</w:t>
+                        <w:t xml:space="preserve">   3) X4&gt;=97.875 69 14 Y (0.2028986 0.7971014)  </w:t>
                       </w:r>
                     </w:p>
                     <w:p>
@@ -2542,7 +2523,7 @@
                           <w:szCs w:val="20"/>
                           <w:bdr w:val="none" w:sz="0" w:space="0" w:color="auto" w:frame="1"/>
                         </w:rPr>
-                        <w:t xml:space="preserve">     5) X6&gt;=3.95 </w:t>
+                        <w:t xml:space="preserve">     6) X7&lt; 605.4 </w:t>
                       </w:r>
                       <w:proofErr w:type="gramStart"/>
                       <w:r>
@@ -2553,7 +2534,7 @@
                           <w:szCs w:val="20"/>
                           <w:bdr w:val="none" w:sz="0" w:space="0" w:color="auto" w:frame="1"/>
                         </w:rPr>
-                        <w:t>55  25</w:t>
+                        <w:t>12  3</w:t>
                       </w:r>
                       <w:proofErr w:type="gramEnd"/>
                       <w:r>
@@ -2564,7 +2545,7 @@
                           <w:szCs w:val="20"/>
                           <w:bdr w:val="none" w:sz="0" w:space="0" w:color="auto" w:frame="1"/>
                         </w:rPr>
-                        <w:t xml:space="preserve"> N (0.54545455 0.45454545)  </w:t>
+                        <w:t xml:space="preserve"> N (0.7500000 0.2500000) *</w:t>
                       </w:r>
                     </w:p>
                     <w:p>
@@ -2595,7 +2576,6 @@
                           <w:color w:val="000000"/>
                           <w:sz w:val="20"/>
                           <w:szCs w:val="20"/>
-                          <w:bdr w:val="none" w:sz="0" w:space="0" w:color="auto" w:frame="1"/>
                         </w:rPr>
                       </w:pPr>
                       <w:r>
@@ -2606,7 +2586,29 @@
                           <w:szCs w:val="20"/>
                           <w:bdr w:val="none" w:sz="0" w:space="0" w:color="auto" w:frame="1"/>
                         </w:rPr>
-                        <w:t xml:space="preserve">      10) X1&lt; 42.5 30   9 N (0.70000000 0.30000000) *</w:t>
+                        <w:t xml:space="preserve">     7) X7&gt;=605.4 </w:t>
+                      </w:r>
+                      <w:proofErr w:type="gramStart"/>
+                      <w:r>
+                        <w:rPr>
+                          <w:rFonts w:ascii="Lucida Console" w:eastAsia="Times New Roman" w:hAnsi="Lucida Console" w:cs="Courier New"/>
+                          <w:color w:val="000000"/>
+                          <w:sz w:val="20"/>
+                          <w:szCs w:val="20"/>
+                          <w:bdr w:val="none" w:sz="0" w:space="0" w:color="auto" w:frame="1"/>
+                        </w:rPr>
+                        <w:t>57  5</w:t>
+                      </w:r>
+                      <w:proofErr w:type="gramEnd"/>
+                      <w:r>
+                        <w:rPr>
+                          <w:rFonts w:ascii="Lucida Console" w:eastAsia="Times New Roman" w:hAnsi="Lucida Console" w:cs="Courier New"/>
+                          <w:color w:val="000000"/>
+                          <w:sz w:val="20"/>
+                          <w:szCs w:val="20"/>
+                          <w:bdr w:val="none" w:sz="0" w:space="0" w:color="auto" w:frame="1"/>
+                        </w:rPr>
+                        <w:t xml:space="preserve"> Y (0.0877193 0.9122807) *</w:t>
                       </w:r>
                     </w:p>
                     <w:p>
@@ -2637,166 +2639,8 @@
                           <w:color w:val="000000"/>
                           <w:sz w:val="20"/>
                           <w:szCs w:val="20"/>
-                          <w:bdr w:val="none" w:sz="0" w:space="0" w:color="auto" w:frame="1"/>
                         </w:rPr>
                       </w:pPr>
-                      <w:r>
-                        <w:rPr>
-                          <w:rFonts w:ascii="Lucida Console" w:eastAsia="Times New Roman" w:hAnsi="Lucida Console" w:cs="Courier New"/>
-                          <w:color w:val="000000"/>
-                          <w:sz w:val="20"/>
-                          <w:szCs w:val="20"/>
-                          <w:bdr w:val="none" w:sz="0" w:space="0" w:color="auto" w:frame="1"/>
-                        </w:rPr>
-                        <w:t xml:space="preserve">      11) X1&gt;=42.5 25   9 Y (0.36000000 0.64000000) *</w:t>
-                      </w:r>
-                    </w:p>
-                    <w:p>
-                      <w:pPr>
-                        <w:shd w:val="clear" w:color="auto" w:fill="FFFFFF"/>
-                        <w:tabs>
-                          <w:tab w:val="left" w:pos="916"/>
-                          <w:tab w:val="left" w:pos="1832"/>
-                          <w:tab w:val="left" w:pos="2748"/>
-                          <w:tab w:val="left" w:pos="3664"/>
-                          <w:tab w:val="left" w:pos="4580"/>
-                          <w:tab w:val="left" w:pos="5496"/>
-                          <w:tab w:val="left" w:pos="6412"/>
-                          <w:tab w:val="left" w:pos="7328"/>
-                          <w:tab w:val="left" w:pos="8244"/>
-                          <w:tab w:val="left" w:pos="9160"/>
-                          <w:tab w:val="left" w:pos="10076"/>
-                          <w:tab w:val="left" w:pos="10992"/>
-                          <w:tab w:val="left" w:pos="11908"/>
-                          <w:tab w:val="left" w:pos="12824"/>
-                          <w:tab w:val="left" w:pos="13740"/>
-                          <w:tab w:val="left" w:pos="14656"/>
-                        </w:tabs>
-                        <w:wordWrap w:val="0"/>
-                        <w:spacing w:after="0" w:line="240" w:lineRule="auto"/>
-                        <w:rPr>
-                          <w:rFonts w:ascii="Lucida Console" w:eastAsia="Times New Roman" w:hAnsi="Lucida Console" w:cs="Courier New"/>
-                          <w:color w:val="000000"/>
-                          <w:sz w:val="20"/>
-                          <w:szCs w:val="20"/>
-                          <w:bdr w:val="none" w:sz="0" w:space="0" w:color="auto" w:frame="1"/>
-                        </w:rPr>
-                      </w:pPr>
-                      <w:r>
-                        <w:rPr>
-                          <w:rFonts w:ascii="Lucida Console" w:eastAsia="Times New Roman" w:hAnsi="Lucida Console" w:cs="Courier New"/>
-                          <w:color w:val="000000"/>
-                          <w:sz w:val="20"/>
-                          <w:szCs w:val="20"/>
-                          <w:bdr w:val="none" w:sz="0" w:space="0" w:color="auto" w:frame="1"/>
-                        </w:rPr>
-                        <w:t xml:space="preserve">   3) X4&gt;=97.875 </w:t>
-                      </w:r>
-                      <w:proofErr w:type="gramStart"/>
-                      <w:r>
-                        <w:rPr>
-                          <w:rFonts w:ascii="Lucida Console" w:eastAsia="Times New Roman" w:hAnsi="Lucida Console" w:cs="Courier New"/>
-                          <w:color w:val="000000"/>
-                          <w:sz w:val="20"/>
-                          <w:szCs w:val="20"/>
-                          <w:bdr w:val="none" w:sz="0" w:space="0" w:color="auto" w:frame="1"/>
-                        </w:rPr>
-                        <w:t>82  15</w:t>
-                      </w:r>
-                      <w:proofErr w:type="gramEnd"/>
-                      <w:r>
-                        <w:rPr>
-                          <w:rFonts w:ascii="Lucida Console" w:eastAsia="Times New Roman" w:hAnsi="Lucida Console" w:cs="Courier New"/>
-                          <w:color w:val="000000"/>
-                          <w:sz w:val="20"/>
-                          <w:szCs w:val="20"/>
-                          <w:bdr w:val="none" w:sz="0" w:space="0" w:color="auto" w:frame="1"/>
-                        </w:rPr>
-                        <w:t xml:space="preserve"> Y (0.18292683 0.81707317)  </w:t>
-                      </w:r>
-                    </w:p>
-                    <w:p>
-                      <w:pPr>
-                        <w:shd w:val="clear" w:color="auto" w:fill="FFFFFF"/>
-                        <w:tabs>
-                          <w:tab w:val="left" w:pos="916"/>
-                          <w:tab w:val="left" w:pos="1832"/>
-                          <w:tab w:val="left" w:pos="2748"/>
-                          <w:tab w:val="left" w:pos="3664"/>
-                          <w:tab w:val="left" w:pos="4580"/>
-                          <w:tab w:val="left" w:pos="5496"/>
-                          <w:tab w:val="left" w:pos="6412"/>
-                          <w:tab w:val="left" w:pos="7328"/>
-                          <w:tab w:val="left" w:pos="8244"/>
-                          <w:tab w:val="left" w:pos="9160"/>
-                          <w:tab w:val="left" w:pos="10076"/>
-                          <w:tab w:val="left" w:pos="10992"/>
-                          <w:tab w:val="left" w:pos="11908"/>
-                          <w:tab w:val="left" w:pos="12824"/>
-                          <w:tab w:val="left" w:pos="13740"/>
-                          <w:tab w:val="left" w:pos="14656"/>
-                        </w:tabs>
-                        <w:wordWrap w:val="0"/>
-                        <w:spacing w:after="0" w:line="240" w:lineRule="auto"/>
-                        <w:rPr>
-                          <w:rFonts w:ascii="Lucida Console" w:eastAsia="Times New Roman" w:hAnsi="Lucida Console" w:cs="Courier New"/>
-                          <w:color w:val="000000"/>
-                          <w:sz w:val="20"/>
-                          <w:szCs w:val="20"/>
-                          <w:bdr w:val="none" w:sz="0" w:space="0" w:color="auto" w:frame="1"/>
-                        </w:rPr>
-                      </w:pPr>
-                      <w:r>
-                        <w:rPr>
-                          <w:rFonts w:ascii="Lucida Console" w:eastAsia="Times New Roman" w:hAnsi="Lucida Console" w:cs="Courier New"/>
-                          <w:color w:val="000000"/>
-                          <w:sz w:val="20"/>
-                          <w:szCs w:val="20"/>
-                          <w:bdr w:val="none" w:sz="0" w:space="0" w:color="auto" w:frame="1"/>
-                        </w:rPr>
-                        <w:t xml:space="preserve">     6) X1&lt; 23.5 10   2 N (0.80000000 0.20000000) *</w:t>
-                      </w:r>
-                    </w:p>
-                    <w:p>
-                      <w:pPr>
-                        <w:shd w:val="clear" w:color="auto" w:fill="FFFFFF"/>
-                        <w:tabs>
-                          <w:tab w:val="left" w:pos="916"/>
-                          <w:tab w:val="left" w:pos="1832"/>
-                          <w:tab w:val="left" w:pos="2748"/>
-                          <w:tab w:val="left" w:pos="3664"/>
-                          <w:tab w:val="left" w:pos="4580"/>
-                          <w:tab w:val="left" w:pos="5496"/>
-                          <w:tab w:val="left" w:pos="6412"/>
-                          <w:tab w:val="left" w:pos="7328"/>
-                          <w:tab w:val="left" w:pos="8244"/>
-                          <w:tab w:val="left" w:pos="9160"/>
-                          <w:tab w:val="left" w:pos="10076"/>
-                          <w:tab w:val="left" w:pos="10992"/>
-                          <w:tab w:val="left" w:pos="11908"/>
-                          <w:tab w:val="left" w:pos="12824"/>
-                          <w:tab w:val="left" w:pos="13740"/>
-                          <w:tab w:val="left" w:pos="14656"/>
-                        </w:tabs>
-                        <w:wordWrap w:val="0"/>
-                        <w:spacing w:after="0" w:line="240" w:lineRule="auto"/>
-                        <w:rPr>
-                          <w:rFonts w:ascii="Lucida Console" w:eastAsia="Times New Roman" w:hAnsi="Lucida Console" w:cs="Courier New"/>
-                          <w:color w:val="000000"/>
-                          <w:sz w:val="20"/>
-                          <w:szCs w:val="20"/>
-                        </w:rPr>
-                      </w:pPr>
-                      <w:r>
-                        <w:rPr>
-                          <w:rFonts w:ascii="Lucida Console" w:eastAsia="Times New Roman" w:hAnsi="Lucida Console" w:cs="Courier New"/>
-                          <w:color w:val="000000"/>
-                          <w:sz w:val="20"/>
-                          <w:szCs w:val="20"/>
-                          <w:bdr w:val="none" w:sz="0" w:space="0" w:color="auto" w:frame="1"/>
-                        </w:rPr>
-                        <w:t xml:space="preserve">     7) X1&gt;=23.5 72   7 Y (0.09722222 0.90277778) *</w:t>
-                      </w:r>
                     </w:p>
                   </w:txbxContent>
                 </v:textbox>
@@ -2817,7 +2661,7 @@
           <w:b/>
           <w:bCs/>
         </w:rPr>
-        <w:t>Entire Dataset</w:t>
+        <w:t>Group 1</w:t>
       </w:r>
       <w:r>
         <w:rPr>
@@ -2827,45 +2671,52 @@
         <w:t xml:space="preserve"> with the Predictors X1-X7</w:t>
       </w:r>
       <w:r>
-        <w:t xml:space="preserve"> as it has the highest </w:t>
-      </w:r>
-      <w:r>
         <w:rPr>
           <w:b/>
           <w:bCs/>
         </w:rPr>
-        <w:t xml:space="preserve">accuracy of </w:t>
+        <w:t xml:space="preserve"> and Y1-Y7</w:t>
+      </w:r>
+      <w:r>
+        <w:t xml:space="preserve"> as it has the highest </w:t>
       </w:r>
       <w:r>
         <w:rPr>
           <w:b/>
           <w:bCs/>
         </w:rPr>
-        <w:t>80</w:t>
+        <w:t xml:space="preserve">accuracy of </w:t>
       </w:r>
       <w:r>
         <w:rPr>
           <w:b/>
           <w:bCs/>
         </w:rPr>
-        <w:t>%</w:t>
-      </w:r>
-      <w:r>
-        <w:t xml:space="preserve"> - see </w:t>
+        <w:t>80</w:t>
       </w:r>
       <w:r>
         <w:rPr>
           <w:b/>
           <w:bCs/>
         </w:rPr>
-        <w:t xml:space="preserve">Plot </w:t>
+        <w:t>%</w:t>
+      </w:r>
+      <w:r>
+        <w:t xml:space="preserve"> - see </w:t>
       </w:r>
       <w:r>
         <w:rPr>
           <w:b/>
           <w:bCs/>
         </w:rPr>
-        <w:t>1</w:t>
+        <w:t xml:space="preserve">Plot </w:t>
+      </w:r>
+      <w:r>
+        <w:rPr>
+          <w:b/>
+          <w:bCs/>
+        </w:rPr>
+        <w:t>9</w:t>
       </w:r>
       <w:r>
         <w:t xml:space="preserve"> for the DT. </w:t>
@@ -2884,16 +2735,10 @@
         <w:ind w:firstLine="720"/>
       </w:pPr>
       <w:r>
-        <w:t xml:space="preserve">Though the DT generated over </w:t>
-      </w:r>
-      <w:r>
-        <w:t>the entire dataset</w:t>
-      </w:r>
-      <w:r>
-        <w:t xml:space="preserve"> with Predictors X1-X7 and Y1-Y7</w:t>
-      </w:r>
-      <w:r>
-        <w:t xml:space="preserve"> and DT generated over Group 1 with Predictors X1-X7 and Y1-Y7 </w:t>
+        <w:t xml:space="preserve">Though </w:t>
+      </w:r>
+      <w:r>
+        <w:t xml:space="preserve">the DT’s in Plot 1 and Plot 3 </w:t>
       </w:r>
       <w:r>
         <w:t xml:space="preserve">also </w:t>
@@ -2908,28 +2753,50 @@
         <w:t>80</w:t>
       </w:r>
       <w:r>
-        <w:t xml:space="preserve">% - see Plot </w:t>
-      </w:r>
-      <w:r>
-        <w:t>3 and Plot 9</w:t>
-      </w:r>
-      <w:r>
-        <w:t xml:space="preserve"> for the DT</w:t>
-      </w:r>
-      <w:r>
-        <w:t>’s</w:t>
-      </w:r>
-      <w:r>
-        <w:t xml:space="preserve"> – </w:t>
-      </w:r>
-      <w:r>
-        <w:t>they</w:t>
-      </w:r>
-      <w:r>
-        <w:t xml:space="preserve"> require additional predictor to </w:t>
-      </w:r>
-      <w:r>
-        <w:t>come to the same accuracy level.</w:t>
+        <w:t xml:space="preserve">% - </w:t>
+      </w:r>
+      <w:r>
+        <w:t xml:space="preserve">Plot 9 is better because it </w:t>
+      </w:r>
+      <w:proofErr w:type="gramStart"/>
+      <w:r>
+        <w:t>give</w:t>
+      </w:r>
+      <w:proofErr w:type="gramEnd"/>
+      <w:r>
+        <w:t xml:space="preserve"> a consistent accuracy of 80% when tested with different `</w:t>
+      </w:r>
+      <w:proofErr w:type="spellStart"/>
+      <w:r>
+        <w:t>rpart</w:t>
+      </w:r>
+      <w:proofErr w:type="spellEnd"/>
+      <w:r>
+        <w:t xml:space="preserve">` configurations like </w:t>
+      </w:r>
+      <w:proofErr w:type="spellStart"/>
+      <w:r>
+        <w:t>minsplit</w:t>
+      </w:r>
+      <w:proofErr w:type="spellEnd"/>
+      <w:r>
+        <w:t xml:space="preserve">, </w:t>
+      </w:r>
+      <w:proofErr w:type="spellStart"/>
+      <w:r>
+        <w:t>minbucket</w:t>
+      </w:r>
+      <w:proofErr w:type="spellEnd"/>
+      <w:r>
+        <w:t xml:space="preserve"> and </w:t>
+      </w:r>
+      <w:proofErr w:type="spellStart"/>
+      <w:r>
+        <w:t>maxdepth</w:t>
+      </w:r>
+      <w:proofErr w:type="spellEnd"/>
+      <w:r>
+        <w:t>, more over it splits less frequently.</w:t>
       </w:r>
     </w:p>
     <w:p>
@@ -2949,7 +2816,15 @@
           <w:rPr>
             <w:rStyle w:val="Hyperlink"/>
           </w:rPr>
-          <w:t>https://github.com/mukeshmk/r-project</w:t>
+          <w:t>https://github.com/mukeshm</w:t>
+        </w:r>
+        <w:bookmarkStart w:id="0" w:name="_GoBack"/>
+        <w:bookmarkEnd w:id="0"/>
+        <w:r>
+          <w:rPr>
+            <w:rStyle w:val="Hyperlink"/>
+          </w:rPr>
+          <w:t>k/r-project</w:t>
         </w:r>
       </w:hyperlink>
     </w:p>

</xml_diff>

<commit_message>
updated docs for CA1
</commit_message>
<xml_diff>
--- a/Arambakam Mukesh - 19301497 - CA Report.docx
+++ b/Arambakam Mukesh - 19301497 - CA Report.docx
@@ -1151,7 +1151,7 @@
                                 <w:szCs w:val="20"/>
                                 <w:bdr w:val="none" w:sz="0" w:space="0" w:color="auto" w:frame="1"/>
                               </w:rPr>
-                              <w:t xml:space="preserve">n= 155 </w:t>
+                              <w:t xml:space="preserve">n= 236 </w:t>
                             </w:r>
                           </w:p>
                           <w:p>
@@ -1225,51 +1225,7 @@
                                 <w:szCs w:val="20"/>
                                 <w:bdr w:val="none" w:sz="0" w:space="0" w:color="auto" w:frame="1"/>
                               </w:rPr>
-                              <w:t xml:space="preserve">node), split, n, loss, </w:t>
-                            </w:r>
-                            <w:proofErr w:type="spellStart"/>
-                            <w:r>
-                              <w:rPr>
-                                <w:rFonts w:ascii="Lucida Console" w:eastAsia="Times New Roman" w:hAnsi="Lucida Console" w:cs="Courier New"/>
-                                <w:color w:val="000000"/>
-                                <w:sz w:val="20"/>
-                                <w:szCs w:val="20"/>
-                                <w:bdr w:val="none" w:sz="0" w:space="0" w:color="auto" w:frame="1"/>
-                              </w:rPr>
-                              <w:t>yval</w:t>
-                            </w:r>
-                            <w:proofErr w:type="spellEnd"/>
-                            <w:r>
-                              <w:rPr>
-                                <w:rFonts w:ascii="Lucida Console" w:eastAsia="Times New Roman" w:hAnsi="Lucida Console" w:cs="Courier New"/>
-                                <w:color w:val="000000"/>
-                                <w:sz w:val="20"/>
-                                <w:szCs w:val="20"/>
-                                <w:bdr w:val="none" w:sz="0" w:space="0" w:color="auto" w:frame="1"/>
-                              </w:rPr>
-                              <w:t>, (</w:t>
-                            </w:r>
-                            <w:proofErr w:type="spellStart"/>
-                            <w:r>
-                              <w:rPr>
-                                <w:rFonts w:ascii="Lucida Console" w:eastAsia="Times New Roman" w:hAnsi="Lucida Console" w:cs="Courier New"/>
-                                <w:color w:val="000000"/>
-                                <w:sz w:val="20"/>
-                                <w:szCs w:val="20"/>
-                                <w:bdr w:val="none" w:sz="0" w:space="0" w:color="auto" w:frame="1"/>
-                              </w:rPr>
-                              <w:t>yprob</w:t>
-                            </w:r>
-                            <w:proofErr w:type="spellEnd"/>
-                            <w:r>
-                              <w:rPr>
-                                <w:rFonts w:ascii="Lucida Console" w:eastAsia="Times New Roman" w:hAnsi="Lucida Console" w:cs="Courier New"/>
-                                <w:color w:val="000000"/>
-                                <w:sz w:val="20"/>
-                                <w:szCs w:val="20"/>
-                                <w:bdr w:val="none" w:sz="0" w:space="0" w:color="auto" w:frame="1"/>
-                              </w:rPr>
-                              <w:t>)</w:t>
+                              <w:t>node), split, n, loss, yval, (yprob)</w:t>
                             </w:r>
                           </w:p>
                           <w:p>
@@ -1385,7 +1341,7 @@
                                 <w:szCs w:val="20"/>
                                 <w:bdr w:val="none" w:sz="0" w:space="0" w:color="auto" w:frame="1"/>
                               </w:rPr>
-                              <w:t xml:space="preserve"> 1) root 155 77 N (0.5032258 0.4967742)  </w:t>
+                              <w:t xml:space="preserve"> 1) root 236 114 N (0.51694915 0.48305085)  </w:t>
                             </w:r>
                           </w:p>
                           <w:p>
@@ -1427,7 +1383,7 @@
                                 <w:szCs w:val="20"/>
                                 <w:bdr w:val="none" w:sz="0" w:space="0" w:color="auto" w:frame="1"/>
                               </w:rPr>
-                              <w:t xml:space="preserve">   2) X4&lt; 97.875 86 22 N (0.7441860 0.2558140)  </w:t>
+                              <w:t xml:space="preserve">   2) X4&lt; 97.875 154  47 N (0.69480519 0.30519481)  </w:t>
                             </w:r>
                           </w:p>
                           <w:p>
@@ -1469,29 +1425,7 @@
                                 <w:szCs w:val="20"/>
                                 <w:bdr w:val="none" w:sz="0" w:space="0" w:color="auto" w:frame="1"/>
                               </w:rPr>
-                              <w:t xml:space="preserve">     4) X6&lt; 3.95 </w:t>
-                            </w:r>
-                            <w:proofErr w:type="gramStart"/>
-                            <w:r>
-                              <w:rPr>
-                                <w:rFonts w:ascii="Lucida Console" w:eastAsia="Times New Roman" w:hAnsi="Lucida Console" w:cs="Courier New"/>
-                                <w:color w:val="000000"/>
-                                <w:sz w:val="20"/>
-                                <w:szCs w:val="20"/>
-                                <w:bdr w:val="none" w:sz="0" w:space="0" w:color="auto" w:frame="1"/>
-                              </w:rPr>
-                              <w:t>49  5</w:t>
-                            </w:r>
-                            <w:proofErr w:type="gramEnd"/>
-                            <w:r>
-                              <w:rPr>
-                                <w:rFonts w:ascii="Lucida Console" w:eastAsia="Times New Roman" w:hAnsi="Lucida Console" w:cs="Courier New"/>
-                                <w:color w:val="000000"/>
-                                <w:sz w:val="20"/>
-                                <w:szCs w:val="20"/>
-                                <w:bdr w:val="none" w:sz="0" w:space="0" w:color="auto" w:frame="1"/>
-                              </w:rPr>
-                              <w:t xml:space="preserve"> N (0.8979592 0.1020408) *</w:t>
+                              <w:t xml:space="preserve">     4) X6&lt; 3.95 99  22 N (0.77777778 0.22222222)  </w:t>
                             </w:r>
                           </w:p>
                           <w:p>
@@ -1533,7 +1467,7 @@
                                 <w:szCs w:val="20"/>
                                 <w:bdr w:val="none" w:sz="0" w:space="0" w:color="auto" w:frame="1"/>
                               </w:rPr>
-                              <w:t xml:space="preserve">     5) X6&gt;=3.95 37 17 N (0.5405405 0.4594595)  </w:t>
+                              <w:t xml:space="preserve">       8) X1&lt; 23.5 57   8 N (0.85964912 0.14035088) *</w:t>
                             </w:r>
                           </w:p>
                           <w:p>
@@ -1575,29 +1509,7 @@
                                 <w:szCs w:val="20"/>
                                 <w:bdr w:val="none" w:sz="0" w:space="0" w:color="auto" w:frame="1"/>
                               </w:rPr>
-                              <w:t xml:space="preserve">      10) X5&lt; 22.485 </w:t>
-                            </w:r>
-                            <w:proofErr w:type="gramStart"/>
-                            <w:r>
-                              <w:rPr>
-                                <w:rFonts w:ascii="Lucida Console" w:eastAsia="Times New Roman" w:hAnsi="Lucida Console" w:cs="Courier New"/>
-                                <w:color w:val="000000"/>
-                                <w:sz w:val="20"/>
-                                <w:szCs w:val="20"/>
-                                <w:bdr w:val="none" w:sz="0" w:space="0" w:color="auto" w:frame="1"/>
-                              </w:rPr>
-                              <w:t>21  7</w:t>
-                            </w:r>
-                            <w:proofErr w:type="gramEnd"/>
-                            <w:r>
-                              <w:rPr>
-                                <w:rFonts w:ascii="Lucida Console" w:eastAsia="Times New Roman" w:hAnsi="Lucida Console" w:cs="Courier New"/>
-                                <w:color w:val="000000"/>
-                                <w:sz w:val="20"/>
-                                <w:szCs w:val="20"/>
-                                <w:bdr w:val="none" w:sz="0" w:space="0" w:color="auto" w:frame="1"/>
-                              </w:rPr>
-                              <w:t xml:space="preserve"> N (0.6666667 0.3333333) *</w:t>
+                              <w:t xml:space="preserve">       9) X1&gt;=23.5 42  14 N (0.66666667 0.33333333)  </w:t>
                             </w:r>
                           </w:p>
                           <w:p>
@@ -1639,29 +1551,7 @@
                                 <w:szCs w:val="20"/>
                                 <w:bdr w:val="none" w:sz="0" w:space="0" w:color="auto" w:frame="1"/>
                               </w:rPr>
-                              <w:t xml:space="preserve">      11) X5&gt;=22.485 </w:t>
-                            </w:r>
-                            <w:proofErr w:type="gramStart"/>
-                            <w:r>
-                              <w:rPr>
-                                <w:rFonts w:ascii="Lucida Console" w:eastAsia="Times New Roman" w:hAnsi="Lucida Console" w:cs="Courier New"/>
-                                <w:color w:val="000000"/>
-                                <w:sz w:val="20"/>
-                                <w:szCs w:val="20"/>
-                                <w:bdr w:val="none" w:sz="0" w:space="0" w:color="auto" w:frame="1"/>
-                              </w:rPr>
-                              <w:t>16  6</w:t>
-                            </w:r>
-                            <w:proofErr w:type="gramEnd"/>
-                            <w:r>
-                              <w:rPr>
-                                <w:rFonts w:ascii="Lucida Console" w:eastAsia="Times New Roman" w:hAnsi="Lucida Console" w:cs="Courier New"/>
-                                <w:color w:val="000000"/>
-                                <w:sz w:val="20"/>
-                                <w:szCs w:val="20"/>
-                                <w:bdr w:val="none" w:sz="0" w:space="0" w:color="auto" w:frame="1"/>
-                              </w:rPr>
-                              <w:t xml:space="preserve"> Y (0.3750000 0.6250000) *</w:t>
+                              <w:t xml:space="preserve">        18) X5&gt;=8.975 28   5 N (0.82142857 0.17857143) *</w:t>
                             </w:r>
                           </w:p>
                           <w:p>
@@ -1703,7 +1593,7 @@
                                 <w:szCs w:val="20"/>
                                 <w:bdr w:val="none" w:sz="0" w:space="0" w:color="auto" w:frame="1"/>
                               </w:rPr>
-                              <w:t xml:space="preserve">   3) X4&gt;=97.875 69 14 Y (0.2028986 0.7971014)  </w:t>
+                              <w:t xml:space="preserve">        19) X5&lt; 8.975 14   5 Y (0.35714286 0.64285714) *</w:t>
                             </w:r>
                           </w:p>
                           <w:p>
@@ -1745,9 +1635,40 @@
                                 <w:szCs w:val="20"/>
                                 <w:bdr w:val="none" w:sz="0" w:space="0" w:color="auto" w:frame="1"/>
                               </w:rPr>
-                              <w:t xml:space="preserve">     6) X7&lt; 605.4 </w:t>
+                              <w:t xml:space="preserve">     5) X6&gt;=3.95 55  25 N (0.54545455 0.45454545)  </w:t>
                             </w:r>
-                            <w:proofErr w:type="gramStart"/>
+                          </w:p>
+                          <w:p>
+                            <w:pPr>
+                              <w:shd w:val="clear" w:color="auto" w:fill="FFFFFF"/>
+                              <w:tabs>
+                                <w:tab w:val="left" w:pos="916"/>
+                                <w:tab w:val="left" w:pos="1832"/>
+                                <w:tab w:val="left" w:pos="2748"/>
+                                <w:tab w:val="left" w:pos="3664"/>
+                                <w:tab w:val="left" w:pos="4580"/>
+                                <w:tab w:val="left" w:pos="5496"/>
+                                <w:tab w:val="left" w:pos="6412"/>
+                                <w:tab w:val="left" w:pos="7328"/>
+                                <w:tab w:val="left" w:pos="8244"/>
+                                <w:tab w:val="left" w:pos="9160"/>
+                                <w:tab w:val="left" w:pos="10076"/>
+                                <w:tab w:val="left" w:pos="10992"/>
+                                <w:tab w:val="left" w:pos="11908"/>
+                                <w:tab w:val="left" w:pos="12824"/>
+                                <w:tab w:val="left" w:pos="13740"/>
+                                <w:tab w:val="left" w:pos="14656"/>
+                              </w:tabs>
+                              <w:wordWrap w:val="0"/>
+                              <w:spacing w:after="0" w:line="240" w:lineRule="auto"/>
+                              <w:rPr>
+                                <w:rFonts w:ascii="Lucida Console" w:eastAsia="Times New Roman" w:hAnsi="Lucida Console" w:cs="Courier New"/>
+                                <w:color w:val="000000"/>
+                                <w:sz w:val="20"/>
+                                <w:szCs w:val="20"/>
+                                <w:bdr w:val="none" w:sz="0" w:space="0" w:color="auto" w:frame="1"/>
+                              </w:rPr>
+                            </w:pPr>
                             <w:r>
                               <w:rPr>
                                 <w:rFonts w:ascii="Lucida Console" w:eastAsia="Times New Roman" w:hAnsi="Lucida Console" w:cs="Courier New"/>
@@ -1756,9 +1677,40 @@
                                 <w:szCs w:val="20"/>
                                 <w:bdr w:val="none" w:sz="0" w:space="0" w:color="auto" w:frame="1"/>
                               </w:rPr>
-                              <w:t>12  3</w:t>
+                              <w:t xml:space="preserve">      10) X1&lt; 42.5 30   9 N (0.70000000 0.30000000) *</w:t>
                             </w:r>
-                            <w:proofErr w:type="gramEnd"/>
+                          </w:p>
+                          <w:p>
+                            <w:pPr>
+                              <w:shd w:val="clear" w:color="auto" w:fill="FFFFFF"/>
+                              <w:tabs>
+                                <w:tab w:val="left" w:pos="916"/>
+                                <w:tab w:val="left" w:pos="1832"/>
+                                <w:tab w:val="left" w:pos="2748"/>
+                                <w:tab w:val="left" w:pos="3664"/>
+                                <w:tab w:val="left" w:pos="4580"/>
+                                <w:tab w:val="left" w:pos="5496"/>
+                                <w:tab w:val="left" w:pos="6412"/>
+                                <w:tab w:val="left" w:pos="7328"/>
+                                <w:tab w:val="left" w:pos="8244"/>
+                                <w:tab w:val="left" w:pos="9160"/>
+                                <w:tab w:val="left" w:pos="10076"/>
+                                <w:tab w:val="left" w:pos="10992"/>
+                                <w:tab w:val="left" w:pos="11908"/>
+                                <w:tab w:val="left" w:pos="12824"/>
+                                <w:tab w:val="left" w:pos="13740"/>
+                                <w:tab w:val="left" w:pos="14656"/>
+                              </w:tabs>
+                              <w:wordWrap w:val="0"/>
+                              <w:spacing w:after="0" w:line="240" w:lineRule="auto"/>
+                              <w:rPr>
+                                <w:rFonts w:ascii="Lucida Console" w:eastAsia="Times New Roman" w:hAnsi="Lucida Console" w:cs="Courier New"/>
+                                <w:color w:val="000000"/>
+                                <w:sz w:val="20"/>
+                                <w:szCs w:val="20"/>
+                                <w:bdr w:val="none" w:sz="0" w:space="0" w:color="auto" w:frame="1"/>
+                              </w:rPr>
+                            </w:pPr>
                             <w:r>
                               <w:rPr>
                                 <w:rFonts w:ascii="Lucida Console" w:eastAsia="Times New Roman" w:hAnsi="Lucida Console" w:cs="Courier New"/>
@@ -1767,7 +1719,91 @@
                                 <w:szCs w:val="20"/>
                                 <w:bdr w:val="none" w:sz="0" w:space="0" w:color="auto" w:frame="1"/>
                               </w:rPr>
-                              <w:t xml:space="preserve"> N (0.7500000 0.2500000) *</w:t>
+                              <w:t xml:space="preserve">      11) X1&gt;=42.5 25   9 Y (0.36000000 0.64000000) *</w:t>
+                            </w:r>
+                          </w:p>
+                          <w:p>
+                            <w:pPr>
+                              <w:shd w:val="clear" w:color="auto" w:fill="FFFFFF"/>
+                              <w:tabs>
+                                <w:tab w:val="left" w:pos="916"/>
+                                <w:tab w:val="left" w:pos="1832"/>
+                                <w:tab w:val="left" w:pos="2748"/>
+                                <w:tab w:val="left" w:pos="3664"/>
+                                <w:tab w:val="left" w:pos="4580"/>
+                                <w:tab w:val="left" w:pos="5496"/>
+                                <w:tab w:val="left" w:pos="6412"/>
+                                <w:tab w:val="left" w:pos="7328"/>
+                                <w:tab w:val="left" w:pos="8244"/>
+                                <w:tab w:val="left" w:pos="9160"/>
+                                <w:tab w:val="left" w:pos="10076"/>
+                                <w:tab w:val="left" w:pos="10992"/>
+                                <w:tab w:val="left" w:pos="11908"/>
+                                <w:tab w:val="left" w:pos="12824"/>
+                                <w:tab w:val="left" w:pos="13740"/>
+                                <w:tab w:val="left" w:pos="14656"/>
+                              </w:tabs>
+                              <w:wordWrap w:val="0"/>
+                              <w:spacing w:after="0" w:line="240" w:lineRule="auto"/>
+                              <w:rPr>
+                                <w:rFonts w:ascii="Lucida Console" w:eastAsia="Times New Roman" w:hAnsi="Lucida Console" w:cs="Courier New"/>
+                                <w:color w:val="000000"/>
+                                <w:sz w:val="20"/>
+                                <w:szCs w:val="20"/>
+                                <w:bdr w:val="none" w:sz="0" w:space="0" w:color="auto" w:frame="1"/>
+                              </w:rPr>
+                            </w:pPr>
+                            <w:r>
+                              <w:rPr>
+                                <w:rFonts w:ascii="Lucida Console" w:eastAsia="Times New Roman" w:hAnsi="Lucida Console" w:cs="Courier New"/>
+                                <w:color w:val="000000"/>
+                                <w:sz w:val="20"/>
+                                <w:szCs w:val="20"/>
+                                <w:bdr w:val="none" w:sz="0" w:space="0" w:color="auto" w:frame="1"/>
+                              </w:rPr>
+                              <w:t xml:space="preserve">   3) X4&gt;=97.875 82  15 Y (0.18292683 0.81707317)  </w:t>
+                            </w:r>
+                          </w:p>
+                          <w:p>
+                            <w:pPr>
+                              <w:shd w:val="clear" w:color="auto" w:fill="FFFFFF"/>
+                              <w:tabs>
+                                <w:tab w:val="left" w:pos="916"/>
+                                <w:tab w:val="left" w:pos="1832"/>
+                                <w:tab w:val="left" w:pos="2748"/>
+                                <w:tab w:val="left" w:pos="3664"/>
+                                <w:tab w:val="left" w:pos="4580"/>
+                                <w:tab w:val="left" w:pos="5496"/>
+                                <w:tab w:val="left" w:pos="6412"/>
+                                <w:tab w:val="left" w:pos="7328"/>
+                                <w:tab w:val="left" w:pos="8244"/>
+                                <w:tab w:val="left" w:pos="9160"/>
+                                <w:tab w:val="left" w:pos="10076"/>
+                                <w:tab w:val="left" w:pos="10992"/>
+                                <w:tab w:val="left" w:pos="11908"/>
+                                <w:tab w:val="left" w:pos="12824"/>
+                                <w:tab w:val="left" w:pos="13740"/>
+                                <w:tab w:val="left" w:pos="14656"/>
+                              </w:tabs>
+                              <w:wordWrap w:val="0"/>
+                              <w:spacing w:after="0" w:line="240" w:lineRule="auto"/>
+                              <w:rPr>
+                                <w:rFonts w:ascii="Lucida Console" w:eastAsia="Times New Roman" w:hAnsi="Lucida Console" w:cs="Courier New"/>
+                                <w:color w:val="000000"/>
+                                <w:sz w:val="20"/>
+                                <w:szCs w:val="20"/>
+                                <w:bdr w:val="none" w:sz="0" w:space="0" w:color="auto" w:frame="1"/>
+                              </w:rPr>
+                            </w:pPr>
+                            <w:r>
+                              <w:rPr>
+                                <w:rFonts w:ascii="Lucida Console" w:eastAsia="Times New Roman" w:hAnsi="Lucida Console" w:cs="Courier New"/>
+                                <w:color w:val="000000"/>
+                                <w:sz w:val="20"/>
+                                <w:szCs w:val="20"/>
+                                <w:bdr w:val="none" w:sz="0" w:space="0" w:color="auto" w:frame="1"/>
+                              </w:rPr>
+                              <w:t xml:space="preserve">     6) X1&lt; 23.5 10   2 N (0.80000000 0.20000000) *</w:t>
                             </w:r>
                           </w:p>
                           <w:p>
@@ -1808,29 +1844,7 @@
                                 <w:szCs w:val="20"/>
                                 <w:bdr w:val="none" w:sz="0" w:space="0" w:color="auto" w:frame="1"/>
                               </w:rPr>
-                              <w:t xml:space="preserve">     7) X7&gt;=605.4 </w:t>
-                            </w:r>
-                            <w:proofErr w:type="gramStart"/>
-                            <w:r>
-                              <w:rPr>
-                                <w:rFonts w:ascii="Lucida Console" w:eastAsia="Times New Roman" w:hAnsi="Lucida Console" w:cs="Courier New"/>
-                                <w:color w:val="000000"/>
-                                <w:sz w:val="20"/>
-                                <w:szCs w:val="20"/>
-                                <w:bdr w:val="none" w:sz="0" w:space="0" w:color="auto" w:frame="1"/>
-                              </w:rPr>
-                              <w:t>57  5</w:t>
-                            </w:r>
-                            <w:proofErr w:type="gramEnd"/>
-                            <w:r>
-                              <w:rPr>
-                                <w:rFonts w:ascii="Lucida Console" w:eastAsia="Times New Roman" w:hAnsi="Lucida Console" w:cs="Courier New"/>
-                                <w:color w:val="000000"/>
-                                <w:sz w:val="20"/>
-                                <w:szCs w:val="20"/>
-                                <w:bdr w:val="none" w:sz="0" w:space="0" w:color="auto" w:frame="1"/>
-                              </w:rPr>
-                              <w:t xml:space="preserve"> Y (0.0877193 0.9122807) *</w:t>
+                              <w:t xml:space="preserve">     7) X1&gt;=23.5 72   7 Y (0.09722222 0.90277778) *</w:t>
                             </w:r>
                           </w:p>
                           <w:p>
@@ -1929,7 +1943,7 @@
                           <w:szCs w:val="20"/>
                           <w:bdr w:val="none" w:sz="0" w:space="0" w:color="auto" w:frame="1"/>
                         </w:rPr>
-                        <w:t xml:space="preserve">n= 155 </w:t>
+                        <w:t xml:space="preserve">n= 236 </w:t>
                       </w:r>
                     </w:p>
                     <w:p>
@@ -2003,51 +2017,7 @@
                           <w:szCs w:val="20"/>
                           <w:bdr w:val="none" w:sz="0" w:space="0" w:color="auto" w:frame="1"/>
                         </w:rPr>
-                        <w:t xml:space="preserve">node), split, n, loss, </w:t>
-                      </w:r>
-                      <w:proofErr w:type="spellStart"/>
-                      <w:r>
-                        <w:rPr>
-                          <w:rFonts w:ascii="Lucida Console" w:eastAsia="Times New Roman" w:hAnsi="Lucida Console" w:cs="Courier New"/>
-                          <w:color w:val="000000"/>
-                          <w:sz w:val="20"/>
-                          <w:szCs w:val="20"/>
-                          <w:bdr w:val="none" w:sz="0" w:space="0" w:color="auto" w:frame="1"/>
-                        </w:rPr>
-                        <w:t>yval</w:t>
-                      </w:r>
-                      <w:proofErr w:type="spellEnd"/>
-                      <w:r>
-                        <w:rPr>
-                          <w:rFonts w:ascii="Lucida Console" w:eastAsia="Times New Roman" w:hAnsi="Lucida Console" w:cs="Courier New"/>
-                          <w:color w:val="000000"/>
-                          <w:sz w:val="20"/>
-                          <w:szCs w:val="20"/>
-                          <w:bdr w:val="none" w:sz="0" w:space="0" w:color="auto" w:frame="1"/>
-                        </w:rPr>
-                        <w:t>, (</w:t>
-                      </w:r>
-                      <w:proofErr w:type="spellStart"/>
-                      <w:r>
-                        <w:rPr>
-                          <w:rFonts w:ascii="Lucida Console" w:eastAsia="Times New Roman" w:hAnsi="Lucida Console" w:cs="Courier New"/>
-                          <w:color w:val="000000"/>
-                          <w:sz w:val="20"/>
-                          <w:szCs w:val="20"/>
-                          <w:bdr w:val="none" w:sz="0" w:space="0" w:color="auto" w:frame="1"/>
-                        </w:rPr>
-                        <w:t>yprob</w:t>
-                      </w:r>
-                      <w:proofErr w:type="spellEnd"/>
-                      <w:r>
-                        <w:rPr>
-                          <w:rFonts w:ascii="Lucida Console" w:eastAsia="Times New Roman" w:hAnsi="Lucida Console" w:cs="Courier New"/>
-                          <w:color w:val="000000"/>
-                          <w:sz w:val="20"/>
-                          <w:szCs w:val="20"/>
-                          <w:bdr w:val="none" w:sz="0" w:space="0" w:color="auto" w:frame="1"/>
-                        </w:rPr>
-                        <w:t>)</w:t>
+                        <w:t>node), split, n, loss, yval, (yprob)</w:t>
                       </w:r>
                     </w:p>
                     <w:p>
@@ -2163,7 +2133,7 @@
                           <w:szCs w:val="20"/>
                           <w:bdr w:val="none" w:sz="0" w:space="0" w:color="auto" w:frame="1"/>
                         </w:rPr>
-                        <w:t xml:space="preserve"> 1) root 155 77 N (0.5032258 0.4967742)  </w:t>
+                        <w:t xml:space="preserve"> 1) root 236 114 N (0.51694915 0.48305085)  </w:t>
                       </w:r>
                     </w:p>
                     <w:p>
@@ -2205,7 +2175,7 @@
                           <w:szCs w:val="20"/>
                           <w:bdr w:val="none" w:sz="0" w:space="0" w:color="auto" w:frame="1"/>
                         </w:rPr>
-                        <w:t xml:space="preserve">   2) X4&lt; 97.875 86 22 N (0.7441860 0.2558140)  </w:t>
+                        <w:t xml:space="preserve">   2) X4&lt; 97.875 154  47 N (0.69480519 0.30519481)  </w:t>
                       </w:r>
                     </w:p>
                     <w:p>
@@ -2247,29 +2217,7 @@
                           <w:szCs w:val="20"/>
                           <w:bdr w:val="none" w:sz="0" w:space="0" w:color="auto" w:frame="1"/>
                         </w:rPr>
-                        <w:t xml:space="preserve">     4) X6&lt; 3.95 </w:t>
-                      </w:r>
-                      <w:proofErr w:type="gramStart"/>
-                      <w:r>
-                        <w:rPr>
-                          <w:rFonts w:ascii="Lucida Console" w:eastAsia="Times New Roman" w:hAnsi="Lucida Console" w:cs="Courier New"/>
-                          <w:color w:val="000000"/>
-                          <w:sz w:val="20"/>
-                          <w:szCs w:val="20"/>
-                          <w:bdr w:val="none" w:sz="0" w:space="0" w:color="auto" w:frame="1"/>
-                        </w:rPr>
-                        <w:t>49  5</w:t>
-                      </w:r>
-                      <w:proofErr w:type="gramEnd"/>
-                      <w:r>
-                        <w:rPr>
-                          <w:rFonts w:ascii="Lucida Console" w:eastAsia="Times New Roman" w:hAnsi="Lucida Console" w:cs="Courier New"/>
-                          <w:color w:val="000000"/>
-                          <w:sz w:val="20"/>
-                          <w:szCs w:val="20"/>
-                          <w:bdr w:val="none" w:sz="0" w:space="0" w:color="auto" w:frame="1"/>
-                        </w:rPr>
-                        <w:t xml:space="preserve"> N (0.8979592 0.1020408) *</w:t>
+                        <w:t xml:space="preserve">     4) X6&lt; 3.95 99  22 N (0.77777778 0.22222222)  </w:t>
                       </w:r>
                     </w:p>
                     <w:p>
@@ -2311,7 +2259,7 @@
                           <w:szCs w:val="20"/>
                           <w:bdr w:val="none" w:sz="0" w:space="0" w:color="auto" w:frame="1"/>
                         </w:rPr>
-                        <w:t xml:space="preserve">     5) X6&gt;=3.95 37 17 N (0.5405405 0.4594595)  </w:t>
+                        <w:t xml:space="preserve">       8) X1&lt; 23.5 57   8 N (0.85964912 0.14035088) *</w:t>
                       </w:r>
                     </w:p>
                     <w:p>
@@ -2353,29 +2301,7 @@
                           <w:szCs w:val="20"/>
                           <w:bdr w:val="none" w:sz="0" w:space="0" w:color="auto" w:frame="1"/>
                         </w:rPr>
-                        <w:t xml:space="preserve">      10) X5&lt; 22.485 </w:t>
-                      </w:r>
-                      <w:proofErr w:type="gramStart"/>
-                      <w:r>
-                        <w:rPr>
-                          <w:rFonts w:ascii="Lucida Console" w:eastAsia="Times New Roman" w:hAnsi="Lucida Console" w:cs="Courier New"/>
-                          <w:color w:val="000000"/>
-                          <w:sz w:val="20"/>
-                          <w:szCs w:val="20"/>
-                          <w:bdr w:val="none" w:sz="0" w:space="0" w:color="auto" w:frame="1"/>
-                        </w:rPr>
-                        <w:t>21  7</w:t>
-                      </w:r>
-                      <w:proofErr w:type="gramEnd"/>
-                      <w:r>
-                        <w:rPr>
-                          <w:rFonts w:ascii="Lucida Console" w:eastAsia="Times New Roman" w:hAnsi="Lucida Console" w:cs="Courier New"/>
-                          <w:color w:val="000000"/>
-                          <w:sz w:val="20"/>
-                          <w:szCs w:val="20"/>
-                          <w:bdr w:val="none" w:sz="0" w:space="0" w:color="auto" w:frame="1"/>
-                        </w:rPr>
-                        <w:t xml:space="preserve"> N (0.6666667 0.3333333) *</w:t>
+                        <w:t xml:space="preserve">       9) X1&gt;=23.5 42  14 N (0.66666667 0.33333333)  </w:t>
                       </w:r>
                     </w:p>
                     <w:p>
@@ -2417,29 +2343,7 @@
                           <w:szCs w:val="20"/>
                           <w:bdr w:val="none" w:sz="0" w:space="0" w:color="auto" w:frame="1"/>
                         </w:rPr>
-                        <w:t xml:space="preserve">      11) X5&gt;=22.485 </w:t>
-                      </w:r>
-                      <w:proofErr w:type="gramStart"/>
-                      <w:r>
-                        <w:rPr>
-                          <w:rFonts w:ascii="Lucida Console" w:eastAsia="Times New Roman" w:hAnsi="Lucida Console" w:cs="Courier New"/>
-                          <w:color w:val="000000"/>
-                          <w:sz w:val="20"/>
-                          <w:szCs w:val="20"/>
-                          <w:bdr w:val="none" w:sz="0" w:space="0" w:color="auto" w:frame="1"/>
-                        </w:rPr>
-                        <w:t>16  6</w:t>
-                      </w:r>
-                      <w:proofErr w:type="gramEnd"/>
-                      <w:r>
-                        <w:rPr>
-                          <w:rFonts w:ascii="Lucida Console" w:eastAsia="Times New Roman" w:hAnsi="Lucida Console" w:cs="Courier New"/>
-                          <w:color w:val="000000"/>
-                          <w:sz w:val="20"/>
-                          <w:szCs w:val="20"/>
-                          <w:bdr w:val="none" w:sz="0" w:space="0" w:color="auto" w:frame="1"/>
-                        </w:rPr>
-                        <w:t xml:space="preserve"> Y (0.3750000 0.6250000) *</w:t>
+                        <w:t xml:space="preserve">        18) X5&gt;=8.975 28   5 N (0.82142857 0.17857143) *</w:t>
                       </w:r>
                     </w:p>
                     <w:p>
@@ -2481,7 +2385,7 @@
                           <w:szCs w:val="20"/>
                           <w:bdr w:val="none" w:sz="0" w:space="0" w:color="auto" w:frame="1"/>
                         </w:rPr>
-                        <w:t xml:space="preserve">   3) X4&gt;=97.875 69 14 Y (0.2028986 0.7971014)  </w:t>
+                        <w:t xml:space="preserve">        19) X5&lt; 8.975 14   5 Y (0.35714286 0.64285714) *</w:t>
                       </w:r>
                     </w:p>
                     <w:p>
@@ -2523,9 +2427,40 @@
                           <w:szCs w:val="20"/>
                           <w:bdr w:val="none" w:sz="0" w:space="0" w:color="auto" w:frame="1"/>
                         </w:rPr>
-                        <w:t xml:space="preserve">     6) X7&lt; 605.4 </w:t>
+                        <w:t xml:space="preserve">     5) X6&gt;=3.95 55  25 N (0.54545455 0.45454545)  </w:t>
                       </w:r>
-                      <w:proofErr w:type="gramStart"/>
+                    </w:p>
+                    <w:p>
+                      <w:pPr>
+                        <w:shd w:val="clear" w:color="auto" w:fill="FFFFFF"/>
+                        <w:tabs>
+                          <w:tab w:val="left" w:pos="916"/>
+                          <w:tab w:val="left" w:pos="1832"/>
+                          <w:tab w:val="left" w:pos="2748"/>
+                          <w:tab w:val="left" w:pos="3664"/>
+                          <w:tab w:val="left" w:pos="4580"/>
+                          <w:tab w:val="left" w:pos="5496"/>
+                          <w:tab w:val="left" w:pos="6412"/>
+                          <w:tab w:val="left" w:pos="7328"/>
+                          <w:tab w:val="left" w:pos="8244"/>
+                          <w:tab w:val="left" w:pos="9160"/>
+                          <w:tab w:val="left" w:pos="10076"/>
+                          <w:tab w:val="left" w:pos="10992"/>
+                          <w:tab w:val="left" w:pos="11908"/>
+                          <w:tab w:val="left" w:pos="12824"/>
+                          <w:tab w:val="left" w:pos="13740"/>
+                          <w:tab w:val="left" w:pos="14656"/>
+                        </w:tabs>
+                        <w:wordWrap w:val="0"/>
+                        <w:spacing w:after="0" w:line="240" w:lineRule="auto"/>
+                        <w:rPr>
+                          <w:rFonts w:ascii="Lucida Console" w:eastAsia="Times New Roman" w:hAnsi="Lucida Console" w:cs="Courier New"/>
+                          <w:color w:val="000000"/>
+                          <w:sz w:val="20"/>
+                          <w:szCs w:val="20"/>
+                          <w:bdr w:val="none" w:sz="0" w:space="0" w:color="auto" w:frame="1"/>
+                        </w:rPr>
+                      </w:pPr>
                       <w:r>
                         <w:rPr>
                           <w:rFonts w:ascii="Lucida Console" w:eastAsia="Times New Roman" w:hAnsi="Lucida Console" w:cs="Courier New"/>
@@ -2534,9 +2469,40 @@
                           <w:szCs w:val="20"/>
                           <w:bdr w:val="none" w:sz="0" w:space="0" w:color="auto" w:frame="1"/>
                         </w:rPr>
-                        <w:t>12  3</w:t>
+                        <w:t xml:space="preserve">      10) X1&lt; 42.5 30   9 N (0.70000000 0.30000000) *</w:t>
                       </w:r>
-                      <w:proofErr w:type="gramEnd"/>
+                    </w:p>
+                    <w:p>
+                      <w:pPr>
+                        <w:shd w:val="clear" w:color="auto" w:fill="FFFFFF"/>
+                        <w:tabs>
+                          <w:tab w:val="left" w:pos="916"/>
+                          <w:tab w:val="left" w:pos="1832"/>
+                          <w:tab w:val="left" w:pos="2748"/>
+                          <w:tab w:val="left" w:pos="3664"/>
+                          <w:tab w:val="left" w:pos="4580"/>
+                          <w:tab w:val="left" w:pos="5496"/>
+                          <w:tab w:val="left" w:pos="6412"/>
+                          <w:tab w:val="left" w:pos="7328"/>
+                          <w:tab w:val="left" w:pos="8244"/>
+                          <w:tab w:val="left" w:pos="9160"/>
+                          <w:tab w:val="left" w:pos="10076"/>
+                          <w:tab w:val="left" w:pos="10992"/>
+                          <w:tab w:val="left" w:pos="11908"/>
+                          <w:tab w:val="left" w:pos="12824"/>
+                          <w:tab w:val="left" w:pos="13740"/>
+                          <w:tab w:val="left" w:pos="14656"/>
+                        </w:tabs>
+                        <w:wordWrap w:val="0"/>
+                        <w:spacing w:after="0" w:line="240" w:lineRule="auto"/>
+                        <w:rPr>
+                          <w:rFonts w:ascii="Lucida Console" w:eastAsia="Times New Roman" w:hAnsi="Lucida Console" w:cs="Courier New"/>
+                          <w:color w:val="000000"/>
+                          <w:sz w:val="20"/>
+                          <w:szCs w:val="20"/>
+                          <w:bdr w:val="none" w:sz="0" w:space="0" w:color="auto" w:frame="1"/>
+                        </w:rPr>
+                      </w:pPr>
                       <w:r>
                         <w:rPr>
                           <w:rFonts w:ascii="Lucida Console" w:eastAsia="Times New Roman" w:hAnsi="Lucida Console" w:cs="Courier New"/>
@@ -2545,7 +2511,91 @@
                           <w:szCs w:val="20"/>
                           <w:bdr w:val="none" w:sz="0" w:space="0" w:color="auto" w:frame="1"/>
                         </w:rPr>
-                        <w:t xml:space="preserve"> N (0.7500000 0.2500000) *</w:t>
+                        <w:t xml:space="preserve">      11) X1&gt;=42.5 25   9 Y (0.36000000 0.64000000) *</w:t>
+                      </w:r>
+                    </w:p>
+                    <w:p>
+                      <w:pPr>
+                        <w:shd w:val="clear" w:color="auto" w:fill="FFFFFF"/>
+                        <w:tabs>
+                          <w:tab w:val="left" w:pos="916"/>
+                          <w:tab w:val="left" w:pos="1832"/>
+                          <w:tab w:val="left" w:pos="2748"/>
+                          <w:tab w:val="left" w:pos="3664"/>
+                          <w:tab w:val="left" w:pos="4580"/>
+                          <w:tab w:val="left" w:pos="5496"/>
+                          <w:tab w:val="left" w:pos="6412"/>
+                          <w:tab w:val="left" w:pos="7328"/>
+                          <w:tab w:val="left" w:pos="8244"/>
+                          <w:tab w:val="left" w:pos="9160"/>
+                          <w:tab w:val="left" w:pos="10076"/>
+                          <w:tab w:val="left" w:pos="10992"/>
+                          <w:tab w:val="left" w:pos="11908"/>
+                          <w:tab w:val="left" w:pos="12824"/>
+                          <w:tab w:val="left" w:pos="13740"/>
+                          <w:tab w:val="left" w:pos="14656"/>
+                        </w:tabs>
+                        <w:wordWrap w:val="0"/>
+                        <w:spacing w:after="0" w:line="240" w:lineRule="auto"/>
+                        <w:rPr>
+                          <w:rFonts w:ascii="Lucida Console" w:eastAsia="Times New Roman" w:hAnsi="Lucida Console" w:cs="Courier New"/>
+                          <w:color w:val="000000"/>
+                          <w:sz w:val="20"/>
+                          <w:szCs w:val="20"/>
+                          <w:bdr w:val="none" w:sz="0" w:space="0" w:color="auto" w:frame="1"/>
+                        </w:rPr>
+                      </w:pPr>
+                      <w:r>
+                        <w:rPr>
+                          <w:rFonts w:ascii="Lucida Console" w:eastAsia="Times New Roman" w:hAnsi="Lucida Console" w:cs="Courier New"/>
+                          <w:color w:val="000000"/>
+                          <w:sz w:val="20"/>
+                          <w:szCs w:val="20"/>
+                          <w:bdr w:val="none" w:sz="0" w:space="0" w:color="auto" w:frame="1"/>
+                        </w:rPr>
+                        <w:t xml:space="preserve">   3) X4&gt;=97.875 82  15 Y (0.18292683 0.81707317)  </w:t>
+                      </w:r>
+                    </w:p>
+                    <w:p>
+                      <w:pPr>
+                        <w:shd w:val="clear" w:color="auto" w:fill="FFFFFF"/>
+                        <w:tabs>
+                          <w:tab w:val="left" w:pos="916"/>
+                          <w:tab w:val="left" w:pos="1832"/>
+                          <w:tab w:val="left" w:pos="2748"/>
+                          <w:tab w:val="left" w:pos="3664"/>
+                          <w:tab w:val="left" w:pos="4580"/>
+                          <w:tab w:val="left" w:pos="5496"/>
+                          <w:tab w:val="left" w:pos="6412"/>
+                          <w:tab w:val="left" w:pos="7328"/>
+                          <w:tab w:val="left" w:pos="8244"/>
+                          <w:tab w:val="left" w:pos="9160"/>
+                          <w:tab w:val="left" w:pos="10076"/>
+                          <w:tab w:val="left" w:pos="10992"/>
+                          <w:tab w:val="left" w:pos="11908"/>
+                          <w:tab w:val="left" w:pos="12824"/>
+                          <w:tab w:val="left" w:pos="13740"/>
+                          <w:tab w:val="left" w:pos="14656"/>
+                        </w:tabs>
+                        <w:wordWrap w:val="0"/>
+                        <w:spacing w:after="0" w:line="240" w:lineRule="auto"/>
+                        <w:rPr>
+                          <w:rFonts w:ascii="Lucida Console" w:eastAsia="Times New Roman" w:hAnsi="Lucida Console" w:cs="Courier New"/>
+                          <w:color w:val="000000"/>
+                          <w:sz w:val="20"/>
+                          <w:szCs w:val="20"/>
+                          <w:bdr w:val="none" w:sz="0" w:space="0" w:color="auto" w:frame="1"/>
+                        </w:rPr>
+                      </w:pPr>
+                      <w:r>
+                        <w:rPr>
+                          <w:rFonts w:ascii="Lucida Console" w:eastAsia="Times New Roman" w:hAnsi="Lucida Console" w:cs="Courier New"/>
+                          <w:color w:val="000000"/>
+                          <w:sz w:val="20"/>
+                          <w:szCs w:val="20"/>
+                          <w:bdr w:val="none" w:sz="0" w:space="0" w:color="auto" w:frame="1"/>
+                        </w:rPr>
+                        <w:t xml:space="preserve">     6) X1&lt; 23.5 10   2 N (0.80000000 0.20000000) *</w:t>
                       </w:r>
                     </w:p>
                     <w:p>
@@ -2586,29 +2636,7 @@
                           <w:szCs w:val="20"/>
                           <w:bdr w:val="none" w:sz="0" w:space="0" w:color="auto" w:frame="1"/>
                         </w:rPr>
-                        <w:t xml:space="preserve">     7) X7&gt;=605.4 </w:t>
-                      </w:r>
-                      <w:proofErr w:type="gramStart"/>
-                      <w:r>
-                        <w:rPr>
-                          <w:rFonts w:ascii="Lucida Console" w:eastAsia="Times New Roman" w:hAnsi="Lucida Console" w:cs="Courier New"/>
-                          <w:color w:val="000000"/>
-                          <w:sz w:val="20"/>
-                          <w:szCs w:val="20"/>
-                          <w:bdr w:val="none" w:sz="0" w:space="0" w:color="auto" w:frame="1"/>
-                        </w:rPr>
-                        <w:t>57  5</w:t>
-                      </w:r>
-                      <w:proofErr w:type="gramEnd"/>
-                      <w:r>
-                        <w:rPr>
-                          <w:rFonts w:ascii="Lucida Console" w:eastAsia="Times New Roman" w:hAnsi="Lucida Console" w:cs="Courier New"/>
-                          <w:color w:val="000000"/>
-                          <w:sz w:val="20"/>
-                          <w:szCs w:val="20"/>
-                          <w:bdr w:val="none" w:sz="0" w:space="0" w:color="auto" w:frame="1"/>
-                        </w:rPr>
-                        <w:t xml:space="preserve"> Y (0.0877193 0.9122807) *</w:t>
+                        <w:t xml:space="preserve">     7) X1&gt;=23.5 72   7 Y (0.09722222 0.90277778) *</w:t>
                       </w:r>
                     </w:p>
                     <w:p>
@@ -2661,7 +2689,7 @@
           <w:b/>
           <w:bCs/>
         </w:rPr>
-        <w:t>Group 1</w:t>
+        <w:t>Entire Dataset</w:t>
       </w:r>
       <w:r>
         <w:rPr>
@@ -2670,15 +2698,17 @@
         </w:rPr>
         <w:t xml:space="preserve"> with the Predictors X1-X7</w:t>
       </w:r>
+      <w:bookmarkStart w:id="0" w:name="_GoBack"/>
+      <w:bookmarkEnd w:id="0"/>
       <w:r>
         <w:rPr>
           <w:b/>
           <w:bCs/>
         </w:rPr>
-        <w:t xml:space="preserve"> and Y1-Y7</w:t>
-      </w:r>
-      <w:r>
-        <w:t xml:space="preserve"> as it has the highest </w:t>
+        <w:t xml:space="preserve"> </w:t>
+      </w:r>
+      <w:r>
+        <w:t xml:space="preserve">as it has the highest </w:t>
       </w:r>
       <w:r>
         <w:rPr>
@@ -2716,7 +2746,7 @@
           <w:b/>
           <w:bCs/>
         </w:rPr>
-        <w:t>9</w:t>
+        <w:t>1</w:t>
       </w:r>
       <w:r>
         <w:t xml:space="preserve"> for the DT. </w:t>
@@ -2738,7 +2768,19 @@
         <w:t xml:space="preserve">Though </w:t>
       </w:r>
       <w:r>
-        <w:t xml:space="preserve">the DT’s in Plot 1 and Plot 3 </w:t>
+        <w:t xml:space="preserve">the DT’s in Plot </w:t>
+      </w:r>
+      <w:r>
+        <w:t>3</w:t>
+      </w:r>
+      <w:r>
+        <w:t xml:space="preserve"> and Plot </w:t>
+      </w:r>
+      <w:r>
+        <w:t>9</w:t>
+      </w:r>
+      <w:r>
+        <w:t xml:space="preserve"> </w:t>
       </w:r>
       <w:r>
         <w:t xml:space="preserve">also </w:t>
@@ -2756,47 +2798,82 @@
         <w:t xml:space="preserve">% - </w:t>
       </w:r>
       <w:r>
-        <w:t xml:space="preserve">Plot 9 is better because it </w:t>
-      </w:r>
-      <w:proofErr w:type="gramStart"/>
-      <w:r>
-        <w:t>give</w:t>
-      </w:r>
-      <w:proofErr w:type="gramEnd"/>
-      <w:r>
-        <w:t xml:space="preserve"> a consistent accuracy of 80% when tested with different `</w:t>
-      </w:r>
-      <w:proofErr w:type="spellStart"/>
-      <w:r>
-        <w:t>rpart</w:t>
-      </w:r>
-      <w:proofErr w:type="spellEnd"/>
-      <w:r>
-        <w:t xml:space="preserve">` configurations like </w:t>
-      </w:r>
-      <w:proofErr w:type="spellStart"/>
-      <w:r>
-        <w:t>minsplit</w:t>
-      </w:r>
-      <w:proofErr w:type="spellEnd"/>
-      <w:r>
-        <w:t xml:space="preserve">, </w:t>
-      </w:r>
-      <w:proofErr w:type="spellStart"/>
-      <w:r>
-        <w:t>minbucket</w:t>
-      </w:r>
-      <w:proofErr w:type="spellEnd"/>
-      <w:r>
-        <w:t xml:space="preserve"> and </w:t>
-      </w:r>
-      <w:proofErr w:type="spellStart"/>
-      <w:r>
-        <w:t>maxdepth</w:t>
-      </w:r>
-      <w:proofErr w:type="spellEnd"/>
-      <w:r>
-        <w:t>, more over it splits less frequently.</w:t>
+        <w:t xml:space="preserve">Plot </w:t>
+      </w:r>
+      <w:r>
+        <w:t>1</w:t>
+      </w:r>
+      <w:r>
+        <w:t xml:space="preserve"> is better because it </w:t>
+      </w:r>
+      <w:r>
+        <w:t>gives</w:t>
+      </w:r>
+      <w:r>
+        <w:t xml:space="preserve"> a consistent accuracy of 80% when tested with different `rpart` configurations like minsplit, minbucket and maxdepth, more over </w:t>
+      </w:r>
+      <w:r>
+        <w:t xml:space="preserve">it has a </w:t>
+      </w:r>
+      <w:r>
+        <w:rPr>
+          <w:b/>
+          <w:bCs/>
+        </w:rPr>
+        <w:t>L</w:t>
+      </w:r>
+      <w:r>
+        <w:rPr>
+          <w:b/>
+          <w:bCs/>
+        </w:rPr>
+        <w:t xml:space="preserve">ow </w:t>
+      </w:r>
+      <w:r>
+        <w:rPr>
+          <w:b/>
+          <w:bCs/>
+        </w:rPr>
+        <w:t>V</w:t>
+      </w:r>
+      <w:r>
+        <w:rPr>
+          <w:b/>
+          <w:bCs/>
+        </w:rPr>
+        <w:t>ariance</w:t>
+      </w:r>
+      <w:r>
+        <w:t xml:space="preserve"> between different decision tree when run with different seed values </w:t>
+      </w:r>
+      <w:r>
+        <w:t>for</w:t>
+      </w:r>
+      <w:r>
+        <w:t xml:space="preserve"> the data and different rpart configuration</w:t>
+      </w:r>
+      <w:r>
+        <w:t>.</w:t>
+      </w:r>
+      <w:r>
+        <w:t xml:space="preserve"> We can also clearly say that X’s are the features with </w:t>
+      </w:r>
+      <w:r>
+        <w:rPr>
+          <w:b/>
+          <w:bCs/>
+        </w:rPr>
+        <w:t>H</w:t>
+      </w:r>
+      <w:r>
+        <w:rPr>
+          <w:b/>
+          <w:bCs/>
+        </w:rPr>
+        <w:t>igh Information Gain</w:t>
+      </w:r>
+      <w:r>
+        <w:t xml:space="preserve"> compared to Y, and also splitting the data into Group’s do not show a significant improvement accuracy.</w:t>
       </w:r>
     </w:p>
     <w:p>
@@ -2816,15 +2893,7 @@
           <w:rPr>
             <w:rStyle w:val="Hyperlink"/>
           </w:rPr>
-          <w:t>https://github.com/mukeshm</w:t>
-        </w:r>
-        <w:bookmarkStart w:id="0" w:name="_GoBack"/>
-        <w:bookmarkEnd w:id="0"/>
-        <w:r>
-          <w:rPr>
-            <w:rStyle w:val="Hyperlink"/>
-          </w:rPr>
-          <w:t>k/r-project</w:t>
+          <w:t>https://github.com/mukeshmk/r-project</w:t>
         </w:r>
       </w:hyperlink>
     </w:p>

</xml_diff>